<commit_message>
Diseño de pruebas para busqueda, ordenamiento y adicion de jugadores
Ahora los jugadores se ordenan por Nombre en el arbol binario
</commit_message>
<xml_diff>
--- a/proyecto/docs/Diseño de pruebas.docx
+++ b/proyecto/docs/Diseño de pruebas.docx
@@ -15,7 +15,22 @@
           <w:b/>
           <w:sz w:val="28"/>
         </w:rPr>
-        <w:t xml:space="preserve">DISEÑO DE PRUEBAS </w:t>
+        <w:t>DISEÑO DE PRUEBAS</w:t>
+      </w:r>
+    </w:p>
+    <w:p>
+      <w:pPr>
+        <w:rPr>
+          <w:b/>
+          <w:sz w:val="28"/>
+        </w:rPr>
+      </w:pPr>
+      <w:r>
+        <w:rPr>
+          <w:b/>
+          <w:sz w:val="28"/>
+        </w:rPr>
+        <w:t xml:space="preserve"> </w:t>
       </w:r>
     </w:p>
     <w:tbl>
@@ -25,11 +40,11 @@
         <w:tblLook w:val="04A0" w:firstRow="1" w:lastRow="0" w:firstColumn="1" w:lastColumn="0" w:noHBand="0" w:noVBand="1"/>
       </w:tblPr>
       <w:tblGrid>
-        <w:gridCol w:w="1196"/>
-        <w:gridCol w:w="1774"/>
-        <w:gridCol w:w="2666"/>
-        <w:gridCol w:w="1305"/>
-        <w:gridCol w:w="2485"/>
+        <w:gridCol w:w="986"/>
+        <w:gridCol w:w="1832"/>
+        <w:gridCol w:w="1997"/>
+        <w:gridCol w:w="2005"/>
+        <w:gridCol w:w="2606"/>
       </w:tblGrid>
       <w:tr>
         <w:trPr>
@@ -42,13 +57,19 @@
           </w:tcPr>
           <w:p>
             <w:r>
-              <w:t>Prueba</w:t>
-            </w:r>
-            <w:r>
-              <w:t xml:space="preserve">: </w:t>
-            </w:r>
-            <w:bookmarkStart w:id="0" w:name="_GoBack"/>
-            <w:bookmarkEnd w:id="0"/>
+              <w:t xml:space="preserve">Prueba: Verifica que el método de </w:t>
+            </w:r>
+            <w:proofErr w:type="spellStart"/>
+            <w:r>
+              <w:t>addJugador</w:t>
+            </w:r>
+            <w:proofErr w:type="spellEnd"/>
+            <w:r>
+              <w:t xml:space="preserve"> añade correctamente un Jugador </w:t>
+            </w:r>
+            <w:r>
+              <w:t xml:space="preserve"> </w:t>
+            </w:r>
           </w:p>
         </w:tc>
       </w:tr>
@@ -58,7 +79,7 @@
         </w:trPr>
         <w:tc>
           <w:tcPr>
-            <w:tcW w:w="1196" w:type="dxa"/>
+            <w:tcW w:w="986" w:type="dxa"/>
           </w:tcPr>
           <w:p>
             <w:r>
@@ -68,7 +89,7 @@
         </w:tc>
         <w:tc>
           <w:tcPr>
-            <w:tcW w:w="1774" w:type="dxa"/>
+            <w:tcW w:w="1832" w:type="dxa"/>
           </w:tcPr>
           <w:p>
             <w:r>
@@ -78,7 +99,7 @@
         </w:tc>
         <w:tc>
           <w:tcPr>
-            <w:tcW w:w="2666" w:type="dxa"/>
+            <w:tcW w:w="1997" w:type="dxa"/>
           </w:tcPr>
           <w:p>
             <w:r>
@@ -88,7 +109,7 @@
         </w:tc>
         <w:tc>
           <w:tcPr>
-            <w:tcW w:w="1305" w:type="dxa"/>
+            <w:tcW w:w="2005" w:type="dxa"/>
           </w:tcPr>
           <w:p>
             <w:r>
@@ -98,7 +119,7 @@
         </w:tc>
         <w:tc>
           <w:tcPr>
-            <w:tcW w:w="2485" w:type="dxa"/>
+            <w:tcW w:w="2606" w:type="dxa"/>
           </w:tcPr>
           <w:p>
             <w:r>
@@ -113,33 +134,109 @@
         </w:trPr>
         <w:tc>
           <w:tcPr>
-            <w:tcW w:w="1196" w:type="dxa"/>
-          </w:tcPr>
+            <w:tcW w:w="986" w:type="dxa"/>
+          </w:tcPr>
+          <w:p>
+            <w:r>
+              <w:t>Juego</w:t>
+            </w:r>
+          </w:p>
+        </w:tc>
+        <w:tc>
+          <w:tcPr>
+            <w:tcW w:w="1832" w:type="dxa"/>
+          </w:tcPr>
+          <w:p>
+            <w:proofErr w:type="spellStart"/>
+            <w:proofErr w:type="gramStart"/>
+            <w:r>
+              <w:t>addJugador</w:t>
+            </w:r>
+            <w:proofErr w:type="spellEnd"/>
+            <w:r>
+              <w:t>(</w:t>
+            </w:r>
+            <w:proofErr w:type="gramEnd"/>
+            <w:r>
+              <w:t xml:space="preserve">): </w:t>
+            </w:r>
+            <w:proofErr w:type="spellStart"/>
+            <w:r>
+              <w:t>void</w:t>
+            </w:r>
+            <w:proofErr w:type="spellEnd"/>
+          </w:p>
+        </w:tc>
+        <w:tc>
+          <w:tcPr>
+            <w:tcW w:w="1997" w:type="dxa"/>
+          </w:tcPr>
+          <w:p>
+            <w:proofErr w:type="spellStart"/>
+            <w:r>
+              <w:t>Raizjugador</w:t>
+            </w:r>
+            <w:proofErr w:type="spellEnd"/>
+            <w:r>
+              <w:t xml:space="preserve"> = </w:t>
+            </w:r>
+            <w:proofErr w:type="spellStart"/>
+            <w:r>
+              <w:t>null</w:t>
+            </w:r>
+            <w:proofErr w:type="spellEnd"/>
+          </w:p>
           <w:p/>
-        </w:tc>
-        <w:tc>
-          <w:tcPr>
-            <w:tcW w:w="1774" w:type="dxa"/>
-          </w:tcPr>
-          <w:p/>
-        </w:tc>
-        <w:tc>
-          <w:tcPr>
-            <w:tcW w:w="2666" w:type="dxa"/>
-          </w:tcPr>
-          <w:p/>
-        </w:tc>
-        <w:tc>
-          <w:tcPr>
-            <w:tcW w:w="1305" w:type="dxa"/>
-          </w:tcPr>
-          <w:p/>
-        </w:tc>
-        <w:tc>
-          <w:tcPr>
-            <w:tcW w:w="2485" w:type="dxa"/>
-          </w:tcPr>
-          <w:p/>
+          <w:p>
+            <w:r>
+              <w:t>Jugador =</w:t>
+            </w:r>
+          </w:p>
+          <w:p>
+            <w:proofErr w:type="spellStart"/>
+            <w:r>
+              <w:t>Nickname</w:t>
+            </w:r>
+            <w:proofErr w:type="spellEnd"/>
+            <w:r>
+              <w:t>: “Joan”</w:t>
+            </w:r>
+          </w:p>
+          <w:p>
+            <w:r>
+              <w:t>Puntos: 100</w:t>
+            </w:r>
+          </w:p>
+          <w:p>
+            <w:r>
+              <w:t>Nivel: 1</w:t>
+            </w:r>
+          </w:p>
+        </w:tc>
+        <w:tc>
+          <w:tcPr>
+            <w:tcW w:w="2005" w:type="dxa"/>
+          </w:tcPr>
+          <w:p>
+            <w:r>
+              <w:t>Ninguna</w:t>
+            </w:r>
+          </w:p>
+        </w:tc>
+        <w:tc>
+          <w:tcPr>
+            <w:tcW w:w="2606" w:type="dxa"/>
+          </w:tcPr>
+          <w:p>
+            <w:proofErr w:type="spellStart"/>
+            <w:r>
+              <w:t>Raizjugador</w:t>
+            </w:r>
+            <w:proofErr w:type="spellEnd"/>
+            <w:r>
+              <w:t xml:space="preserve"> es igual el jugador</w:t>
+            </w:r>
+          </w:p>
         </w:tc>
       </w:tr>
       <w:tr>
@@ -148,33 +245,111 @@
         </w:trPr>
         <w:tc>
           <w:tcPr>
-            <w:tcW w:w="1196" w:type="dxa"/>
-          </w:tcPr>
+            <w:tcW w:w="986" w:type="dxa"/>
+          </w:tcPr>
+          <w:p>
+            <w:r>
+              <w:t>Juego</w:t>
+            </w:r>
+          </w:p>
+        </w:tc>
+        <w:tc>
+          <w:tcPr>
+            <w:tcW w:w="1832" w:type="dxa"/>
+          </w:tcPr>
+          <w:p>
+            <w:proofErr w:type="spellStart"/>
+            <w:proofErr w:type="gramStart"/>
+            <w:r>
+              <w:t>addJugador</w:t>
+            </w:r>
+            <w:proofErr w:type="spellEnd"/>
+            <w:r>
+              <w:t>(</w:t>
+            </w:r>
+            <w:proofErr w:type="gramEnd"/>
+            <w:r>
+              <w:t xml:space="preserve">): </w:t>
+            </w:r>
+            <w:proofErr w:type="spellStart"/>
+            <w:r>
+              <w:t>void</w:t>
+            </w:r>
+            <w:proofErr w:type="spellEnd"/>
+          </w:p>
+        </w:tc>
+        <w:tc>
+          <w:tcPr>
+            <w:tcW w:w="1997" w:type="dxa"/>
+          </w:tcPr>
+          <w:p>
+            <w:proofErr w:type="spellStart"/>
+            <w:r>
+              <w:t>Raizjugador</w:t>
+            </w:r>
+            <w:proofErr w:type="spellEnd"/>
+            <w:r>
+              <w:t xml:space="preserve">= Joan </w:t>
+            </w:r>
+          </w:p>
           <w:p/>
-        </w:tc>
-        <w:tc>
-          <w:tcPr>
-            <w:tcW w:w="1774" w:type="dxa"/>
-          </w:tcPr>
-          <w:p/>
-        </w:tc>
-        <w:tc>
-          <w:tcPr>
-            <w:tcW w:w="2666" w:type="dxa"/>
-          </w:tcPr>
-          <w:p/>
-        </w:tc>
-        <w:tc>
-          <w:tcPr>
-            <w:tcW w:w="1305" w:type="dxa"/>
-          </w:tcPr>
-          <w:p/>
-        </w:tc>
-        <w:tc>
-          <w:tcPr>
-            <w:tcW w:w="2485" w:type="dxa"/>
-          </w:tcPr>
-          <w:p/>
+          <w:p>
+            <w:r>
+              <w:t>Jugador =</w:t>
+            </w:r>
+          </w:p>
+          <w:p>
+            <w:proofErr w:type="spellStart"/>
+            <w:r>
+              <w:t>Nickname</w:t>
+            </w:r>
+            <w:proofErr w:type="spellEnd"/>
+            <w:r>
+              <w:t>: “</w:t>
+            </w:r>
+            <w:r>
+              <w:t>Camila</w:t>
+            </w:r>
+            <w:r>
+              <w:t>”</w:t>
+            </w:r>
+          </w:p>
+          <w:p>
+            <w:r>
+              <w:t xml:space="preserve">Puntos: </w:t>
+            </w:r>
+            <w:r>
+              <w:t>5</w:t>
+            </w:r>
+            <w:r>
+              <w:t>0</w:t>
+            </w:r>
+          </w:p>
+          <w:p>
+            <w:r>
+              <w:t>Nivel: 1</w:t>
+            </w:r>
+          </w:p>
+        </w:tc>
+        <w:tc>
+          <w:tcPr>
+            <w:tcW w:w="2005" w:type="dxa"/>
+          </w:tcPr>
+          <w:p>
+            <w:r>
+              <w:t>Ninguna</w:t>
+            </w:r>
+          </w:p>
+        </w:tc>
+        <w:tc>
+          <w:tcPr>
+            <w:tcW w:w="2606" w:type="dxa"/>
+          </w:tcPr>
+          <w:p>
+            <w:r>
+              <w:t>Camila es el subárbol izquierdo de Joan</w:t>
+            </w:r>
+          </w:p>
         </w:tc>
       </w:tr>
       <w:tr>
@@ -183,33 +358,127 @@
         </w:trPr>
         <w:tc>
           <w:tcPr>
-            <w:tcW w:w="1196" w:type="dxa"/>
-          </w:tcPr>
+            <w:tcW w:w="986" w:type="dxa"/>
+          </w:tcPr>
+          <w:p>
+            <w:r>
+              <w:t>Juego</w:t>
+            </w:r>
+          </w:p>
+        </w:tc>
+        <w:tc>
+          <w:tcPr>
+            <w:tcW w:w="1832" w:type="dxa"/>
+          </w:tcPr>
+          <w:p>
+            <w:proofErr w:type="spellStart"/>
+            <w:proofErr w:type="gramStart"/>
+            <w:r>
+              <w:t>addJugador</w:t>
+            </w:r>
+            <w:proofErr w:type="spellEnd"/>
+            <w:r>
+              <w:t>(</w:t>
+            </w:r>
+            <w:proofErr w:type="gramEnd"/>
+            <w:r>
+              <w:t xml:space="preserve">): </w:t>
+            </w:r>
+            <w:proofErr w:type="spellStart"/>
+            <w:r>
+              <w:t>void</w:t>
+            </w:r>
+            <w:proofErr w:type="spellEnd"/>
+          </w:p>
+        </w:tc>
+        <w:tc>
+          <w:tcPr>
+            <w:tcW w:w="1997" w:type="dxa"/>
+          </w:tcPr>
+          <w:p>
+            <w:proofErr w:type="spellStart"/>
+            <w:r>
+              <w:t>Raizjugador</w:t>
+            </w:r>
+            <w:proofErr w:type="spellEnd"/>
+            <w:r>
+              <w:t xml:space="preserve">= Joan </w:t>
+            </w:r>
+          </w:p>
           <w:p/>
-        </w:tc>
-        <w:tc>
-          <w:tcPr>
-            <w:tcW w:w="1774" w:type="dxa"/>
-          </w:tcPr>
-          <w:p/>
-        </w:tc>
-        <w:tc>
-          <w:tcPr>
-            <w:tcW w:w="2666" w:type="dxa"/>
-          </w:tcPr>
-          <w:p/>
-        </w:tc>
-        <w:tc>
-          <w:tcPr>
-            <w:tcW w:w="1305" w:type="dxa"/>
-          </w:tcPr>
-          <w:p/>
-        </w:tc>
-        <w:tc>
-          <w:tcPr>
-            <w:tcW w:w="2485" w:type="dxa"/>
-          </w:tcPr>
-          <w:p/>
+          <w:p>
+            <w:r>
+              <w:t>Jugador =</w:t>
+            </w:r>
+          </w:p>
+          <w:p>
+            <w:proofErr w:type="spellStart"/>
+            <w:r>
+              <w:t>Nickname</w:t>
+            </w:r>
+            <w:proofErr w:type="spellEnd"/>
+            <w:r>
+              <w:t>: “</w:t>
+            </w:r>
+            <w:proofErr w:type="spellStart"/>
+            <w:r>
+              <w:t>Sariana</w:t>
+            </w:r>
+            <w:proofErr w:type="spellEnd"/>
+            <w:r>
+              <w:t>”</w:t>
+            </w:r>
+          </w:p>
+          <w:p>
+            <w:r>
+              <w:t xml:space="preserve">Puntos: </w:t>
+            </w:r>
+            <w:r>
+              <w:t>50</w:t>
+            </w:r>
+            <w:r>
+              <w:t>0</w:t>
+            </w:r>
+          </w:p>
+          <w:p>
+            <w:r>
+              <w:t xml:space="preserve">Nivel: </w:t>
+            </w:r>
+            <w:r>
+              <w:t>4</w:t>
+            </w:r>
+          </w:p>
+        </w:tc>
+        <w:tc>
+          <w:tcPr>
+            <w:tcW w:w="2005" w:type="dxa"/>
+          </w:tcPr>
+          <w:p>
+            <w:r>
+              <w:t>Ninguna</w:t>
+            </w:r>
+          </w:p>
+        </w:tc>
+        <w:tc>
+          <w:tcPr>
+            <w:tcW w:w="2606" w:type="dxa"/>
+          </w:tcPr>
+          <w:p>
+            <w:proofErr w:type="spellStart"/>
+            <w:r>
+              <w:t>Sariana</w:t>
+            </w:r>
+            <w:proofErr w:type="spellEnd"/>
+            <w:r>
+              <w:t xml:space="preserve"> es el subárbol </w:t>
+            </w:r>
+            <w:r>
+              <w:t>derecho</w:t>
+            </w:r>
+            <w:r>
+              <w:t xml:space="preserve"> de Joan</w:t>
+            </w:r>
+          </w:p>
         </w:tc>
       </w:tr>
       <w:tr>
@@ -218,38 +487,1696 @@
         </w:trPr>
         <w:tc>
           <w:tcPr>
-            <w:tcW w:w="1196" w:type="dxa"/>
-          </w:tcPr>
+            <w:tcW w:w="986" w:type="dxa"/>
+          </w:tcPr>
+          <w:p>
+            <w:r>
+              <w:t>Juego</w:t>
+            </w:r>
+          </w:p>
+        </w:tc>
+        <w:tc>
+          <w:tcPr>
+            <w:tcW w:w="1832" w:type="dxa"/>
+          </w:tcPr>
+          <w:p>
+            <w:proofErr w:type="spellStart"/>
+            <w:proofErr w:type="gramStart"/>
+            <w:r>
+              <w:t>addJuagdor</w:t>
+            </w:r>
+            <w:proofErr w:type="spellEnd"/>
+            <w:r>
+              <w:t>(</w:t>
+            </w:r>
+            <w:proofErr w:type="gramEnd"/>
+            <w:r>
+              <w:t xml:space="preserve">): </w:t>
+            </w:r>
+            <w:proofErr w:type="spellStart"/>
+            <w:r>
+              <w:t>void</w:t>
+            </w:r>
+            <w:proofErr w:type="spellEnd"/>
+          </w:p>
+        </w:tc>
+        <w:tc>
+          <w:tcPr>
+            <w:tcW w:w="1997" w:type="dxa"/>
+          </w:tcPr>
+          <w:p>
+            <w:proofErr w:type="spellStart"/>
+            <w:r>
+              <w:t>Raizjugador</w:t>
+            </w:r>
+            <w:proofErr w:type="spellEnd"/>
+            <w:r>
+              <w:t xml:space="preserve"> = Joan</w:t>
+            </w:r>
+          </w:p>
           <w:p/>
-        </w:tc>
-        <w:tc>
-          <w:tcPr>
-            <w:tcW w:w="1774" w:type="dxa"/>
-          </w:tcPr>
+          <w:p>
+            <w:r>
+              <w:t>Jugador =</w:t>
+            </w:r>
+          </w:p>
+          <w:p>
+            <w:proofErr w:type="spellStart"/>
+            <w:r>
+              <w:t>Nickname</w:t>
+            </w:r>
+            <w:proofErr w:type="spellEnd"/>
+            <w:r>
+              <w:t>: “Joan”</w:t>
+            </w:r>
+          </w:p>
+          <w:p>
+            <w:r>
+              <w:t xml:space="preserve">Puntos: </w:t>
+            </w:r>
+            <w:r>
+              <w:t>200</w:t>
+            </w:r>
+          </w:p>
+          <w:p>
+            <w:r>
+              <w:t>Nivel: 1</w:t>
+            </w:r>
+          </w:p>
+        </w:tc>
+        <w:tc>
+          <w:tcPr>
+            <w:tcW w:w="2005" w:type="dxa"/>
+          </w:tcPr>
+          <w:p>
+            <w:r>
+              <w:t>Ninguna</w:t>
+            </w:r>
+          </w:p>
+        </w:tc>
+        <w:tc>
+          <w:tcPr>
+            <w:tcW w:w="2606" w:type="dxa"/>
+          </w:tcPr>
+          <w:p>
+            <w:r>
+              <w:t xml:space="preserve">Lanza </w:t>
+            </w:r>
+            <w:proofErr w:type="spellStart"/>
+            <w:r>
+              <w:t>JugadorRepetidoException</w:t>
+            </w:r>
+            <w:proofErr w:type="spellEnd"/>
+          </w:p>
+        </w:tc>
+      </w:tr>
+    </w:tbl>
+    <w:p>
+      <w:pPr>
+        <w:rPr>
+          <w:b/>
+          <w:sz w:val="28"/>
+        </w:rPr>
+      </w:pPr>
+    </w:p>
+    <w:tbl>
+      <w:tblPr>
+        <w:tblStyle w:val="Tablaconcuadrcula"/>
+        <w:tblW w:w="9426" w:type="dxa"/>
+        <w:tblLook w:val="04A0" w:firstRow="1" w:lastRow="0" w:firstColumn="1" w:lastColumn="0" w:noHBand="0" w:noVBand="1"/>
+      </w:tblPr>
+      <w:tblGrid>
+        <w:gridCol w:w="743"/>
+        <w:gridCol w:w="3060"/>
+        <w:gridCol w:w="2717"/>
+        <w:gridCol w:w="1413"/>
+        <w:gridCol w:w="1493"/>
+      </w:tblGrid>
+      <w:tr>
+        <w:trPr>
+          <w:trHeight w:val="364"/>
+        </w:trPr>
+        <w:tc>
+          <w:tcPr>
+            <w:tcW w:w="9426" w:type="dxa"/>
+            <w:gridSpan w:val="5"/>
+          </w:tcPr>
+          <w:p>
+            <w:r>
+              <w:t>Prueba</w:t>
+            </w:r>
+            <w:r>
+              <w:t xml:space="preserve">: </w:t>
+            </w:r>
+            <w:r>
+              <w:t xml:space="preserve">Verifica que el método de mostrar la lista ordenada por puntaje de manera ascendente y descendente funciona bien. </w:t>
+            </w:r>
+          </w:p>
+        </w:tc>
+      </w:tr>
+      <w:tr>
+        <w:trPr>
+          <w:trHeight w:val="343"/>
+        </w:trPr>
+        <w:tc>
+          <w:tcPr>
+            <w:tcW w:w="743" w:type="dxa"/>
+          </w:tcPr>
+          <w:p>
+            <w:r>
+              <w:t>Clase</w:t>
+            </w:r>
+          </w:p>
+        </w:tc>
+        <w:tc>
+          <w:tcPr>
+            <w:tcW w:w="3060" w:type="dxa"/>
+          </w:tcPr>
+          <w:p>
+            <w:r>
+              <w:t>Método</w:t>
+            </w:r>
+          </w:p>
+        </w:tc>
+        <w:tc>
+          <w:tcPr>
+            <w:tcW w:w="2717" w:type="dxa"/>
+          </w:tcPr>
+          <w:p>
+            <w:r>
+              <w:t>Escenario</w:t>
+            </w:r>
+          </w:p>
+        </w:tc>
+        <w:tc>
+          <w:tcPr>
+            <w:tcW w:w="1413" w:type="dxa"/>
+          </w:tcPr>
+          <w:p>
+            <w:r>
+              <w:t>Valores de entrada</w:t>
+            </w:r>
+          </w:p>
+        </w:tc>
+        <w:tc>
+          <w:tcPr>
+            <w:tcW w:w="1493" w:type="dxa"/>
+          </w:tcPr>
+          <w:p>
+            <w:r>
+              <w:t>Resultado</w:t>
+            </w:r>
+          </w:p>
+        </w:tc>
+      </w:tr>
+      <w:tr>
+        <w:trPr>
+          <w:trHeight w:val="672"/>
+        </w:trPr>
+        <w:tc>
+          <w:tcPr>
+            <w:tcW w:w="743" w:type="dxa"/>
+          </w:tcPr>
+          <w:p>
+            <w:r>
+              <w:t xml:space="preserve">Juego </w:t>
+            </w:r>
+          </w:p>
+        </w:tc>
+        <w:tc>
+          <w:tcPr>
+            <w:tcW w:w="3060" w:type="dxa"/>
+          </w:tcPr>
+          <w:p>
+            <w:proofErr w:type="spellStart"/>
+            <w:proofErr w:type="gramStart"/>
+            <w:r>
+              <w:t>ordernarPuntajeAscendente</w:t>
+            </w:r>
+            <w:proofErr w:type="spellEnd"/>
+            <w:r>
+              <w:t>(</w:t>
+            </w:r>
+            <w:proofErr w:type="gramEnd"/>
+            <w:r>
+              <w:t>)</w:t>
+            </w:r>
+            <w:r>
+              <w:t xml:space="preserve">: </w:t>
+            </w:r>
+            <w:proofErr w:type="spellStart"/>
+            <w:r>
+              <w:t>ArrayList</w:t>
+            </w:r>
+            <w:proofErr w:type="spellEnd"/>
+            <w:r>
+              <w:t>&lt;Jugador&gt;</w:t>
+            </w:r>
+          </w:p>
+        </w:tc>
+        <w:tc>
+          <w:tcPr>
+            <w:tcW w:w="2717" w:type="dxa"/>
+          </w:tcPr>
+          <w:p>
+            <w:r>
+              <w:t xml:space="preserve">Hay un árbol binario donde la raíz es </w:t>
+            </w:r>
+          </w:p>
           <w:p/>
-        </w:tc>
-        <w:tc>
-          <w:tcPr>
-            <w:tcW w:w="2666" w:type="dxa"/>
-          </w:tcPr>
+          <w:p>
+            <w:proofErr w:type="spellStart"/>
+            <w:r>
+              <w:t>Nickname</w:t>
+            </w:r>
+            <w:proofErr w:type="spellEnd"/>
+            <w:r>
+              <w:t>: “</w:t>
+            </w:r>
+            <w:proofErr w:type="spellStart"/>
+            <w:r>
+              <w:t>Julian</w:t>
+            </w:r>
+            <w:proofErr w:type="spellEnd"/>
+            <w:r>
+              <w:t>”</w:t>
+            </w:r>
+          </w:p>
+          <w:p>
+            <w:r>
+              <w:t>Puntos: 100</w:t>
+            </w:r>
+          </w:p>
+          <w:p>
+            <w:r>
+              <w:t>Nivel: 3</w:t>
+            </w:r>
+          </w:p>
           <w:p/>
-        </w:tc>
-        <w:tc>
-          <w:tcPr>
-            <w:tcW w:w="1305" w:type="dxa"/>
-          </w:tcPr>
+          <w:p>
+            <w:r>
+              <w:t>Y en conjunto el árbol tiene los siguientes elementos</w:t>
+            </w:r>
+          </w:p>
           <w:p/>
-        </w:tc>
-        <w:tc>
-          <w:tcPr>
-            <w:tcW w:w="2485" w:type="dxa"/>
-          </w:tcPr>
+          <w:p>
+            <w:proofErr w:type="spellStart"/>
+            <w:r>
+              <w:t>Nickname</w:t>
+            </w:r>
+            <w:proofErr w:type="spellEnd"/>
+            <w:r>
+              <w:t>: “Javier”</w:t>
+            </w:r>
+          </w:p>
+          <w:p>
+            <w:r>
+              <w:t>Puntos: 200</w:t>
+            </w:r>
+          </w:p>
+          <w:p>
+            <w:r>
+              <w:t>Nivel: 4</w:t>
+            </w:r>
+          </w:p>
           <w:p/>
+          <w:p>
+            <w:proofErr w:type="spellStart"/>
+            <w:r>
+              <w:t>Nickname</w:t>
+            </w:r>
+            <w:proofErr w:type="spellEnd"/>
+            <w:r>
+              <w:t>: “Alejandro”</w:t>
+            </w:r>
+          </w:p>
+          <w:p>
+            <w:r>
+              <w:t>Puntos: 50</w:t>
+            </w:r>
+          </w:p>
+          <w:p>
+            <w:r>
+              <w:t>Nivel: 2</w:t>
+            </w:r>
+          </w:p>
+          <w:p/>
+          <w:p>
+            <w:proofErr w:type="spellStart"/>
+            <w:r>
+              <w:t>Nickname</w:t>
+            </w:r>
+            <w:proofErr w:type="spellEnd"/>
+            <w:r>
+              <w:t>: “</w:t>
+            </w:r>
+            <w:proofErr w:type="spellStart"/>
+            <w:r>
+              <w:t>Manyolml</w:t>
+            </w:r>
+            <w:proofErr w:type="spellEnd"/>
+            <w:r>
+              <w:t>”</w:t>
+            </w:r>
+          </w:p>
+          <w:p>
+            <w:r>
+              <w:t>Puntos: 500</w:t>
+            </w:r>
+          </w:p>
+          <w:p>
+            <w:r>
+              <w:t xml:space="preserve">Nivel: </w:t>
+            </w:r>
+            <w:r>
+              <w:t>7</w:t>
+            </w:r>
+          </w:p>
+          <w:p/>
+          <w:p>
+            <w:proofErr w:type="spellStart"/>
+            <w:r>
+              <w:t>Nickname</w:t>
+            </w:r>
+            <w:proofErr w:type="spellEnd"/>
+            <w:r>
+              <w:t>: “</w:t>
+            </w:r>
+            <w:proofErr w:type="spellStart"/>
+            <w:r>
+              <w:t>JuanMa</w:t>
+            </w:r>
+            <w:proofErr w:type="spellEnd"/>
+            <w:r>
+              <w:t>”</w:t>
+            </w:r>
+          </w:p>
+          <w:p>
+            <w:r>
+              <w:t>Puntos: 400</w:t>
+            </w:r>
+          </w:p>
+          <w:p>
+            <w:r>
+              <w:t xml:space="preserve">Nivel: </w:t>
+            </w:r>
+            <w:r>
+              <w:t>6</w:t>
+            </w:r>
+          </w:p>
+        </w:tc>
+        <w:tc>
+          <w:tcPr>
+            <w:tcW w:w="1413" w:type="dxa"/>
+          </w:tcPr>
+          <w:p>
+            <w:r>
+              <w:lastRenderedPageBreak/>
+              <w:t>Ninguna</w:t>
+            </w:r>
+          </w:p>
+        </w:tc>
+        <w:tc>
+          <w:tcPr>
+            <w:tcW w:w="1493" w:type="dxa"/>
+          </w:tcPr>
+          <w:p>
+            <w:r>
+              <w:t>Alejandro</w:t>
+            </w:r>
+          </w:p>
+          <w:p>
+            <w:proofErr w:type="spellStart"/>
+            <w:r>
+              <w:t>Julian</w:t>
+            </w:r>
+            <w:proofErr w:type="spellEnd"/>
+          </w:p>
+          <w:p>
+            <w:r>
+              <w:t>Javier</w:t>
+            </w:r>
+          </w:p>
+          <w:p>
+            <w:proofErr w:type="spellStart"/>
+            <w:r>
+              <w:t>JuanMa</w:t>
+            </w:r>
+            <w:proofErr w:type="spellEnd"/>
+          </w:p>
+          <w:p>
+            <w:proofErr w:type="spellStart"/>
+            <w:r>
+              <w:t>Manyolml</w:t>
+            </w:r>
+            <w:proofErr w:type="spellEnd"/>
+          </w:p>
+        </w:tc>
+      </w:tr>
+      <w:tr>
+        <w:trPr>
+          <w:trHeight w:val="682"/>
+        </w:trPr>
+        <w:tc>
+          <w:tcPr>
+            <w:tcW w:w="743" w:type="dxa"/>
+          </w:tcPr>
+          <w:p>
+            <w:r>
+              <w:t>Juego</w:t>
+            </w:r>
+          </w:p>
+        </w:tc>
+        <w:tc>
+          <w:tcPr>
+            <w:tcW w:w="3060" w:type="dxa"/>
+          </w:tcPr>
+          <w:p>
+            <w:proofErr w:type="spellStart"/>
+            <w:proofErr w:type="gramStart"/>
+            <w:r>
+              <w:t>ordernarPuntaje</w:t>
+            </w:r>
+            <w:r>
+              <w:t>De</w:t>
+            </w:r>
+            <w:r>
+              <w:t>scendente</w:t>
+            </w:r>
+            <w:proofErr w:type="spellEnd"/>
+            <w:r>
+              <w:t>(</w:t>
+            </w:r>
+            <w:proofErr w:type="gramEnd"/>
+            <w:r>
+              <w:t>)</w:t>
+            </w:r>
+            <w:r>
+              <w:t xml:space="preserve">: </w:t>
+            </w:r>
+            <w:proofErr w:type="spellStart"/>
+            <w:r>
+              <w:t>ArrayList</w:t>
+            </w:r>
+            <w:proofErr w:type="spellEnd"/>
+            <w:r>
+              <w:t>&lt;Jugador&gt;</w:t>
+            </w:r>
+          </w:p>
+        </w:tc>
+        <w:tc>
+          <w:tcPr>
+            <w:tcW w:w="2717" w:type="dxa"/>
+          </w:tcPr>
+          <w:p>
+            <w:r>
+              <w:t>El mismo de arriba</w:t>
+            </w:r>
+          </w:p>
+        </w:tc>
+        <w:tc>
+          <w:tcPr>
+            <w:tcW w:w="1413" w:type="dxa"/>
+          </w:tcPr>
+          <w:p>
+            <w:r>
+              <w:t>Ninguna</w:t>
+            </w:r>
+          </w:p>
+        </w:tc>
+        <w:tc>
+          <w:tcPr>
+            <w:tcW w:w="1493" w:type="dxa"/>
+          </w:tcPr>
+          <w:p>
+            <w:proofErr w:type="spellStart"/>
+            <w:r>
+              <w:t>Manyolml</w:t>
+            </w:r>
+            <w:proofErr w:type="spellEnd"/>
+          </w:p>
+          <w:p>
+            <w:proofErr w:type="spellStart"/>
+            <w:r>
+              <w:t>JuanMa</w:t>
+            </w:r>
+            <w:proofErr w:type="spellEnd"/>
+          </w:p>
+          <w:p>
+            <w:r>
+              <w:t>Javier</w:t>
+            </w:r>
+          </w:p>
+          <w:p>
+            <w:proofErr w:type="spellStart"/>
+            <w:r>
+              <w:t>Julian</w:t>
+            </w:r>
+            <w:proofErr w:type="spellEnd"/>
+          </w:p>
+          <w:p>
+            <w:r>
+              <w:t>Alejandro</w:t>
+            </w:r>
+          </w:p>
         </w:tc>
       </w:tr>
     </w:tbl>
     <w:p/>
+    <w:tbl>
+      <w:tblPr>
+        <w:tblStyle w:val="Tablaconcuadrcula"/>
+        <w:tblW w:w="9426" w:type="dxa"/>
+        <w:tblLook w:val="04A0" w:firstRow="1" w:lastRow="0" w:firstColumn="1" w:lastColumn="0" w:noHBand="0" w:noVBand="1"/>
+      </w:tblPr>
+      <w:tblGrid>
+        <w:gridCol w:w="1034"/>
+        <w:gridCol w:w="3087"/>
+        <w:gridCol w:w="2111"/>
+        <w:gridCol w:w="1186"/>
+        <w:gridCol w:w="2008"/>
+      </w:tblGrid>
+      <w:tr>
+        <w:trPr>
+          <w:trHeight w:val="364"/>
+        </w:trPr>
+        <w:tc>
+          <w:tcPr>
+            <w:tcW w:w="9426" w:type="dxa"/>
+            <w:gridSpan w:val="5"/>
+          </w:tcPr>
+          <w:p>
+            <w:r>
+              <w:t xml:space="preserve">Prueba: Verifica que el método de mostrar la lista ordenada por </w:t>
+            </w:r>
+            <w:r>
+              <w:t>nombre</w:t>
+            </w:r>
+            <w:r>
+              <w:t xml:space="preserve"> de manera ascendente y descendente funciona bien. </w:t>
+            </w:r>
+          </w:p>
+        </w:tc>
+      </w:tr>
+      <w:tr>
+        <w:trPr>
+          <w:trHeight w:val="343"/>
+        </w:trPr>
+        <w:tc>
+          <w:tcPr>
+            <w:tcW w:w="1034" w:type="dxa"/>
+          </w:tcPr>
+          <w:p>
+            <w:r>
+              <w:t>Clase</w:t>
+            </w:r>
+          </w:p>
+        </w:tc>
+        <w:tc>
+          <w:tcPr>
+            <w:tcW w:w="3087" w:type="dxa"/>
+          </w:tcPr>
+          <w:p>
+            <w:r>
+              <w:t>Método</w:t>
+            </w:r>
+          </w:p>
+        </w:tc>
+        <w:tc>
+          <w:tcPr>
+            <w:tcW w:w="2111" w:type="dxa"/>
+          </w:tcPr>
+          <w:p>
+            <w:r>
+              <w:t>Escenario</w:t>
+            </w:r>
+          </w:p>
+        </w:tc>
+        <w:tc>
+          <w:tcPr>
+            <w:tcW w:w="1186" w:type="dxa"/>
+          </w:tcPr>
+          <w:p>
+            <w:r>
+              <w:t>Valores de entrada</w:t>
+            </w:r>
+          </w:p>
+        </w:tc>
+        <w:tc>
+          <w:tcPr>
+            <w:tcW w:w="2008" w:type="dxa"/>
+          </w:tcPr>
+          <w:p>
+            <w:r>
+              <w:t>Resultado</w:t>
+            </w:r>
+          </w:p>
+        </w:tc>
+      </w:tr>
+      <w:tr>
+        <w:trPr>
+          <w:trHeight w:val="672"/>
+        </w:trPr>
+        <w:tc>
+          <w:tcPr>
+            <w:tcW w:w="1034" w:type="dxa"/>
+          </w:tcPr>
+          <w:p>
+            <w:r>
+              <w:t>Juego</w:t>
+            </w:r>
+          </w:p>
+        </w:tc>
+        <w:tc>
+          <w:tcPr>
+            <w:tcW w:w="3087" w:type="dxa"/>
+          </w:tcPr>
+          <w:p>
+            <w:proofErr w:type="spellStart"/>
+            <w:proofErr w:type="gramStart"/>
+            <w:r>
+              <w:t>ordernarNombre</w:t>
+            </w:r>
+            <w:r>
+              <w:t>As</w:t>
+            </w:r>
+            <w:r>
+              <w:t>cencente</w:t>
+            </w:r>
+            <w:proofErr w:type="spellEnd"/>
+            <w:r>
+              <w:t>(</w:t>
+            </w:r>
+            <w:proofErr w:type="gramEnd"/>
+            <w:r>
+              <w:t>)</w:t>
+            </w:r>
+            <w:r>
+              <w:t xml:space="preserve">: </w:t>
+            </w:r>
+            <w:proofErr w:type="spellStart"/>
+            <w:r>
+              <w:t>ArrayList</w:t>
+            </w:r>
+            <w:proofErr w:type="spellEnd"/>
+            <w:r>
+              <w:t>&lt;Jugador&gt;</w:t>
+            </w:r>
+          </w:p>
+        </w:tc>
+        <w:tc>
+          <w:tcPr>
+            <w:tcW w:w="2111" w:type="dxa"/>
+          </w:tcPr>
+          <w:p>
+            <w:r>
+              <w:t>El mismo de arriba</w:t>
+            </w:r>
+          </w:p>
+        </w:tc>
+        <w:tc>
+          <w:tcPr>
+            <w:tcW w:w="1186" w:type="dxa"/>
+          </w:tcPr>
+          <w:p>
+            <w:r>
+              <w:t>Ninguna</w:t>
+            </w:r>
+          </w:p>
+        </w:tc>
+        <w:tc>
+          <w:tcPr>
+            <w:tcW w:w="2008" w:type="dxa"/>
+          </w:tcPr>
+          <w:p>
+            <w:proofErr w:type="spellStart"/>
+            <w:r>
+              <w:t>Manyolml</w:t>
+            </w:r>
+            <w:proofErr w:type="spellEnd"/>
+          </w:p>
+          <w:p>
+            <w:proofErr w:type="spellStart"/>
+            <w:r>
+              <w:t>Julian</w:t>
+            </w:r>
+            <w:proofErr w:type="spellEnd"/>
+          </w:p>
+          <w:p>
+            <w:proofErr w:type="spellStart"/>
+            <w:r>
+              <w:t>JuanMa</w:t>
+            </w:r>
+            <w:proofErr w:type="spellEnd"/>
+          </w:p>
+          <w:p>
+            <w:r>
+              <w:t>Javier</w:t>
+            </w:r>
+          </w:p>
+          <w:p>
+            <w:r>
+              <w:t>Alejandro</w:t>
+            </w:r>
+          </w:p>
+        </w:tc>
+      </w:tr>
+      <w:tr>
+        <w:trPr>
+          <w:trHeight w:val="682"/>
+        </w:trPr>
+        <w:tc>
+          <w:tcPr>
+            <w:tcW w:w="1034" w:type="dxa"/>
+          </w:tcPr>
+          <w:p>
+            <w:r>
+              <w:t>Juego</w:t>
+            </w:r>
+          </w:p>
+        </w:tc>
+        <w:tc>
+          <w:tcPr>
+            <w:tcW w:w="3087" w:type="dxa"/>
+          </w:tcPr>
+          <w:p>
+            <w:proofErr w:type="spellStart"/>
+            <w:proofErr w:type="gramStart"/>
+            <w:r>
+              <w:t>ordernarNombre</w:t>
+            </w:r>
+            <w:r>
+              <w:t>Des</w:t>
+            </w:r>
+            <w:r>
+              <w:t>cencente</w:t>
+            </w:r>
+            <w:proofErr w:type="spellEnd"/>
+            <w:r>
+              <w:t>(</w:t>
+            </w:r>
+            <w:proofErr w:type="gramEnd"/>
+            <w:r>
+              <w:t>)</w:t>
+            </w:r>
+            <w:r>
+              <w:t xml:space="preserve">: </w:t>
+            </w:r>
+            <w:proofErr w:type="spellStart"/>
+            <w:r>
+              <w:t>ArrayList</w:t>
+            </w:r>
+            <w:proofErr w:type="spellEnd"/>
+            <w:r>
+              <w:t>&lt;Jugador&gt;</w:t>
+            </w:r>
+          </w:p>
+        </w:tc>
+        <w:tc>
+          <w:tcPr>
+            <w:tcW w:w="2111" w:type="dxa"/>
+          </w:tcPr>
+          <w:p>
+            <w:r>
+              <w:t>El mismo de arriba</w:t>
+            </w:r>
+          </w:p>
+        </w:tc>
+        <w:tc>
+          <w:tcPr>
+            <w:tcW w:w="1186" w:type="dxa"/>
+          </w:tcPr>
+          <w:p>
+            <w:r>
+              <w:t>Ninguna</w:t>
+            </w:r>
+          </w:p>
+        </w:tc>
+        <w:tc>
+          <w:tcPr>
+            <w:tcW w:w="2008" w:type="dxa"/>
+          </w:tcPr>
+          <w:p>
+            <w:r>
+              <w:t>Alejandro</w:t>
+            </w:r>
+          </w:p>
+          <w:p>
+            <w:r>
+              <w:t>Javier</w:t>
+            </w:r>
+          </w:p>
+          <w:p>
+            <w:proofErr w:type="spellStart"/>
+            <w:r>
+              <w:t>JuanMa</w:t>
+            </w:r>
+            <w:proofErr w:type="spellEnd"/>
+          </w:p>
+          <w:p>
+            <w:proofErr w:type="spellStart"/>
+            <w:r>
+              <w:t>Julian</w:t>
+            </w:r>
+            <w:proofErr w:type="spellEnd"/>
+          </w:p>
+          <w:p>
+            <w:proofErr w:type="spellStart"/>
+            <w:r>
+              <w:t>Manyolml</w:t>
+            </w:r>
+            <w:proofErr w:type="spellEnd"/>
+          </w:p>
+        </w:tc>
+      </w:tr>
+    </w:tbl>
     <w:p/>
+    <w:tbl>
+      <w:tblPr>
+        <w:tblStyle w:val="Tablaconcuadrcula"/>
+        <w:tblW w:w="9426" w:type="dxa"/>
+        <w:tblLook w:val="04A0" w:firstRow="1" w:lastRow="0" w:firstColumn="1" w:lastColumn="0" w:noHBand="0" w:noVBand="1"/>
+      </w:tblPr>
+      <w:tblGrid>
+        <w:gridCol w:w="1083"/>
+        <w:gridCol w:w="2685"/>
+        <w:gridCol w:w="2281"/>
+        <w:gridCol w:w="1223"/>
+        <w:gridCol w:w="2154"/>
+      </w:tblGrid>
+      <w:tr>
+        <w:trPr>
+          <w:trHeight w:val="364"/>
+        </w:trPr>
+        <w:tc>
+          <w:tcPr>
+            <w:tcW w:w="9426" w:type="dxa"/>
+            <w:gridSpan w:val="5"/>
+          </w:tcPr>
+          <w:p>
+            <w:r>
+              <w:t xml:space="preserve">Prueba: Verifica que el método de mostrar la lista ordenada por </w:t>
+            </w:r>
+            <w:r>
+              <w:t>nivel</w:t>
+            </w:r>
+            <w:r>
+              <w:t xml:space="preserve"> de manera ascendente y descendente funciona bien. </w:t>
+            </w:r>
+          </w:p>
+        </w:tc>
+      </w:tr>
+      <w:tr>
+        <w:trPr>
+          <w:trHeight w:val="343"/>
+        </w:trPr>
+        <w:tc>
+          <w:tcPr>
+            <w:tcW w:w="1083" w:type="dxa"/>
+          </w:tcPr>
+          <w:p>
+            <w:r>
+              <w:t>Clase</w:t>
+            </w:r>
+          </w:p>
+        </w:tc>
+        <w:tc>
+          <w:tcPr>
+            <w:tcW w:w="2685" w:type="dxa"/>
+          </w:tcPr>
+          <w:p>
+            <w:r>
+              <w:t>Método</w:t>
+            </w:r>
+          </w:p>
+        </w:tc>
+        <w:tc>
+          <w:tcPr>
+            <w:tcW w:w="2281" w:type="dxa"/>
+          </w:tcPr>
+          <w:p>
+            <w:r>
+              <w:t>Escenario</w:t>
+            </w:r>
+          </w:p>
+        </w:tc>
+        <w:tc>
+          <w:tcPr>
+            <w:tcW w:w="1223" w:type="dxa"/>
+          </w:tcPr>
+          <w:p>
+            <w:r>
+              <w:t>Valores de entrada</w:t>
+            </w:r>
+          </w:p>
+        </w:tc>
+        <w:tc>
+          <w:tcPr>
+            <w:tcW w:w="2154" w:type="dxa"/>
+          </w:tcPr>
+          <w:p>
+            <w:r>
+              <w:t>Resultado</w:t>
+            </w:r>
+          </w:p>
+        </w:tc>
+      </w:tr>
+      <w:tr>
+        <w:trPr>
+          <w:trHeight w:val="672"/>
+        </w:trPr>
+        <w:tc>
+          <w:tcPr>
+            <w:tcW w:w="1083" w:type="dxa"/>
+          </w:tcPr>
+          <w:p>
+            <w:r>
+              <w:t>Juego</w:t>
+            </w:r>
+          </w:p>
+        </w:tc>
+        <w:tc>
+          <w:tcPr>
+            <w:tcW w:w="2685" w:type="dxa"/>
+          </w:tcPr>
+          <w:p>
+            <w:proofErr w:type="spellStart"/>
+            <w:proofErr w:type="gramStart"/>
+            <w:r>
+              <w:t>ordernar</w:t>
+            </w:r>
+            <w:r>
+              <w:t>Nivel</w:t>
+            </w:r>
+            <w:r>
+              <w:t>As</w:t>
+            </w:r>
+            <w:r>
+              <w:t>cencente</w:t>
+            </w:r>
+            <w:proofErr w:type="spellEnd"/>
+            <w:r>
+              <w:t>(</w:t>
+            </w:r>
+            <w:proofErr w:type="gramEnd"/>
+            <w:r>
+              <w:t>)</w:t>
+            </w:r>
+            <w:r>
+              <w:t xml:space="preserve">: </w:t>
+            </w:r>
+            <w:proofErr w:type="spellStart"/>
+            <w:r>
+              <w:t>ArrayList</w:t>
+            </w:r>
+            <w:proofErr w:type="spellEnd"/>
+            <w:r>
+              <w:t>&lt;Jugador&gt;</w:t>
+            </w:r>
+          </w:p>
+        </w:tc>
+        <w:tc>
+          <w:tcPr>
+            <w:tcW w:w="2281" w:type="dxa"/>
+          </w:tcPr>
+          <w:p>
+            <w:r>
+              <w:t>El mismo de arriba</w:t>
+            </w:r>
+          </w:p>
+        </w:tc>
+        <w:tc>
+          <w:tcPr>
+            <w:tcW w:w="1223" w:type="dxa"/>
+          </w:tcPr>
+          <w:p>
+            <w:r>
+              <w:t>Ninguna</w:t>
+            </w:r>
+          </w:p>
+        </w:tc>
+        <w:tc>
+          <w:tcPr>
+            <w:tcW w:w="2154" w:type="dxa"/>
+          </w:tcPr>
+          <w:p>
+            <w:r>
+              <w:t>Alejandro</w:t>
+            </w:r>
+          </w:p>
+          <w:p>
+            <w:proofErr w:type="spellStart"/>
+            <w:r>
+              <w:t>Julian</w:t>
+            </w:r>
+            <w:proofErr w:type="spellEnd"/>
+          </w:p>
+          <w:p>
+            <w:r>
+              <w:t>Javier</w:t>
+            </w:r>
+          </w:p>
+          <w:p>
+            <w:proofErr w:type="spellStart"/>
+            <w:r>
+              <w:t>JuanMa</w:t>
+            </w:r>
+            <w:proofErr w:type="spellEnd"/>
+          </w:p>
+          <w:p>
+            <w:proofErr w:type="spellStart"/>
+            <w:r>
+              <w:t>Manyolml</w:t>
+            </w:r>
+            <w:proofErr w:type="spellEnd"/>
+          </w:p>
+        </w:tc>
+      </w:tr>
+      <w:tr>
+        <w:trPr>
+          <w:trHeight w:val="682"/>
+        </w:trPr>
+        <w:tc>
+          <w:tcPr>
+            <w:tcW w:w="1083" w:type="dxa"/>
+          </w:tcPr>
+          <w:p>
+            <w:r>
+              <w:lastRenderedPageBreak/>
+              <w:t>Juego</w:t>
+            </w:r>
+          </w:p>
+        </w:tc>
+        <w:tc>
+          <w:tcPr>
+            <w:tcW w:w="2685" w:type="dxa"/>
+          </w:tcPr>
+          <w:p>
+            <w:proofErr w:type="spellStart"/>
+            <w:proofErr w:type="gramStart"/>
+            <w:r>
+              <w:t>ordernar</w:t>
+            </w:r>
+            <w:r>
+              <w:t>NivelAs</w:t>
+            </w:r>
+            <w:r>
+              <w:t>cencente</w:t>
+            </w:r>
+            <w:proofErr w:type="spellEnd"/>
+            <w:r>
+              <w:t>(</w:t>
+            </w:r>
+            <w:proofErr w:type="gramEnd"/>
+            <w:r>
+              <w:t>)</w:t>
+            </w:r>
+            <w:r>
+              <w:t xml:space="preserve">: </w:t>
+            </w:r>
+            <w:proofErr w:type="spellStart"/>
+            <w:r>
+              <w:t>ArrayList</w:t>
+            </w:r>
+            <w:proofErr w:type="spellEnd"/>
+            <w:r>
+              <w:t>&lt;Jugador&gt;</w:t>
+            </w:r>
+          </w:p>
+        </w:tc>
+        <w:tc>
+          <w:tcPr>
+            <w:tcW w:w="2281" w:type="dxa"/>
+          </w:tcPr>
+          <w:p>
+            <w:r>
+              <w:t>El mismo de arriba</w:t>
+            </w:r>
+          </w:p>
+        </w:tc>
+        <w:tc>
+          <w:tcPr>
+            <w:tcW w:w="1223" w:type="dxa"/>
+          </w:tcPr>
+          <w:p>
+            <w:r>
+              <w:t>Ninguna</w:t>
+            </w:r>
+          </w:p>
+        </w:tc>
+        <w:tc>
+          <w:tcPr>
+            <w:tcW w:w="2154" w:type="dxa"/>
+          </w:tcPr>
+          <w:p>
+            <w:proofErr w:type="spellStart"/>
+            <w:r>
+              <w:t>Manyolml</w:t>
+            </w:r>
+            <w:proofErr w:type="spellEnd"/>
+          </w:p>
+          <w:p>
+            <w:proofErr w:type="spellStart"/>
+            <w:r>
+              <w:t>JuanMa</w:t>
+            </w:r>
+            <w:proofErr w:type="spellEnd"/>
+          </w:p>
+          <w:p>
+            <w:r>
+              <w:t>Javier</w:t>
+            </w:r>
+          </w:p>
+          <w:p>
+            <w:proofErr w:type="spellStart"/>
+            <w:r>
+              <w:t>Julian</w:t>
+            </w:r>
+            <w:proofErr w:type="spellEnd"/>
+          </w:p>
+          <w:p>
+            <w:r>
+              <w:t>Alejandro</w:t>
+            </w:r>
+          </w:p>
+        </w:tc>
+      </w:tr>
+    </w:tbl>
+    <w:p/>
+    <w:tbl>
+      <w:tblPr>
+        <w:tblStyle w:val="Tablaconcuadrcula"/>
+        <w:tblW w:w="9426" w:type="dxa"/>
+        <w:tblLook w:val="04A0" w:firstRow="1" w:lastRow="0" w:firstColumn="1" w:lastColumn="0" w:noHBand="0" w:noVBand="1"/>
+      </w:tblPr>
+      <w:tblGrid>
+        <w:gridCol w:w="1055"/>
+        <w:gridCol w:w="2439"/>
+        <w:gridCol w:w="2185"/>
+        <w:gridCol w:w="1188"/>
+        <w:gridCol w:w="2559"/>
+      </w:tblGrid>
+      <w:tr>
+        <w:trPr>
+          <w:trHeight w:val="364"/>
+        </w:trPr>
+        <w:tc>
+          <w:tcPr>
+            <w:tcW w:w="9426" w:type="dxa"/>
+            <w:gridSpan w:val="5"/>
+          </w:tcPr>
+          <w:p>
+            <w:r>
+              <w:t xml:space="preserve">Prueba: Verifica que el método de buscar un jugador por </w:t>
+            </w:r>
+            <w:r>
+              <w:t>puntaje</w:t>
+            </w:r>
+            <w:r>
+              <w:t xml:space="preserve"> encuentra al jugador correspondiente </w:t>
+            </w:r>
+          </w:p>
+        </w:tc>
+      </w:tr>
+      <w:tr>
+        <w:trPr>
+          <w:trHeight w:val="343"/>
+        </w:trPr>
+        <w:tc>
+          <w:tcPr>
+            <w:tcW w:w="1055" w:type="dxa"/>
+          </w:tcPr>
+          <w:p>
+            <w:r>
+              <w:t>Clase</w:t>
+            </w:r>
+          </w:p>
+        </w:tc>
+        <w:tc>
+          <w:tcPr>
+            <w:tcW w:w="2439" w:type="dxa"/>
+          </w:tcPr>
+          <w:p>
+            <w:r>
+              <w:t>Método</w:t>
+            </w:r>
+          </w:p>
+        </w:tc>
+        <w:tc>
+          <w:tcPr>
+            <w:tcW w:w="2185" w:type="dxa"/>
+          </w:tcPr>
+          <w:p>
+            <w:r>
+              <w:t>Escenario</w:t>
+            </w:r>
+          </w:p>
+        </w:tc>
+        <w:tc>
+          <w:tcPr>
+            <w:tcW w:w="1188" w:type="dxa"/>
+          </w:tcPr>
+          <w:p>
+            <w:r>
+              <w:t>Valores de entrada</w:t>
+            </w:r>
+          </w:p>
+        </w:tc>
+        <w:tc>
+          <w:tcPr>
+            <w:tcW w:w="2559" w:type="dxa"/>
+          </w:tcPr>
+          <w:p>
+            <w:r>
+              <w:t>Resultado</w:t>
+            </w:r>
+          </w:p>
+        </w:tc>
+      </w:tr>
+      <w:tr>
+        <w:trPr>
+          <w:trHeight w:val="672"/>
+        </w:trPr>
+        <w:tc>
+          <w:tcPr>
+            <w:tcW w:w="1055" w:type="dxa"/>
+          </w:tcPr>
+          <w:p>
+            <w:r>
+              <w:t>Juego</w:t>
+            </w:r>
+          </w:p>
+        </w:tc>
+        <w:tc>
+          <w:tcPr>
+            <w:tcW w:w="2439" w:type="dxa"/>
+          </w:tcPr>
+          <w:p>
+            <w:proofErr w:type="spellStart"/>
+            <w:proofErr w:type="gramStart"/>
+            <w:r>
+              <w:t>buscarJugadorPuntos</w:t>
+            </w:r>
+            <w:proofErr w:type="spellEnd"/>
+            <w:r>
+              <w:t>(</w:t>
+            </w:r>
+            <w:proofErr w:type="spellStart"/>
+            <w:proofErr w:type="gramEnd"/>
+            <w:r>
+              <w:t>int</w:t>
+            </w:r>
+            <w:proofErr w:type="spellEnd"/>
+            <w:r>
+              <w:t xml:space="preserve"> puntos)</w:t>
+            </w:r>
+            <w:r>
+              <w:t>: Jugador</w:t>
+            </w:r>
+          </w:p>
+        </w:tc>
+        <w:tc>
+          <w:tcPr>
+            <w:tcW w:w="2185" w:type="dxa"/>
+          </w:tcPr>
+          <w:p>
+            <w:r>
+              <w:t>El mismo de arriba</w:t>
+            </w:r>
+          </w:p>
+        </w:tc>
+        <w:tc>
+          <w:tcPr>
+            <w:tcW w:w="1188" w:type="dxa"/>
+          </w:tcPr>
+          <w:p>
+            <w:r>
+              <w:t>500</w:t>
+            </w:r>
+          </w:p>
+        </w:tc>
+        <w:tc>
+          <w:tcPr>
+            <w:tcW w:w="2559" w:type="dxa"/>
+          </w:tcPr>
+          <w:p>
+            <w:r>
+              <w:t>Retorna a Manyo</w:t>
+            </w:r>
+          </w:p>
+        </w:tc>
+      </w:tr>
+      <w:tr>
+        <w:trPr>
+          <w:trHeight w:val="682"/>
+        </w:trPr>
+        <w:tc>
+          <w:tcPr>
+            <w:tcW w:w="1055" w:type="dxa"/>
+          </w:tcPr>
+          <w:p>
+            <w:r>
+              <w:t>Juego</w:t>
+            </w:r>
+          </w:p>
+        </w:tc>
+        <w:tc>
+          <w:tcPr>
+            <w:tcW w:w="2439" w:type="dxa"/>
+          </w:tcPr>
+          <w:p>
+            <w:proofErr w:type="spellStart"/>
+            <w:proofErr w:type="gramStart"/>
+            <w:r>
+              <w:t>buscarJugadorPuntos</w:t>
+            </w:r>
+            <w:proofErr w:type="spellEnd"/>
+            <w:r>
+              <w:t>(</w:t>
+            </w:r>
+            <w:proofErr w:type="spellStart"/>
+            <w:proofErr w:type="gramEnd"/>
+            <w:r>
+              <w:t>int</w:t>
+            </w:r>
+            <w:proofErr w:type="spellEnd"/>
+            <w:r>
+              <w:t xml:space="preserve"> puntos)</w:t>
+            </w:r>
+            <w:r>
+              <w:t>: Jugador</w:t>
+            </w:r>
+          </w:p>
+        </w:tc>
+        <w:tc>
+          <w:tcPr>
+            <w:tcW w:w="2185" w:type="dxa"/>
+          </w:tcPr>
+          <w:p>
+            <w:r>
+              <w:t>El mismo de arriba</w:t>
+            </w:r>
+          </w:p>
+        </w:tc>
+        <w:tc>
+          <w:tcPr>
+            <w:tcW w:w="1188" w:type="dxa"/>
+          </w:tcPr>
+          <w:p>
+            <w:r>
+              <w:t>2</w:t>
+            </w:r>
+          </w:p>
+        </w:tc>
+        <w:tc>
+          <w:tcPr>
+            <w:tcW w:w="2559" w:type="dxa"/>
+          </w:tcPr>
+          <w:p>
+            <w:r>
+              <w:t xml:space="preserve">Lanza </w:t>
+            </w:r>
+            <w:proofErr w:type="spellStart"/>
+            <w:r>
+              <w:t>PuntajeNoExisteException</w:t>
+            </w:r>
+            <w:proofErr w:type="spellEnd"/>
+          </w:p>
+        </w:tc>
+      </w:tr>
+    </w:tbl>
+    <w:p>
+      <w:bookmarkStart w:id="0" w:name="_GoBack"/>
+      <w:bookmarkEnd w:id="0"/>
+    </w:p>
+    <w:tbl>
+      <w:tblPr>
+        <w:tblStyle w:val="Tablaconcuadrcula"/>
+        <w:tblW w:w="9426" w:type="dxa"/>
+        <w:tblLook w:val="04A0" w:firstRow="1" w:lastRow="0" w:firstColumn="1" w:lastColumn="0" w:noHBand="0" w:noVBand="1"/>
+      </w:tblPr>
+      <w:tblGrid>
+        <w:gridCol w:w="969"/>
+        <w:gridCol w:w="2839"/>
+        <w:gridCol w:w="1892"/>
+        <w:gridCol w:w="1117"/>
+        <w:gridCol w:w="2609"/>
+      </w:tblGrid>
+      <w:tr>
+        <w:trPr>
+          <w:trHeight w:val="364"/>
+        </w:trPr>
+        <w:tc>
+          <w:tcPr>
+            <w:tcW w:w="9426" w:type="dxa"/>
+            <w:gridSpan w:val="5"/>
+          </w:tcPr>
+          <w:p>
+            <w:r>
+              <w:t xml:space="preserve">Prueba: Verifica que el método de buscar un jugador por puntaje encuentra al jugador correspondiente </w:t>
+            </w:r>
+          </w:p>
+        </w:tc>
+      </w:tr>
+      <w:tr>
+        <w:trPr>
+          <w:trHeight w:val="343"/>
+        </w:trPr>
+        <w:tc>
+          <w:tcPr>
+            <w:tcW w:w="969" w:type="dxa"/>
+          </w:tcPr>
+          <w:p>
+            <w:r>
+              <w:t>Clase</w:t>
+            </w:r>
+          </w:p>
+        </w:tc>
+        <w:tc>
+          <w:tcPr>
+            <w:tcW w:w="2839" w:type="dxa"/>
+          </w:tcPr>
+          <w:p>
+            <w:r>
+              <w:t>Método</w:t>
+            </w:r>
+          </w:p>
+        </w:tc>
+        <w:tc>
+          <w:tcPr>
+            <w:tcW w:w="1892" w:type="dxa"/>
+          </w:tcPr>
+          <w:p>
+            <w:r>
+              <w:t>Escenario</w:t>
+            </w:r>
+          </w:p>
+        </w:tc>
+        <w:tc>
+          <w:tcPr>
+            <w:tcW w:w="1117" w:type="dxa"/>
+          </w:tcPr>
+          <w:p>
+            <w:r>
+              <w:t>Valores de entrada</w:t>
+            </w:r>
+          </w:p>
+        </w:tc>
+        <w:tc>
+          <w:tcPr>
+            <w:tcW w:w="2609" w:type="dxa"/>
+          </w:tcPr>
+          <w:p>
+            <w:r>
+              <w:t>Resultado</w:t>
+            </w:r>
+          </w:p>
+        </w:tc>
+      </w:tr>
+      <w:tr>
+        <w:trPr>
+          <w:trHeight w:val="672"/>
+        </w:trPr>
+        <w:tc>
+          <w:tcPr>
+            <w:tcW w:w="969" w:type="dxa"/>
+          </w:tcPr>
+          <w:p>
+            <w:r>
+              <w:t>Juego</w:t>
+            </w:r>
+          </w:p>
+        </w:tc>
+        <w:tc>
+          <w:tcPr>
+            <w:tcW w:w="2839" w:type="dxa"/>
+          </w:tcPr>
+          <w:p>
+            <w:proofErr w:type="spellStart"/>
+            <w:proofErr w:type="gramStart"/>
+            <w:r>
+              <w:t>B</w:t>
+            </w:r>
+            <w:r>
+              <w:t>uscarJugador</w:t>
+            </w:r>
+            <w:r>
+              <w:t>Nombre</w:t>
+            </w:r>
+            <w:proofErr w:type="spellEnd"/>
+            <w:r>
+              <w:t>(</w:t>
+            </w:r>
+            <w:proofErr w:type="spellStart"/>
+            <w:proofErr w:type="gramEnd"/>
+            <w:r>
+              <w:t>String</w:t>
+            </w:r>
+            <w:proofErr w:type="spellEnd"/>
+            <w:r>
+              <w:t xml:space="preserve"> </w:t>
+            </w:r>
+            <w:r>
+              <w:t>nombre</w:t>
+            </w:r>
+            <w:r>
+              <w:t>)</w:t>
+            </w:r>
+            <w:r>
+              <w:t>: Jugador</w:t>
+            </w:r>
+          </w:p>
+        </w:tc>
+        <w:tc>
+          <w:tcPr>
+            <w:tcW w:w="1892" w:type="dxa"/>
+          </w:tcPr>
+          <w:p>
+            <w:r>
+              <w:t>El mismo de arriba</w:t>
+            </w:r>
+          </w:p>
+        </w:tc>
+        <w:tc>
+          <w:tcPr>
+            <w:tcW w:w="1117" w:type="dxa"/>
+          </w:tcPr>
+          <w:p>
+            <w:r>
+              <w:t>“Javier”</w:t>
+            </w:r>
+          </w:p>
+        </w:tc>
+        <w:tc>
+          <w:tcPr>
+            <w:tcW w:w="2609" w:type="dxa"/>
+          </w:tcPr>
+          <w:p>
+            <w:r>
+              <w:t xml:space="preserve">Retorna </w:t>
+            </w:r>
+            <w:r>
+              <w:t>al jugador “Javier”</w:t>
+            </w:r>
+          </w:p>
+        </w:tc>
+      </w:tr>
+      <w:tr>
+        <w:trPr>
+          <w:trHeight w:val="682"/>
+        </w:trPr>
+        <w:tc>
+          <w:tcPr>
+            <w:tcW w:w="969" w:type="dxa"/>
+          </w:tcPr>
+          <w:p>
+            <w:r>
+              <w:t>Juego</w:t>
+            </w:r>
+          </w:p>
+        </w:tc>
+        <w:tc>
+          <w:tcPr>
+            <w:tcW w:w="2839" w:type="dxa"/>
+          </w:tcPr>
+          <w:p>
+            <w:proofErr w:type="spellStart"/>
+            <w:proofErr w:type="gramStart"/>
+            <w:r>
+              <w:t>buscarJugador</w:t>
+            </w:r>
+            <w:r>
+              <w:t>Nombre</w:t>
+            </w:r>
+            <w:proofErr w:type="spellEnd"/>
+            <w:r>
+              <w:t>(</w:t>
+            </w:r>
+            <w:proofErr w:type="spellStart"/>
+            <w:proofErr w:type="gramEnd"/>
+            <w:r>
+              <w:t>String</w:t>
+            </w:r>
+            <w:proofErr w:type="spellEnd"/>
+            <w:r>
+              <w:t xml:space="preserve"> nombre</w:t>
+            </w:r>
+            <w:r>
+              <w:t>)</w:t>
+            </w:r>
+            <w:r>
+              <w:t>: Jugador</w:t>
+            </w:r>
+          </w:p>
+        </w:tc>
+        <w:tc>
+          <w:tcPr>
+            <w:tcW w:w="1892" w:type="dxa"/>
+          </w:tcPr>
+          <w:p>
+            <w:r>
+              <w:t>El mismo de arriba</w:t>
+            </w:r>
+          </w:p>
+        </w:tc>
+        <w:tc>
+          <w:tcPr>
+            <w:tcW w:w="1117" w:type="dxa"/>
+          </w:tcPr>
+          <w:p>
+            <w:r>
+              <w:t>“</w:t>
+            </w:r>
+            <w:proofErr w:type="spellStart"/>
+            <w:r>
+              <w:t>Karol</w:t>
+            </w:r>
+            <w:proofErr w:type="spellEnd"/>
+            <w:r>
+              <w:t>”</w:t>
+            </w:r>
+          </w:p>
+        </w:tc>
+        <w:tc>
+          <w:tcPr>
+            <w:tcW w:w="2609" w:type="dxa"/>
+          </w:tcPr>
+          <w:p>
+            <w:r>
+              <w:t xml:space="preserve">Lanza </w:t>
+            </w:r>
+            <w:proofErr w:type="spellStart"/>
+            <w:r>
+              <w:t>Nombre</w:t>
+            </w:r>
+            <w:r>
+              <w:t>NoExisteException</w:t>
+            </w:r>
+            <w:proofErr w:type="spellEnd"/>
+          </w:p>
+        </w:tc>
+      </w:tr>
+    </w:tbl>
     <w:p/>
     <w:sectPr>
       <w:pgSz w:w="12240" w:h="15840"/>
@@ -927,6 +2854,104 @@
       <w:contextualSpacing/>
     </w:pPr>
   </w:style>
+  <w:style w:type="character" w:styleId="Refdecomentario">
+    <w:name w:val="annotation reference"/>
+    <w:basedOn w:val="Fuentedeprrafopredeter"/>
+    <w:uiPriority w:val="99"/>
+    <w:semiHidden/>
+    <w:unhideWhenUsed/>
+    <w:rsid w:val="00407F09"/>
+    <w:rPr>
+      <w:sz w:val="16"/>
+      <w:szCs w:val="16"/>
+    </w:rPr>
+  </w:style>
+  <w:style w:type="paragraph" w:styleId="Textocomentario">
+    <w:name w:val="annotation text"/>
+    <w:basedOn w:val="Normal"/>
+    <w:link w:val="TextocomentarioCar"/>
+    <w:uiPriority w:val="99"/>
+    <w:semiHidden/>
+    <w:unhideWhenUsed/>
+    <w:rsid w:val="00407F09"/>
+    <w:pPr>
+      <w:spacing w:line="240" w:lineRule="auto"/>
+    </w:pPr>
+    <w:rPr>
+      <w:sz w:val="20"/>
+      <w:szCs w:val="20"/>
+    </w:rPr>
+  </w:style>
+  <w:style w:type="character" w:customStyle="1" w:styleId="TextocomentarioCar">
+    <w:name w:val="Texto comentario Car"/>
+    <w:basedOn w:val="Fuentedeprrafopredeter"/>
+    <w:link w:val="Textocomentario"/>
+    <w:uiPriority w:val="99"/>
+    <w:semiHidden/>
+    <w:rsid w:val="00407F09"/>
+    <w:rPr>
+      <w:sz w:val="20"/>
+      <w:szCs w:val="20"/>
+    </w:rPr>
+  </w:style>
+  <w:style w:type="paragraph" w:styleId="Asuntodelcomentario">
+    <w:name w:val="annotation subject"/>
+    <w:basedOn w:val="Textocomentario"/>
+    <w:next w:val="Textocomentario"/>
+    <w:link w:val="AsuntodelcomentarioCar"/>
+    <w:uiPriority w:val="99"/>
+    <w:semiHidden/>
+    <w:unhideWhenUsed/>
+    <w:rsid w:val="00407F09"/>
+    <w:rPr>
+      <w:b/>
+      <w:bCs/>
+    </w:rPr>
+  </w:style>
+  <w:style w:type="character" w:customStyle="1" w:styleId="AsuntodelcomentarioCar">
+    <w:name w:val="Asunto del comentario Car"/>
+    <w:basedOn w:val="TextocomentarioCar"/>
+    <w:link w:val="Asuntodelcomentario"/>
+    <w:uiPriority w:val="99"/>
+    <w:semiHidden/>
+    <w:rsid w:val="00407F09"/>
+    <w:rPr>
+      <w:b/>
+      <w:bCs/>
+      <w:sz w:val="20"/>
+      <w:szCs w:val="20"/>
+    </w:rPr>
+  </w:style>
+  <w:style w:type="paragraph" w:styleId="Textodeglobo">
+    <w:name w:val="Balloon Text"/>
+    <w:basedOn w:val="Normal"/>
+    <w:link w:val="TextodegloboCar"/>
+    <w:uiPriority w:val="99"/>
+    <w:semiHidden/>
+    <w:unhideWhenUsed/>
+    <w:rsid w:val="00407F09"/>
+    <w:pPr>
+      <w:spacing w:after="0" w:line="240" w:lineRule="auto"/>
+    </w:pPr>
+    <w:rPr>
+      <w:rFonts w:ascii="Segoe UI" w:hAnsi="Segoe UI" w:cs="Segoe UI"/>
+      <w:sz w:val="18"/>
+      <w:szCs w:val="18"/>
+    </w:rPr>
+  </w:style>
+  <w:style w:type="character" w:customStyle="1" w:styleId="TextodegloboCar">
+    <w:name w:val="Texto de globo Car"/>
+    <w:basedOn w:val="Fuentedeprrafopredeter"/>
+    <w:link w:val="Textodeglobo"/>
+    <w:uiPriority w:val="99"/>
+    <w:semiHidden/>
+    <w:rsid w:val="00407F09"/>
+    <w:rPr>
+      <w:rFonts w:ascii="Segoe UI" w:hAnsi="Segoe UI" w:cs="Segoe UI"/>
+      <w:sz w:val="18"/>
+      <w:szCs w:val="18"/>
+    </w:rPr>
+  </w:style>
 </w:styles>
 </file>
 

</xml_diff>

<commit_message>
Diseño de pruebas para el método iniciarJuego
</commit_message>
<xml_diff>
--- a/proyecto/docs/Diseño de pruebas.docx
+++ b/proyecto/docs/Diseño de pruebas.docx
@@ -32,6 +32,584 @@
         </w:rPr>
         <w:t xml:space="preserve"> </w:t>
       </w:r>
+      <w:r>
+        <w:rPr>
+          <w:b/>
+          <w:sz w:val="28"/>
+        </w:rPr>
+        <w:t>Clase Juego</w:t>
+      </w:r>
+    </w:p>
+    <w:tbl>
+      <w:tblPr>
+        <w:tblStyle w:val="Tablaconcuadrcula"/>
+        <w:tblW w:w="9426" w:type="dxa"/>
+        <w:tblLook w:val="04A0" w:firstRow="1" w:lastRow="0" w:firstColumn="1" w:lastColumn="0" w:noHBand="0" w:noVBand="1"/>
+      </w:tblPr>
+      <w:tblGrid>
+        <w:gridCol w:w="954"/>
+        <w:gridCol w:w="2069"/>
+        <w:gridCol w:w="2879"/>
+        <w:gridCol w:w="918"/>
+        <w:gridCol w:w="2606"/>
+      </w:tblGrid>
+      <w:tr>
+        <w:trPr>
+          <w:trHeight w:val="364"/>
+        </w:trPr>
+        <w:tc>
+          <w:tcPr>
+            <w:tcW w:w="9426" w:type="dxa"/>
+            <w:gridSpan w:val="5"/>
+          </w:tcPr>
+          <w:p>
+            <w:r>
+              <w:t xml:space="preserve">Prueba: Verifica que el método de </w:t>
+            </w:r>
+            <w:proofErr w:type="spellStart"/>
+            <w:r>
+              <w:t>iniciarJuego</w:t>
+            </w:r>
+            <w:proofErr w:type="spellEnd"/>
+            <w:r>
+              <w:t xml:space="preserve"> </w:t>
+            </w:r>
+            <w:r>
+              <w:t>inicia el juego de manera correcta</w:t>
+            </w:r>
+            <w:r>
+              <w:t xml:space="preserve">  </w:t>
+            </w:r>
+          </w:p>
+        </w:tc>
+      </w:tr>
+      <w:tr>
+        <w:trPr>
+          <w:trHeight w:val="343"/>
+        </w:trPr>
+        <w:tc>
+          <w:tcPr>
+            <w:tcW w:w="959" w:type="dxa"/>
+          </w:tcPr>
+          <w:p>
+            <w:r>
+              <w:t>Clase</w:t>
+            </w:r>
+          </w:p>
+        </w:tc>
+        <w:tc>
+          <w:tcPr>
+            <w:tcW w:w="2069" w:type="dxa"/>
+          </w:tcPr>
+          <w:p>
+            <w:r>
+              <w:t>Método</w:t>
+            </w:r>
+          </w:p>
+        </w:tc>
+        <w:tc>
+          <w:tcPr>
+            <w:tcW w:w="2921" w:type="dxa"/>
+          </w:tcPr>
+          <w:p>
+            <w:r>
+              <w:t>Escenario</w:t>
+            </w:r>
+          </w:p>
+        </w:tc>
+        <w:tc>
+          <w:tcPr>
+            <w:tcW w:w="871" w:type="dxa"/>
+          </w:tcPr>
+          <w:p>
+            <w:r>
+              <w:t>Valores de entrada</w:t>
+            </w:r>
+          </w:p>
+        </w:tc>
+        <w:tc>
+          <w:tcPr>
+            <w:tcW w:w="2606" w:type="dxa"/>
+          </w:tcPr>
+          <w:p>
+            <w:r>
+              <w:t>Resultado</w:t>
+            </w:r>
+          </w:p>
+        </w:tc>
+      </w:tr>
+      <w:tr>
+        <w:trPr>
+          <w:trHeight w:val="672"/>
+        </w:trPr>
+        <w:tc>
+          <w:tcPr>
+            <w:tcW w:w="959" w:type="dxa"/>
+          </w:tcPr>
+          <w:p>
+            <w:r>
+              <w:t>Juego</w:t>
+            </w:r>
+          </w:p>
+        </w:tc>
+        <w:tc>
+          <w:tcPr>
+            <w:tcW w:w="2069" w:type="dxa"/>
+          </w:tcPr>
+          <w:p>
+            <w:proofErr w:type="spellStart"/>
+            <w:proofErr w:type="gramStart"/>
+            <w:r>
+              <w:t>iniciarJuego</w:t>
+            </w:r>
+            <w:proofErr w:type="spellEnd"/>
+            <w:r>
+              <w:t>(</w:t>
+            </w:r>
+            <w:proofErr w:type="spellStart"/>
+            <w:proofErr w:type="gramEnd"/>
+            <w:r>
+              <w:t>boolean</w:t>
+            </w:r>
+            <w:proofErr w:type="spellEnd"/>
+            <w:r>
+              <w:t xml:space="preserve"> cargado)</w:t>
+            </w:r>
+            <w:r>
+              <w:t xml:space="preserve">: </w:t>
+            </w:r>
+            <w:proofErr w:type="spellStart"/>
+            <w:r>
+              <w:t>void</w:t>
+            </w:r>
+            <w:proofErr w:type="spellEnd"/>
+          </w:p>
+        </w:tc>
+        <w:tc>
+          <w:tcPr>
+            <w:tcW w:w="2921" w:type="dxa"/>
+          </w:tcPr>
+          <w:p>
+            <w:r>
+              <w:t>Un juego recién creado</w:t>
+            </w:r>
+          </w:p>
+          <w:p/>
+          <w:p>
+            <w:r>
+              <w:t xml:space="preserve">Jugador </w:t>
+            </w:r>
+          </w:p>
+          <w:p>
+            <w:proofErr w:type="spellStart"/>
+            <w:r>
+              <w:t>Nickname</w:t>
+            </w:r>
+            <w:proofErr w:type="spellEnd"/>
+            <w:r>
+              <w:t>: Armando</w:t>
+            </w:r>
+          </w:p>
+        </w:tc>
+        <w:tc>
+          <w:tcPr>
+            <w:tcW w:w="871" w:type="dxa"/>
+          </w:tcPr>
+          <w:p>
+            <w:r>
+              <w:t>False</w:t>
+            </w:r>
+          </w:p>
+        </w:tc>
+        <w:tc>
+          <w:tcPr>
+            <w:tcW w:w="2606" w:type="dxa"/>
+          </w:tcPr>
+          <w:p>
+            <w:r>
+              <w:t>Crea una nave nueva</w:t>
+            </w:r>
+          </w:p>
+          <w:p>
+            <w:r>
+              <w:t>El n</w:t>
+            </w:r>
+            <w:r>
+              <w:t>ú</w:t>
+            </w:r>
+            <w:r>
+              <w:t>mero de pelotas es 3</w:t>
+            </w:r>
+          </w:p>
+          <w:p>
+            <w:r>
+              <w:t>Hay tres pelotas en el árbol</w:t>
+            </w:r>
+          </w:p>
+          <w:p>
+            <w:r>
+              <w:t>jugando= true</w:t>
+            </w:r>
+          </w:p>
+          <w:p>
+            <w:r>
+              <w:t xml:space="preserve">El numero de </w:t>
+            </w:r>
+            <w:bookmarkStart w:id="0" w:name="_GoBack"/>
+            <w:bookmarkEnd w:id="0"/>
+            <w:r>
+              <w:t>decoraciones es 5</w:t>
+            </w:r>
+          </w:p>
+        </w:tc>
+      </w:tr>
+      <w:tr>
+        <w:trPr>
+          <w:trHeight w:val="682"/>
+        </w:trPr>
+        <w:tc>
+          <w:tcPr>
+            <w:tcW w:w="959" w:type="dxa"/>
+          </w:tcPr>
+          <w:p>
+            <w:r>
+              <w:t>Juego</w:t>
+            </w:r>
+          </w:p>
+        </w:tc>
+        <w:tc>
+          <w:tcPr>
+            <w:tcW w:w="2069" w:type="dxa"/>
+          </w:tcPr>
+          <w:p>
+            <w:proofErr w:type="spellStart"/>
+            <w:proofErr w:type="gramStart"/>
+            <w:r>
+              <w:t>iniciarJuego</w:t>
+            </w:r>
+            <w:proofErr w:type="spellEnd"/>
+            <w:r>
+              <w:t>(</w:t>
+            </w:r>
+            <w:proofErr w:type="spellStart"/>
+            <w:proofErr w:type="gramEnd"/>
+            <w:r>
+              <w:t>boolean</w:t>
+            </w:r>
+            <w:proofErr w:type="spellEnd"/>
+            <w:r>
+              <w:t xml:space="preserve"> cargado)</w:t>
+            </w:r>
+            <w:r>
+              <w:t xml:space="preserve">: </w:t>
+            </w:r>
+            <w:proofErr w:type="spellStart"/>
+            <w:r>
+              <w:t>void</w:t>
+            </w:r>
+            <w:proofErr w:type="spellEnd"/>
+          </w:p>
+        </w:tc>
+        <w:tc>
+          <w:tcPr>
+            <w:tcW w:w="2921" w:type="dxa"/>
+          </w:tcPr>
+          <w:p>
+            <w:r>
+              <w:t>Un juego en nivel 2 nuevo</w:t>
+            </w:r>
+          </w:p>
+          <w:p>
+            <w:r>
+              <w:t xml:space="preserve">Jugador </w:t>
+            </w:r>
+            <w:proofErr w:type="spellStart"/>
+            <w:r>
+              <w:t>Nickname</w:t>
+            </w:r>
+            <w:proofErr w:type="spellEnd"/>
+            <w:r>
+              <w:t>:</w:t>
+            </w:r>
+          </w:p>
+          <w:p>
+            <w:r>
+              <w:t>Armando</w:t>
+            </w:r>
+          </w:p>
+        </w:tc>
+        <w:tc>
+          <w:tcPr>
+            <w:tcW w:w="871" w:type="dxa"/>
+          </w:tcPr>
+          <w:p>
+            <w:r>
+              <w:t>False</w:t>
+            </w:r>
+          </w:p>
+        </w:tc>
+        <w:tc>
+          <w:tcPr>
+            <w:tcW w:w="2606" w:type="dxa"/>
+          </w:tcPr>
+          <w:p>
+            <w:r>
+              <w:t>Crea una nave nueva</w:t>
+            </w:r>
+          </w:p>
+          <w:p>
+            <w:r>
+              <w:t xml:space="preserve">El </w:t>
+            </w:r>
+            <w:r>
+              <w:t>número</w:t>
+            </w:r>
+            <w:r>
+              <w:t xml:space="preserve"> de pelotas es </w:t>
+            </w:r>
+            <w:r>
+              <w:t>4</w:t>
+            </w:r>
+          </w:p>
+          <w:p>
+            <w:r>
+              <w:t xml:space="preserve">Hay </w:t>
+            </w:r>
+            <w:r>
+              <w:t>cuatro</w:t>
+            </w:r>
+            <w:r>
+              <w:t xml:space="preserve"> pelotas en el árbol</w:t>
+            </w:r>
+          </w:p>
+          <w:p>
+            <w:r>
+              <w:t>jugando= true</w:t>
+            </w:r>
+          </w:p>
+        </w:tc>
+      </w:tr>
+      <w:tr>
+        <w:trPr>
+          <w:trHeight w:val="705"/>
+        </w:trPr>
+        <w:tc>
+          <w:tcPr>
+            <w:tcW w:w="959" w:type="dxa"/>
+          </w:tcPr>
+          <w:p>
+            <w:r>
+              <w:t>Juego</w:t>
+            </w:r>
+          </w:p>
+        </w:tc>
+        <w:tc>
+          <w:tcPr>
+            <w:tcW w:w="2069" w:type="dxa"/>
+          </w:tcPr>
+          <w:p>
+            <w:proofErr w:type="spellStart"/>
+            <w:proofErr w:type="gramStart"/>
+            <w:r>
+              <w:t>iniciarJuego</w:t>
+            </w:r>
+            <w:proofErr w:type="spellEnd"/>
+            <w:r>
+              <w:t>(</w:t>
+            </w:r>
+            <w:proofErr w:type="spellStart"/>
+            <w:proofErr w:type="gramEnd"/>
+            <w:r>
+              <w:t>boolean</w:t>
+            </w:r>
+            <w:proofErr w:type="spellEnd"/>
+            <w:r>
+              <w:t xml:space="preserve"> cargado)</w:t>
+            </w:r>
+            <w:r>
+              <w:t xml:space="preserve">: </w:t>
+            </w:r>
+            <w:proofErr w:type="spellStart"/>
+            <w:r>
+              <w:t>void</w:t>
+            </w:r>
+            <w:proofErr w:type="spellEnd"/>
+          </w:p>
+        </w:tc>
+        <w:tc>
+          <w:tcPr>
+            <w:tcW w:w="2921" w:type="dxa"/>
+          </w:tcPr>
+          <w:p>
+            <w:r>
+              <w:t>Inicia un juego ya existente</w:t>
+            </w:r>
+          </w:p>
+        </w:tc>
+        <w:tc>
+          <w:tcPr>
+            <w:tcW w:w="871" w:type="dxa"/>
+          </w:tcPr>
+          <w:p>
+            <w:r>
+              <w:t>True</w:t>
+            </w:r>
+          </w:p>
+        </w:tc>
+        <w:tc>
+          <w:tcPr>
+            <w:tcW w:w="2606" w:type="dxa"/>
+          </w:tcPr>
+          <w:p>
+            <w:r>
+              <w:t>La nave es la nave ya existente</w:t>
+            </w:r>
+          </w:p>
+          <w:p>
+            <w:r>
+              <w:t xml:space="preserve">El </w:t>
+            </w:r>
+            <w:proofErr w:type="spellStart"/>
+            <w:r>
+              <w:t>nickname</w:t>
+            </w:r>
+            <w:proofErr w:type="spellEnd"/>
+            <w:r>
+              <w:t xml:space="preserve"> del jugador es el ya existente</w:t>
+            </w:r>
+          </w:p>
+          <w:p>
+            <w:r>
+              <w:t>El puntaje del jugador es el ya existente</w:t>
+            </w:r>
+          </w:p>
+          <w:p>
+            <w:r>
+              <w:t xml:space="preserve">El nivel del jugador es el ya existente </w:t>
+            </w:r>
+          </w:p>
+        </w:tc>
+      </w:tr>
+      <w:tr>
+        <w:trPr>
+          <w:trHeight w:val="701"/>
+        </w:trPr>
+        <w:tc>
+          <w:tcPr>
+            <w:tcW w:w="959" w:type="dxa"/>
+          </w:tcPr>
+          <w:p>
+            <w:r>
+              <w:t>Juego</w:t>
+            </w:r>
+          </w:p>
+        </w:tc>
+        <w:tc>
+          <w:tcPr>
+            <w:tcW w:w="2069" w:type="dxa"/>
+          </w:tcPr>
+          <w:p>
+            <w:proofErr w:type="spellStart"/>
+            <w:proofErr w:type="gramStart"/>
+            <w:r>
+              <w:t>iniciarJuego</w:t>
+            </w:r>
+            <w:proofErr w:type="spellEnd"/>
+            <w:r>
+              <w:t>(</w:t>
+            </w:r>
+            <w:proofErr w:type="spellStart"/>
+            <w:proofErr w:type="gramEnd"/>
+            <w:r>
+              <w:t>boolean</w:t>
+            </w:r>
+            <w:proofErr w:type="spellEnd"/>
+            <w:r>
+              <w:t xml:space="preserve"> cargado)</w:t>
+            </w:r>
+            <w:r>
+              <w:t xml:space="preserve">: </w:t>
+            </w:r>
+            <w:proofErr w:type="spellStart"/>
+            <w:r>
+              <w:t>void</w:t>
+            </w:r>
+            <w:proofErr w:type="spellEnd"/>
+          </w:p>
+        </w:tc>
+        <w:tc>
+          <w:tcPr>
+            <w:tcW w:w="2921" w:type="dxa"/>
+          </w:tcPr>
+          <w:p>
+            <w:r>
+              <w:t>Inicia un juego nuevo con un jugador ya insertado</w:t>
+            </w:r>
+          </w:p>
+          <w:p>
+            <w:r>
+              <w:t xml:space="preserve">Jugador </w:t>
+            </w:r>
+            <w:proofErr w:type="spellStart"/>
+            <w:r>
+              <w:t>nickname</w:t>
+            </w:r>
+            <w:proofErr w:type="spellEnd"/>
+            <w:r>
+              <w:t>: Camila</w:t>
+            </w:r>
+          </w:p>
+        </w:tc>
+        <w:tc>
+          <w:tcPr>
+            <w:tcW w:w="871" w:type="dxa"/>
+          </w:tcPr>
+          <w:p>
+            <w:r>
+              <w:t>False</w:t>
+            </w:r>
+          </w:p>
+        </w:tc>
+        <w:tc>
+          <w:tcPr>
+            <w:tcW w:w="2606" w:type="dxa"/>
+          </w:tcPr>
+          <w:p>
+            <w:r>
+              <w:t xml:space="preserve">Lanza </w:t>
+            </w:r>
+            <w:proofErr w:type="spellStart"/>
+            <w:r>
+              <w:t>Excepcion</w:t>
+            </w:r>
+            <w:proofErr w:type="spellEnd"/>
+            <w:r>
+              <w:t xml:space="preserve"> </w:t>
+            </w:r>
+            <w:proofErr w:type="spellStart"/>
+            <w:r>
+              <w:t>JugadorRepetidoException</w:t>
+            </w:r>
+            <w:proofErr w:type="spellEnd"/>
+          </w:p>
+        </w:tc>
+      </w:tr>
+    </w:tbl>
+    <w:p>
+      <w:pPr>
+        <w:rPr>
+          <w:b/>
+          <w:sz w:val="28"/>
+        </w:rPr>
+      </w:pPr>
+    </w:p>
+    <w:p>
+      <w:pPr>
+        <w:rPr>
+          <w:b/>
+          <w:sz w:val="28"/>
+        </w:rPr>
+      </w:pPr>
     </w:p>
     <w:tbl>
       <w:tblPr>
@@ -65,10 +643,7 @@
             </w:r>
             <w:proofErr w:type="spellEnd"/>
             <w:r>
-              <w:t xml:space="preserve"> añade correctamente un Jugador </w:t>
-            </w:r>
-            <w:r>
-              <w:t xml:space="preserve"> </w:t>
+              <w:t xml:space="preserve"> añade correctamente un Jugador  </w:t>
             </w:r>
           </w:p>
         </w:tc>
@@ -301,28 +876,17 @@
           <w:p>
             <w:proofErr w:type="spellStart"/>
             <w:r>
+              <w:lastRenderedPageBreak/>
               <w:t>Nickname</w:t>
             </w:r>
             <w:proofErr w:type="spellEnd"/>
             <w:r>
-              <w:t>: “</w:t>
-            </w:r>
-            <w:r>
-              <w:t>Camila</w:t>
-            </w:r>
-            <w:r>
-              <w:t>”</w:t>
-            </w:r>
-          </w:p>
-          <w:p>
-            <w:r>
-              <w:t xml:space="preserve">Puntos: </w:t>
-            </w:r>
-            <w:r>
-              <w:t>5</w:t>
-            </w:r>
-            <w:r>
-              <w:t>0</w:t>
+              <w:t>: “Camila”</w:t>
+            </w:r>
+          </w:p>
+          <w:p>
+            <w:r>
+              <w:t>Puntos: 50</w:t>
             </w:r>
           </w:p>
           <w:p>
@@ -337,6 +901,7 @@
           </w:tcPr>
           <w:p>
             <w:r>
+              <w:lastRenderedPageBreak/>
               <w:t>Ninguna</w:t>
             </w:r>
           </w:p>
@@ -431,21 +996,12 @@
           </w:p>
           <w:p>
             <w:r>
-              <w:t xml:space="preserve">Puntos: </w:t>
-            </w:r>
-            <w:r>
-              <w:t>50</w:t>
-            </w:r>
-            <w:r>
-              <w:t>0</w:t>
-            </w:r>
-          </w:p>
-          <w:p>
-            <w:r>
-              <w:t xml:space="preserve">Nivel: </w:t>
-            </w:r>
-            <w:r>
-              <w:t>4</w:t>
+              <w:t>Puntos: 500</w:t>
+            </w:r>
+          </w:p>
+          <w:p>
+            <w:r>
+              <w:t>Nivel: 4</w:t>
             </w:r>
           </w:p>
         </w:tc>
@@ -470,13 +1026,7 @@
             </w:r>
             <w:proofErr w:type="spellEnd"/>
             <w:r>
-              <w:t xml:space="preserve"> es el subárbol </w:t>
-            </w:r>
-            <w:r>
-              <w:t>derecho</w:t>
-            </w:r>
-            <w:r>
-              <w:t xml:space="preserve"> de Joan</w:t>
+              <w:t xml:space="preserve"> es el subárbol derecho de Joan</w:t>
             </w:r>
           </w:p>
         </w:tc>
@@ -552,10 +1102,7 @@
           </w:p>
           <w:p>
             <w:r>
-              <w:t xml:space="preserve">Puntos: </w:t>
-            </w:r>
-            <w:r>
-              <w:t>200</w:t>
+              <w:t>Puntos: 200</w:t>
             </w:r>
           </w:p>
           <w:p>
@@ -891,7 +1438,6 @@
           </w:tcPr>
           <w:p>
             <w:r>
-              <w:lastRenderedPageBreak/>
               <w:t>Ninguna</w:t>
             </w:r>
           </w:p>
@@ -943,6 +1489,7 @@
           </w:tcPr>
           <w:p>
             <w:r>
+              <w:lastRenderedPageBreak/>
               <w:t>Juego</w:t>
             </w:r>
           </w:p>
@@ -1067,13 +1614,7 @@
           </w:tcPr>
           <w:p>
             <w:r>
-              <w:t xml:space="preserve">Prueba: Verifica que el método de mostrar la lista ordenada por </w:t>
-            </w:r>
-            <w:r>
-              <w:t>nombre</w:t>
-            </w:r>
-            <w:r>
-              <w:t xml:space="preserve"> de manera ascendente y descendente funciona bien. </w:t>
+              <w:t xml:space="preserve">Prueba: Verifica que el método de mostrar la lista ordenada por nombre de manera ascendente y descendente funciona bien. </w:t>
             </w:r>
           </w:p>
         </w:tc>
@@ -1375,13 +1916,7 @@
           </w:tcPr>
           <w:p>
             <w:r>
-              <w:t xml:space="preserve">Prueba: Verifica que el método de mostrar la lista ordenada por </w:t>
-            </w:r>
-            <w:r>
-              <w:t>nivel</w:t>
-            </w:r>
-            <w:r>
-              <w:t xml:space="preserve"> de manera ascendente y descendente funciona bien. </w:t>
+              <w:t xml:space="preserve">Prueba: Verifica que el método de mostrar la lista ordenada por nivel de manera ascendente y descendente funciona bien. </w:t>
             </w:r>
           </w:p>
         </w:tc>
@@ -1466,10 +2001,7 @@
               <w:t>ordernar</w:t>
             </w:r>
             <w:r>
-              <w:t>Nivel</w:t>
-            </w:r>
-            <w:r>
-              <w:t>As</w:t>
+              <w:t>NivelAs</w:t>
             </w:r>
             <w:r>
               <w:t>cencente</w:t>
@@ -1562,7 +2094,6 @@
           </w:tcPr>
           <w:p>
             <w:r>
-              <w:lastRenderedPageBreak/>
               <w:t>Juego</w:t>
             </w:r>
           </w:p>
@@ -1687,13 +2218,7 @@
           </w:tcPr>
           <w:p>
             <w:r>
-              <w:t xml:space="preserve">Prueba: Verifica que el método de buscar un jugador por </w:t>
-            </w:r>
-            <w:r>
-              <w:t>puntaje</w:t>
-            </w:r>
-            <w:r>
-              <w:t xml:space="preserve"> encuentra al jugador correspondiente </w:t>
+              <w:t xml:space="preserve">Prueba: Verifica que el método de buscar un jugador por puntaje encuentra al jugador correspondiente </w:t>
             </w:r>
           </w:p>
         </w:tc>
@@ -1905,10 +2430,7 @@
         </w:tc>
       </w:tr>
     </w:tbl>
-    <w:p>
-      <w:bookmarkStart w:id="0" w:name="_GoBack"/>
-      <w:bookmarkEnd w:id="0"/>
-    </w:p>
+    <w:p/>
     <w:tbl>
       <w:tblPr>
         <w:tblStyle w:val="Tablaconcuadrcula"/>
@@ -2015,10 +2537,7 @@
             <w:proofErr w:type="spellStart"/>
             <w:proofErr w:type="gramStart"/>
             <w:r>
-              <w:t>B</w:t>
-            </w:r>
-            <w:r>
-              <w:t>uscarJugador</w:t>
+              <w:t>BuscarJugador</w:t>
             </w:r>
             <w:r>
               <w:t>Nombre</w:t>
@@ -2073,10 +2592,7 @@
           </w:tcPr>
           <w:p>
             <w:r>
-              <w:t xml:space="preserve">Retorna </w:t>
-            </w:r>
-            <w:r>
-              <w:t>al jugador “Javier”</w:t>
+              <w:t>Retorna al jugador “Javier”</w:t>
             </w:r>
           </w:p>
         </w:tc>
@@ -2167,10 +2683,7 @@
             </w:r>
             <w:proofErr w:type="spellStart"/>
             <w:r>
-              <w:t>Nombre</w:t>
-            </w:r>
-            <w:r>
-              <w:t>NoExisteException</w:t>
+              <w:t>NombreNoExisteException</w:t>
             </w:r>
             <w:proofErr w:type="spellEnd"/>
           </w:p>
@@ -2178,6 +2691,44 @@
       </w:tr>
     </w:tbl>
     <w:p/>
+    <w:p>
+      <w:pPr>
+        <w:rPr>
+          <w:b/>
+          <w:sz w:val="28"/>
+        </w:rPr>
+      </w:pPr>
+      <w:r>
+        <w:rPr>
+          <w:b/>
+          <w:sz w:val="28"/>
+        </w:rPr>
+        <w:t>Clase Nave</w:t>
+      </w:r>
+    </w:p>
+    <w:p>
+      <w:pPr>
+        <w:rPr>
+          <w:b/>
+          <w:sz w:val="28"/>
+        </w:rPr>
+      </w:pPr>
+    </w:p>
+    <w:p>
+      <w:pPr>
+        <w:rPr>
+          <w:b/>
+          <w:sz w:val="28"/>
+        </w:rPr>
+      </w:pPr>
+      <w:r>
+        <w:rPr>
+          <w:b/>
+          <w:sz w:val="28"/>
+        </w:rPr>
+        <w:t xml:space="preserve">Clase Proyectil </w:t>
+      </w:r>
+    </w:p>
     <w:sectPr>
       <w:pgSz w:w="12240" w:h="15840"/>
       <w:pgMar w:top="1417" w:right="1701" w:bottom="1417" w:left="1701" w:header="708" w:footer="708" w:gutter="0"/>

</xml_diff>

<commit_message>
Update ToDo y diseño de pruebas
</commit_message>
<xml_diff>
--- a/proyecto/docs/Diseño de pruebas.docx
+++ b/proyecto/docs/Diseño de pruebas.docx
@@ -72,13 +72,7 @@
             </w:r>
             <w:proofErr w:type="spellEnd"/>
             <w:r>
-              <w:t xml:space="preserve"> </w:t>
-            </w:r>
-            <w:r>
-              <w:t>inicia el juego de manera correcta</w:t>
-            </w:r>
-            <w:r>
-              <w:t xml:space="preserve">  </w:t>
+              <w:t xml:space="preserve"> inicia el juego de manera correcta  </w:t>
             </w:r>
           </w:p>
         </w:tc>
@@ -253,10 +247,8 @@
           </w:p>
           <w:p>
             <w:r>
-              <w:t xml:space="preserve">El numero de </w:t>
-            </w:r>
-            <w:bookmarkStart w:id="0" w:name="_GoBack"/>
-            <w:bookmarkEnd w:id="0"/>
+              <w:t xml:space="preserve">La cantidad de </w:t>
+            </w:r>
             <w:r>
               <w:t>decoraciones es 5</w:t>
             </w:r>
@@ -359,27 +351,12 @@
           </w:p>
           <w:p>
             <w:r>
-              <w:t xml:space="preserve">El </w:t>
-            </w:r>
-            <w:r>
-              <w:t>número</w:t>
-            </w:r>
-            <w:r>
-              <w:t xml:space="preserve"> de pelotas es </w:t>
-            </w:r>
-            <w:r>
-              <w:t>4</w:t>
-            </w:r>
-          </w:p>
-          <w:p>
-            <w:r>
-              <w:t xml:space="preserve">Hay </w:t>
-            </w:r>
-            <w:r>
-              <w:t>cuatro</w:t>
-            </w:r>
-            <w:r>
-              <w:t xml:space="preserve"> pelotas en el árbol</w:t>
+              <w:t>El número de pelotas es 4</w:t>
+            </w:r>
+          </w:p>
+          <w:p>
+            <w:r>
+              <w:t>Hay cuatro pelotas en el árbol</w:t>
             </w:r>
           </w:p>
           <w:p>
@@ -591,6 +568,227 @@
               <w:t>JugadorRepetidoException</w:t>
             </w:r>
             <w:proofErr w:type="spellEnd"/>
+          </w:p>
+        </w:tc>
+      </w:tr>
+    </w:tbl>
+    <w:p>
+      <w:pPr>
+        <w:rPr>
+          <w:b/>
+          <w:sz w:val="28"/>
+        </w:rPr>
+      </w:pPr>
+    </w:p>
+    <w:tbl>
+      <w:tblPr>
+        <w:tblStyle w:val="Tablaconcuadrcula"/>
+        <w:tblW w:w="9426" w:type="dxa"/>
+        <w:tblLook w:val="04A0" w:firstRow="1" w:lastRow="0" w:firstColumn="1" w:lastColumn="0" w:noHBand="0" w:noVBand="1"/>
+      </w:tblPr>
+      <w:tblGrid>
+        <w:gridCol w:w="836"/>
+        <w:gridCol w:w="2278"/>
+        <w:gridCol w:w="2693"/>
+        <w:gridCol w:w="992"/>
+        <w:gridCol w:w="2627"/>
+      </w:tblGrid>
+      <w:tr>
+        <w:trPr>
+          <w:trHeight w:val="364"/>
+        </w:trPr>
+        <w:tc>
+          <w:tcPr>
+            <w:tcW w:w="9426" w:type="dxa"/>
+            <w:gridSpan w:val="5"/>
+          </w:tcPr>
+          <w:p>
+            <w:r>
+              <w:t xml:space="preserve">Prueba: Verifica que el método de </w:t>
+            </w:r>
+            <w:proofErr w:type="spellStart"/>
+            <w:r>
+              <w:t>iniciarJuego</w:t>
+            </w:r>
+            <w:proofErr w:type="spellEnd"/>
+            <w:r>
+              <w:t xml:space="preserve"> inicia el juego de manera correcta  </w:t>
+            </w:r>
+          </w:p>
+        </w:tc>
+      </w:tr>
+      <w:tr>
+        <w:trPr>
+          <w:trHeight w:val="343"/>
+        </w:trPr>
+        <w:tc>
+          <w:tcPr>
+            <w:tcW w:w="836" w:type="dxa"/>
+          </w:tcPr>
+          <w:p>
+            <w:r>
+              <w:t>Clase</w:t>
+            </w:r>
+          </w:p>
+        </w:tc>
+        <w:tc>
+          <w:tcPr>
+            <w:tcW w:w="2278" w:type="dxa"/>
+          </w:tcPr>
+          <w:p>
+            <w:r>
+              <w:t>Método</w:t>
+            </w:r>
+          </w:p>
+        </w:tc>
+        <w:tc>
+          <w:tcPr>
+            <w:tcW w:w="2693" w:type="dxa"/>
+          </w:tcPr>
+          <w:p>
+            <w:r>
+              <w:t>Escenario</w:t>
+            </w:r>
+          </w:p>
+        </w:tc>
+        <w:tc>
+          <w:tcPr>
+            <w:tcW w:w="992" w:type="dxa"/>
+          </w:tcPr>
+          <w:p>
+            <w:r>
+              <w:t>Valores de entrada</w:t>
+            </w:r>
+          </w:p>
+        </w:tc>
+        <w:tc>
+          <w:tcPr>
+            <w:tcW w:w="2627" w:type="dxa"/>
+          </w:tcPr>
+          <w:p>
+            <w:r>
+              <w:t>Resultado</w:t>
+            </w:r>
+          </w:p>
+        </w:tc>
+      </w:tr>
+      <w:tr>
+        <w:trPr>
+          <w:trHeight w:val="672"/>
+        </w:trPr>
+        <w:tc>
+          <w:tcPr>
+            <w:tcW w:w="836" w:type="dxa"/>
+          </w:tcPr>
+          <w:p>
+            <w:r>
+              <w:t>Juego</w:t>
+            </w:r>
+          </w:p>
+        </w:tc>
+        <w:tc>
+          <w:tcPr>
+            <w:tcW w:w="2278" w:type="dxa"/>
+          </w:tcPr>
+          <w:p>
+            <w:proofErr w:type="spellStart"/>
+            <w:proofErr w:type="gramStart"/>
+            <w:r>
+              <w:t>darDecoraciones</w:t>
+            </w:r>
+            <w:proofErr w:type="spellEnd"/>
+            <w:r>
+              <w:t>(</w:t>
+            </w:r>
+            <w:proofErr w:type="gramEnd"/>
+            <w:r>
+              <w:t>)</w:t>
+            </w:r>
+            <w:r>
+              <w:t>:</w:t>
+            </w:r>
+          </w:p>
+          <w:p>
+            <w:proofErr w:type="spellStart"/>
+            <w:r>
+              <w:t>ArrayList</w:t>
+            </w:r>
+            <w:proofErr w:type="spellEnd"/>
+            <w:r>
+              <w:t>&lt;</w:t>
+            </w:r>
+            <w:proofErr w:type="spellStart"/>
+            <w:r>
+              <w:t>Decoracion</w:t>
+            </w:r>
+            <w:proofErr w:type="spellEnd"/>
+            <w:r>
+              <w:t>&gt;</w:t>
+            </w:r>
+          </w:p>
+        </w:tc>
+        <w:tc>
+          <w:tcPr>
+            <w:tcW w:w="2693" w:type="dxa"/>
+          </w:tcPr>
+          <w:p>
+            <w:r>
+              <w:t xml:space="preserve">Se crea un juego </w:t>
+            </w:r>
+          </w:p>
+          <w:p>
+            <w:r>
+              <w:t xml:space="preserve">Se llama al método </w:t>
+            </w:r>
+            <w:proofErr w:type="spellStart"/>
+            <w:r>
+              <w:t>iniciarJuego</w:t>
+            </w:r>
+            <w:proofErr w:type="spellEnd"/>
+            <w:r>
+              <w:t>: false</w:t>
+            </w:r>
+          </w:p>
+        </w:tc>
+        <w:tc>
+          <w:tcPr>
+            <w:tcW w:w="992" w:type="dxa"/>
+          </w:tcPr>
+          <w:p>
+            <w:r>
+              <w:t>Ninguna</w:t>
+            </w:r>
+          </w:p>
+        </w:tc>
+        <w:tc>
+          <w:tcPr>
+            <w:tcW w:w="2627" w:type="dxa"/>
+          </w:tcPr>
+          <w:p>
+            <w:r>
+              <w:t xml:space="preserve">El </w:t>
+            </w:r>
+            <w:proofErr w:type="spellStart"/>
+            <w:r>
+              <w:t>size</w:t>
+            </w:r>
+            <w:proofErr w:type="spellEnd"/>
+            <w:r>
+              <w:t xml:space="preserve"> del </w:t>
+            </w:r>
+            <w:proofErr w:type="spellStart"/>
+            <w:r>
+              <w:t>ArrayList</w:t>
+            </w:r>
+            <w:proofErr w:type="spellEnd"/>
+            <w:r>
+              <w:t xml:space="preserve"> obtenido debe ser igual al número de elementos de la lista decoraciones</w:t>
+            </w:r>
+            <w:bookmarkStart w:id="0" w:name="_GoBack"/>
+            <w:bookmarkEnd w:id="0"/>
+            <w:r>
+              <w:t>.</w:t>
+            </w:r>
           </w:p>
         </w:tc>
       </w:tr>
@@ -658,6 +856,7 @@
           </w:tcPr>
           <w:p>
             <w:r>
+              <w:lastRenderedPageBreak/>
               <w:t>Clase</w:t>
             </w:r>
           </w:p>
@@ -876,7 +1075,6 @@
           <w:p>
             <w:proofErr w:type="spellStart"/>
             <w:r>
-              <w:lastRenderedPageBreak/>
               <w:t>Nickname</w:t>
             </w:r>
             <w:proofErr w:type="spellEnd"/>
@@ -901,7 +1099,6 @@
           </w:tcPr>
           <w:p>
             <w:r>
-              <w:lastRenderedPageBreak/>
               <w:t>Ninguna</w:t>
             </w:r>
           </w:p>
@@ -1350,6 +1547,7 @@
           <w:p>
             <w:proofErr w:type="spellStart"/>
             <w:r>
+              <w:lastRenderedPageBreak/>
               <w:t>Nickname</w:t>
             </w:r>
             <w:proofErr w:type="spellEnd"/>
@@ -1438,6 +1636,7 @@
           </w:tcPr>
           <w:p>
             <w:r>
+              <w:lastRenderedPageBreak/>
               <w:t>Ninguna</w:t>
             </w:r>
           </w:p>
@@ -1489,7 +1688,6 @@
           </w:tcPr>
           <w:p>
             <w:r>
-              <w:lastRenderedPageBreak/>
               <w:t>Juego</w:t>
             </w:r>
           </w:p>

</xml_diff>

<commit_message>
Diseño de pruebas métodos de la clase Pelotas
</commit_message>
<xml_diff>
--- a/proyecto/docs/Diseño de pruebas.docx
+++ b/proyecto/docs/Diseño de pruebas.docx
@@ -17,6 +17,15 @@
         </w:rPr>
         <w:t>DISEÑO DE PRUEBAS</w:t>
       </w:r>
+    </w:p>
+    <w:p>
+      <w:pPr>
+        <w:jc w:val="center"/>
+        <w:rPr>
+          <w:b/>
+          <w:sz w:val="28"/>
+        </w:rPr>
+      </w:pPr>
     </w:p>
     <w:p>
       <w:pPr>
@@ -608,11 +617,231 @@
             </w:r>
             <w:proofErr w:type="spellStart"/>
             <w:r>
+              <w:t>darDecoraciones</w:t>
+            </w:r>
+            <w:proofErr w:type="spellEnd"/>
+            <w:r>
+              <w:t xml:space="preserve"> retorna las mismas decoraciones que hay en la lista decoraciones. </w:t>
+            </w:r>
+          </w:p>
+        </w:tc>
+      </w:tr>
+      <w:tr>
+        <w:trPr>
+          <w:trHeight w:val="343"/>
+        </w:trPr>
+        <w:tc>
+          <w:tcPr>
+            <w:tcW w:w="836" w:type="dxa"/>
+          </w:tcPr>
+          <w:p>
+            <w:r>
+              <w:t>Clase</w:t>
+            </w:r>
+          </w:p>
+        </w:tc>
+        <w:tc>
+          <w:tcPr>
+            <w:tcW w:w="2278" w:type="dxa"/>
+          </w:tcPr>
+          <w:p>
+            <w:r>
+              <w:t>Método</w:t>
+            </w:r>
+          </w:p>
+        </w:tc>
+        <w:tc>
+          <w:tcPr>
+            <w:tcW w:w="2693" w:type="dxa"/>
+          </w:tcPr>
+          <w:p>
+            <w:r>
+              <w:t>Escenario</w:t>
+            </w:r>
+          </w:p>
+        </w:tc>
+        <w:tc>
+          <w:tcPr>
+            <w:tcW w:w="992" w:type="dxa"/>
+          </w:tcPr>
+          <w:p>
+            <w:r>
+              <w:t>Valores de entrada</w:t>
+            </w:r>
+          </w:p>
+        </w:tc>
+        <w:tc>
+          <w:tcPr>
+            <w:tcW w:w="2627" w:type="dxa"/>
+          </w:tcPr>
+          <w:p>
+            <w:r>
+              <w:t>Resultado</w:t>
+            </w:r>
+          </w:p>
+        </w:tc>
+      </w:tr>
+      <w:tr>
+        <w:trPr>
+          <w:trHeight w:val="672"/>
+        </w:trPr>
+        <w:tc>
+          <w:tcPr>
+            <w:tcW w:w="836" w:type="dxa"/>
+          </w:tcPr>
+          <w:p>
+            <w:r>
+              <w:t>Juego</w:t>
+            </w:r>
+          </w:p>
+        </w:tc>
+        <w:tc>
+          <w:tcPr>
+            <w:tcW w:w="2278" w:type="dxa"/>
+          </w:tcPr>
+          <w:p>
+            <w:proofErr w:type="spellStart"/>
+            <w:proofErr w:type="gramStart"/>
+            <w:r>
+              <w:t>darDecoraciones</w:t>
+            </w:r>
+            <w:proofErr w:type="spellEnd"/>
+            <w:r>
+              <w:t>(</w:t>
+            </w:r>
+            <w:proofErr w:type="gramEnd"/>
+            <w:r>
+              <w:t>)</w:t>
+            </w:r>
+            <w:r>
+              <w:t>:</w:t>
+            </w:r>
+          </w:p>
+          <w:p>
+            <w:proofErr w:type="spellStart"/>
+            <w:r>
+              <w:t>ArrayList</w:t>
+            </w:r>
+            <w:proofErr w:type="spellEnd"/>
+            <w:r>
+              <w:t>&lt;</w:t>
+            </w:r>
+            <w:proofErr w:type="spellStart"/>
+            <w:r>
+              <w:t>Decoracion</w:t>
+            </w:r>
+            <w:proofErr w:type="spellEnd"/>
+            <w:r>
+              <w:t>&gt;</w:t>
+            </w:r>
+          </w:p>
+        </w:tc>
+        <w:tc>
+          <w:tcPr>
+            <w:tcW w:w="2693" w:type="dxa"/>
+          </w:tcPr>
+          <w:p>
+            <w:r>
+              <w:t xml:space="preserve">Se crea un juego </w:t>
+            </w:r>
+          </w:p>
+          <w:p>
+            <w:r>
+              <w:t xml:space="preserve">Se llama al método </w:t>
+            </w:r>
+            <w:proofErr w:type="spellStart"/>
+            <w:r>
               <w:t>iniciarJuego</w:t>
             </w:r>
             <w:proofErr w:type="spellEnd"/>
             <w:r>
-              <w:t xml:space="preserve"> inicia el juego de manera correcta  </w:t>
+              <w:t>: false</w:t>
+            </w:r>
+          </w:p>
+        </w:tc>
+        <w:tc>
+          <w:tcPr>
+            <w:tcW w:w="992" w:type="dxa"/>
+          </w:tcPr>
+          <w:p>
+            <w:r>
+              <w:t>Ninguna</w:t>
+            </w:r>
+          </w:p>
+        </w:tc>
+        <w:tc>
+          <w:tcPr>
+            <w:tcW w:w="2627" w:type="dxa"/>
+          </w:tcPr>
+          <w:p>
+            <w:r>
+              <w:t xml:space="preserve">El </w:t>
+            </w:r>
+            <w:proofErr w:type="spellStart"/>
+            <w:r>
+              <w:t>size</w:t>
+            </w:r>
+            <w:proofErr w:type="spellEnd"/>
+            <w:r>
+              <w:t xml:space="preserve"> del </w:t>
+            </w:r>
+            <w:proofErr w:type="spellStart"/>
+            <w:r>
+              <w:t>ArrayList</w:t>
+            </w:r>
+            <w:proofErr w:type="spellEnd"/>
+            <w:r>
+              <w:t xml:space="preserve"> obtenido debe ser igual al número de elementos de la lista decoraciones.</w:t>
+            </w:r>
+          </w:p>
+        </w:tc>
+      </w:tr>
+    </w:tbl>
+    <w:p>
+      <w:pPr>
+        <w:rPr>
+          <w:b/>
+          <w:sz w:val="28"/>
+        </w:rPr>
+      </w:pPr>
+    </w:p>
+    <w:tbl>
+      <w:tblPr>
+        <w:tblStyle w:val="Tablaconcuadrcula"/>
+        <w:tblW w:w="9426" w:type="dxa"/>
+        <w:tblLook w:val="04A0" w:firstRow="1" w:lastRow="0" w:firstColumn="1" w:lastColumn="0" w:noHBand="0" w:noVBand="1"/>
+      </w:tblPr>
+      <w:tblGrid>
+        <w:gridCol w:w="836"/>
+        <w:gridCol w:w="1286"/>
+        <w:gridCol w:w="3685"/>
+        <w:gridCol w:w="992"/>
+        <w:gridCol w:w="2627"/>
+      </w:tblGrid>
+      <w:tr>
+        <w:trPr>
+          <w:trHeight w:val="364"/>
+        </w:trPr>
+        <w:tc>
+          <w:tcPr>
+            <w:tcW w:w="9426" w:type="dxa"/>
+            <w:gridSpan w:val="5"/>
+          </w:tcPr>
+          <w:p>
+            <w:r>
+              <w:lastRenderedPageBreak/>
+              <w:t xml:space="preserve">Prueba: Verifica que el método de </w:t>
+            </w:r>
+            <w:proofErr w:type="spellStart"/>
+            <w:r>
+              <w:t>subirNivel</w:t>
+            </w:r>
+            <w:proofErr w:type="spellEnd"/>
+            <w:r>
+              <w:t xml:space="preserve"> </w:t>
+            </w:r>
+            <w:r>
+              <w:t>crea el número de Pelotas correspondientes al nivel alcanzado</w:t>
             </w:r>
           </w:p>
         </w:tc>
@@ -633,7 +862,7 @@
         </w:tc>
         <w:tc>
           <w:tcPr>
-            <w:tcW w:w="2278" w:type="dxa"/>
+            <w:tcW w:w="1286" w:type="dxa"/>
           </w:tcPr>
           <w:p>
             <w:r>
@@ -643,7 +872,7 @@
         </w:tc>
         <w:tc>
           <w:tcPr>
-            <w:tcW w:w="2693" w:type="dxa"/>
+            <w:tcW w:w="3685" w:type="dxa"/>
           </w:tcPr>
           <w:p>
             <w:r>
@@ -688,13 +917,13 @@
         </w:tc>
         <w:tc>
           <w:tcPr>
-            <w:tcW w:w="2278" w:type="dxa"/>
+            <w:tcW w:w="1286" w:type="dxa"/>
           </w:tcPr>
           <w:p>
             <w:proofErr w:type="spellStart"/>
             <w:proofErr w:type="gramStart"/>
             <w:r>
-              <w:t>darDecoraciones</w:t>
+              <w:t>subirNivel</w:t>
             </w:r>
             <w:proofErr w:type="spellEnd"/>
             <w:r>
@@ -704,41 +933,20 @@
             <w:r>
               <w:t>)</w:t>
             </w:r>
-            <w:r>
-              <w:t>:</w:t>
-            </w:r>
-          </w:p>
-          <w:p>
-            <w:proofErr w:type="spellStart"/>
-            <w:r>
-              <w:t>ArrayList</w:t>
-            </w:r>
-            <w:proofErr w:type="spellEnd"/>
-            <w:r>
-              <w:t>&lt;</w:t>
-            </w:r>
-            <w:proofErr w:type="spellStart"/>
-            <w:r>
-              <w:t>Decoracion</w:t>
-            </w:r>
-            <w:proofErr w:type="spellEnd"/>
-            <w:r>
-              <w:t>&gt;</w:t>
-            </w:r>
-          </w:p>
-        </w:tc>
-        <w:tc>
-          <w:tcPr>
-            <w:tcW w:w="2693" w:type="dxa"/>
-          </w:tcPr>
-          <w:p>
-            <w:r>
-              <w:t xml:space="preserve">Se crea un juego </w:t>
-            </w:r>
-          </w:p>
-          <w:p>
-            <w:r>
-              <w:t xml:space="preserve">Se llama al método </w:t>
+          </w:p>
+        </w:tc>
+        <w:tc>
+          <w:tcPr>
+            <w:tcW w:w="3685" w:type="dxa"/>
+          </w:tcPr>
+          <w:p>
+            <w:r>
+              <w:t>Crea un juego</w:t>
+            </w:r>
+          </w:p>
+          <w:p>
+            <w:r>
+              <w:t xml:space="preserve">Llama al método </w:t>
             </w:r>
             <w:proofErr w:type="spellStart"/>
             <w:r>
@@ -746,7 +954,7 @@
             </w:r>
             <w:proofErr w:type="spellEnd"/>
             <w:r>
-              <w:t>: false</w:t>
+              <w:t>(false)</w:t>
             </w:r>
           </w:p>
         </w:tc>
@@ -756,7 +964,7 @@
           </w:tcPr>
           <w:p>
             <w:r>
-              <w:t>Ninguna</w:t>
+              <w:t>Ninguno</w:t>
             </w:r>
           </w:p>
         </w:tc>
@@ -766,33 +974,425 @@
           </w:tcPr>
           <w:p>
             <w:r>
+              <w:t xml:space="preserve">El peso del árbol pelotas es </w:t>
+            </w:r>
+            <w:r>
+              <w:t>3</w:t>
+            </w:r>
+          </w:p>
+        </w:tc>
+      </w:tr>
+      <w:tr>
+        <w:trPr>
+          <w:trHeight w:val="672"/>
+        </w:trPr>
+        <w:tc>
+          <w:tcPr>
+            <w:tcW w:w="836" w:type="dxa"/>
+          </w:tcPr>
+          <w:p>
+            <w:r>
+              <w:t>Juego</w:t>
+            </w:r>
+          </w:p>
+        </w:tc>
+        <w:tc>
+          <w:tcPr>
+            <w:tcW w:w="1286" w:type="dxa"/>
+          </w:tcPr>
+          <w:p>
+            <w:proofErr w:type="spellStart"/>
+            <w:proofErr w:type="gramStart"/>
+            <w:r>
+              <w:t>subirNivel</w:t>
+            </w:r>
+            <w:proofErr w:type="spellEnd"/>
+            <w:r>
+              <w:t>(</w:t>
+            </w:r>
+            <w:proofErr w:type="gramEnd"/>
+            <w:r>
+              <w:t>)</w:t>
+            </w:r>
+          </w:p>
+        </w:tc>
+        <w:tc>
+          <w:tcPr>
+            <w:tcW w:w="3685" w:type="dxa"/>
+          </w:tcPr>
+          <w:p>
+            <w:r>
+              <w:t>Crea un juego</w:t>
+            </w:r>
+          </w:p>
+          <w:p>
+            <w:r>
+              <w:t xml:space="preserve">Llama al método </w:t>
+            </w:r>
+            <w:proofErr w:type="spellStart"/>
+            <w:r>
+              <w:t>iniciarJuego</w:t>
+            </w:r>
+            <w:proofErr w:type="spellEnd"/>
+            <w:r>
+              <w:t>(false)</w:t>
+            </w:r>
+          </w:p>
+          <w:p>
+            <w:r>
+              <w:t xml:space="preserve">Se llama al método subir </w:t>
+            </w:r>
+            <w:proofErr w:type="spellStart"/>
+            <w:r>
+              <w:t>nivel</w:t>
+            </w:r>
+            <w:r>
+              <w:t>dos</w:t>
+            </w:r>
+            <w:proofErr w:type="spellEnd"/>
+            <w:r>
+              <w:t xml:space="preserve"> veces</w:t>
+            </w:r>
+            <w:r>
+              <w:t xml:space="preserve"> (se encuentra en nivel </w:t>
+            </w:r>
+            <w:r>
+              <w:t>3</w:t>
+            </w:r>
+            <w:r>
+              <w:t>)</w:t>
+            </w:r>
+          </w:p>
+        </w:tc>
+        <w:tc>
+          <w:tcPr>
+            <w:tcW w:w="992" w:type="dxa"/>
+          </w:tcPr>
+          <w:p>
+            <w:r>
+              <w:t>Ninguno</w:t>
+            </w:r>
+          </w:p>
+        </w:tc>
+        <w:tc>
+          <w:tcPr>
+            <w:tcW w:w="2627" w:type="dxa"/>
+          </w:tcPr>
+          <w:p>
+            <w:r>
+              <w:t xml:space="preserve">El peso del árbol pelotas es </w:t>
+            </w:r>
+            <w:r>
+              <w:t>4</w:t>
+            </w:r>
+          </w:p>
+        </w:tc>
+      </w:tr>
+    </w:tbl>
+    <w:p>
+      <w:pPr>
+        <w:rPr>
+          <w:b/>
+          <w:sz w:val="28"/>
+        </w:rPr>
+      </w:pPr>
+    </w:p>
+    <w:tbl>
+      <w:tblPr>
+        <w:tblStyle w:val="Tablaconcuadrcula"/>
+        <w:tblW w:w="9426" w:type="dxa"/>
+        <w:tblLook w:val="04A0" w:firstRow="1" w:lastRow="0" w:firstColumn="1" w:lastColumn="0" w:noHBand="0" w:noVBand="1"/>
+      </w:tblPr>
+      <w:tblGrid>
+        <w:gridCol w:w="833"/>
+        <w:gridCol w:w="1364"/>
+        <w:gridCol w:w="3640"/>
+        <w:gridCol w:w="992"/>
+        <w:gridCol w:w="2597"/>
+      </w:tblGrid>
+      <w:tr>
+        <w:trPr>
+          <w:trHeight w:val="364"/>
+        </w:trPr>
+        <w:tc>
+          <w:tcPr>
+            <w:tcW w:w="9426" w:type="dxa"/>
+            <w:gridSpan w:val="5"/>
+          </w:tcPr>
+          <w:p>
+            <w:r>
+              <w:t xml:space="preserve">Prueba: Verifica que el método de </w:t>
+            </w:r>
+            <w:proofErr w:type="spellStart"/>
+            <w:r>
+              <w:t>crearBonus</w:t>
+            </w:r>
+            <w:proofErr w:type="spellEnd"/>
+            <w:r>
+              <w:t xml:space="preserve"> añade un bonus a la lista bonus</w:t>
+            </w:r>
+          </w:p>
+        </w:tc>
+      </w:tr>
+      <w:tr>
+        <w:trPr>
+          <w:trHeight w:val="343"/>
+        </w:trPr>
+        <w:tc>
+          <w:tcPr>
+            <w:tcW w:w="836" w:type="dxa"/>
+          </w:tcPr>
+          <w:p>
+            <w:r>
+              <w:t>Clase</w:t>
+            </w:r>
+          </w:p>
+        </w:tc>
+        <w:tc>
+          <w:tcPr>
+            <w:tcW w:w="1286" w:type="dxa"/>
+          </w:tcPr>
+          <w:p>
+            <w:r>
+              <w:t>Método</w:t>
+            </w:r>
+          </w:p>
+        </w:tc>
+        <w:tc>
+          <w:tcPr>
+            <w:tcW w:w="3685" w:type="dxa"/>
+          </w:tcPr>
+          <w:p>
+            <w:r>
+              <w:t>Escenario</w:t>
+            </w:r>
+          </w:p>
+        </w:tc>
+        <w:tc>
+          <w:tcPr>
+            <w:tcW w:w="992" w:type="dxa"/>
+          </w:tcPr>
+          <w:p>
+            <w:r>
+              <w:t>Valores de entrada</w:t>
+            </w:r>
+          </w:p>
+        </w:tc>
+        <w:tc>
+          <w:tcPr>
+            <w:tcW w:w="2627" w:type="dxa"/>
+          </w:tcPr>
+          <w:p>
+            <w:r>
+              <w:t>Resultado</w:t>
+            </w:r>
+          </w:p>
+        </w:tc>
+      </w:tr>
+      <w:tr>
+        <w:trPr>
+          <w:trHeight w:val="672"/>
+        </w:trPr>
+        <w:tc>
+          <w:tcPr>
+            <w:tcW w:w="836" w:type="dxa"/>
+          </w:tcPr>
+          <w:p>
+            <w:r>
+              <w:t>Juego</w:t>
+            </w:r>
+          </w:p>
+        </w:tc>
+        <w:tc>
+          <w:tcPr>
+            <w:tcW w:w="1286" w:type="dxa"/>
+          </w:tcPr>
+          <w:p>
+            <w:proofErr w:type="spellStart"/>
+            <w:proofErr w:type="gramStart"/>
+            <w:r>
+              <w:t>crearBonus</w:t>
+            </w:r>
+            <w:proofErr w:type="spellEnd"/>
+            <w:r>
+              <w:t>(</w:t>
+            </w:r>
+            <w:proofErr w:type="gramEnd"/>
+            <w:r>
+              <w:t>)</w:t>
+            </w:r>
+          </w:p>
+        </w:tc>
+        <w:tc>
+          <w:tcPr>
+            <w:tcW w:w="3685" w:type="dxa"/>
+          </w:tcPr>
+          <w:p>
+            <w:r>
+              <w:t>Crea un juego</w:t>
+            </w:r>
+          </w:p>
+          <w:p>
+            <w:r>
+              <w:t xml:space="preserve">Llama al método </w:t>
+            </w:r>
+            <w:proofErr w:type="spellStart"/>
+            <w:r>
+              <w:t>iniciarJuego</w:t>
+            </w:r>
+            <w:proofErr w:type="spellEnd"/>
+            <w:r>
+              <w:t>(false)</w:t>
+            </w:r>
+          </w:p>
+        </w:tc>
+        <w:tc>
+          <w:tcPr>
+            <w:tcW w:w="992" w:type="dxa"/>
+          </w:tcPr>
+          <w:p>
+            <w:r>
+              <w:t>Ninguno</w:t>
+            </w:r>
+          </w:p>
+        </w:tc>
+        <w:tc>
+          <w:tcPr>
+            <w:tcW w:w="2627" w:type="dxa"/>
+          </w:tcPr>
+          <w:p>
+            <w:r>
               <w:t xml:space="preserve">El </w:t>
             </w:r>
             <w:proofErr w:type="spellStart"/>
             <w:r>
-              <w:t>size</w:t>
-            </w:r>
-            <w:proofErr w:type="spellEnd"/>
-            <w:r>
-              <w:t xml:space="preserve"> del </w:t>
-            </w:r>
-            <w:proofErr w:type="spellStart"/>
-            <w:r>
-              <w:t>ArrayList</w:t>
-            </w:r>
-            <w:proofErr w:type="spellEnd"/>
-            <w:r>
-              <w:t xml:space="preserve"> obtenido debe ser igual al número de elementos de la lista decoraciones</w:t>
-            </w:r>
-            <w:bookmarkStart w:id="0" w:name="_GoBack"/>
-            <w:bookmarkEnd w:id="0"/>
-            <w:r>
-              <w:t>.</w:t>
-            </w:r>
+              <w:t>primerBonus</w:t>
+            </w:r>
+            <w:proofErr w:type="spellEnd"/>
+            <w:r>
+              <w:t xml:space="preserve"> es diferente de </w:t>
+            </w:r>
+            <w:proofErr w:type="spellStart"/>
+            <w:r>
+              <w:t>null</w:t>
+            </w:r>
+            <w:proofErr w:type="spellEnd"/>
+          </w:p>
+        </w:tc>
+      </w:tr>
+      <w:tr>
+        <w:trPr>
+          <w:trHeight w:val="672"/>
+        </w:trPr>
+        <w:tc>
+          <w:tcPr>
+            <w:tcW w:w="836" w:type="dxa"/>
+          </w:tcPr>
+          <w:p>
+            <w:r>
+              <w:t>Juego</w:t>
+            </w:r>
+          </w:p>
+        </w:tc>
+        <w:tc>
+          <w:tcPr>
+            <w:tcW w:w="1286" w:type="dxa"/>
+          </w:tcPr>
+          <w:p>
+            <w:proofErr w:type="spellStart"/>
+            <w:proofErr w:type="gramStart"/>
+            <w:r>
+              <w:t>crearBonus</w:t>
+            </w:r>
+            <w:proofErr w:type="spellEnd"/>
+            <w:r>
+              <w:t>(</w:t>
+            </w:r>
+            <w:proofErr w:type="gramEnd"/>
+            <w:r>
+              <w:t>)</w:t>
+            </w:r>
+          </w:p>
+        </w:tc>
+        <w:tc>
+          <w:tcPr>
+            <w:tcW w:w="3685" w:type="dxa"/>
+          </w:tcPr>
+          <w:p>
+            <w:r>
+              <w:t>Crea un juego</w:t>
+            </w:r>
+          </w:p>
+          <w:p>
+            <w:r>
+              <w:t xml:space="preserve">Llama al método </w:t>
+            </w:r>
+            <w:proofErr w:type="spellStart"/>
+            <w:r>
+              <w:t>iniciarJuego</w:t>
+            </w:r>
+            <w:proofErr w:type="spellEnd"/>
+            <w:r>
+              <w:t>(false)</w:t>
+            </w:r>
+          </w:p>
+          <w:p>
+            <w:r>
+              <w:t xml:space="preserve">Llama al método </w:t>
+            </w:r>
+            <w:proofErr w:type="spellStart"/>
+            <w:r>
+              <w:t>crearBonus</w:t>
+            </w:r>
+            <w:proofErr w:type="spellEnd"/>
+          </w:p>
+        </w:tc>
+        <w:tc>
+          <w:tcPr>
+            <w:tcW w:w="992" w:type="dxa"/>
+          </w:tcPr>
+          <w:p>
+            <w:r>
+              <w:t>Ninguno</w:t>
+            </w:r>
+          </w:p>
+        </w:tc>
+        <w:tc>
+          <w:tcPr>
+            <w:tcW w:w="2627" w:type="dxa"/>
+          </w:tcPr>
+          <w:p>
+            <w:r>
+              <w:t xml:space="preserve">El </w:t>
+            </w:r>
+            <w:r>
+              <w:t xml:space="preserve">siguiente del </w:t>
+            </w:r>
+            <w:proofErr w:type="spellStart"/>
+            <w:r>
+              <w:t>primerBonus</w:t>
+            </w:r>
+            <w:proofErr w:type="spellEnd"/>
+            <w:r>
+              <w:t xml:space="preserve"> es diferente de </w:t>
+            </w:r>
+            <w:proofErr w:type="spellStart"/>
+            <w:r>
+              <w:t>null</w:t>
+            </w:r>
+            <w:proofErr w:type="spellEnd"/>
           </w:p>
         </w:tc>
       </w:tr>
     </w:tbl>
+    <w:p>
+      <w:pPr>
+        <w:rPr>
+          <w:b/>
+          <w:sz w:val="28"/>
+        </w:rPr>
+      </w:pPr>
+    </w:p>
     <w:p>
       <w:pPr>
         <w:rPr>
@@ -856,28 +1456,349 @@
           </w:tcPr>
           <w:p>
             <w:r>
+              <w:t>Clase</w:t>
+            </w:r>
+          </w:p>
+        </w:tc>
+        <w:tc>
+          <w:tcPr>
+            <w:tcW w:w="1832" w:type="dxa"/>
+          </w:tcPr>
+          <w:p>
+            <w:r>
+              <w:t>Método</w:t>
+            </w:r>
+          </w:p>
+        </w:tc>
+        <w:tc>
+          <w:tcPr>
+            <w:tcW w:w="1997" w:type="dxa"/>
+          </w:tcPr>
+          <w:p>
+            <w:r>
+              <w:t>Escenario</w:t>
+            </w:r>
+          </w:p>
+        </w:tc>
+        <w:tc>
+          <w:tcPr>
+            <w:tcW w:w="2005" w:type="dxa"/>
+          </w:tcPr>
+          <w:p>
+            <w:r>
+              <w:t>Valores de entrada</w:t>
+            </w:r>
+          </w:p>
+        </w:tc>
+        <w:tc>
+          <w:tcPr>
+            <w:tcW w:w="2606" w:type="dxa"/>
+          </w:tcPr>
+          <w:p>
+            <w:r>
+              <w:t>Resultado</w:t>
+            </w:r>
+          </w:p>
+        </w:tc>
+      </w:tr>
+      <w:tr>
+        <w:trPr>
+          <w:trHeight w:val="672"/>
+        </w:trPr>
+        <w:tc>
+          <w:tcPr>
+            <w:tcW w:w="986" w:type="dxa"/>
+          </w:tcPr>
+          <w:p>
+            <w:r>
+              <w:t>Juego</w:t>
+            </w:r>
+          </w:p>
+        </w:tc>
+        <w:tc>
+          <w:tcPr>
+            <w:tcW w:w="1832" w:type="dxa"/>
+          </w:tcPr>
+          <w:p>
+            <w:proofErr w:type="spellStart"/>
+            <w:proofErr w:type="gramStart"/>
+            <w:r>
+              <w:t>addJugador</w:t>
+            </w:r>
+            <w:proofErr w:type="spellEnd"/>
+            <w:r>
+              <w:t>(</w:t>
+            </w:r>
+            <w:proofErr w:type="gramEnd"/>
+            <w:r>
+              <w:t xml:space="preserve">): </w:t>
+            </w:r>
+            <w:proofErr w:type="spellStart"/>
+            <w:r>
+              <w:t>void</w:t>
+            </w:r>
+            <w:proofErr w:type="spellEnd"/>
+          </w:p>
+        </w:tc>
+        <w:tc>
+          <w:tcPr>
+            <w:tcW w:w="1997" w:type="dxa"/>
+          </w:tcPr>
+          <w:p>
+            <w:proofErr w:type="spellStart"/>
+            <w:r>
+              <w:t>Raizjugador</w:t>
+            </w:r>
+            <w:proofErr w:type="spellEnd"/>
+            <w:r>
+              <w:t xml:space="preserve"> = </w:t>
+            </w:r>
+            <w:proofErr w:type="spellStart"/>
+            <w:r>
+              <w:t>null</w:t>
+            </w:r>
+            <w:proofErr w:type="spellEnd"/>
+          </w:p>
+          <w:p/>
+          <w:p>
+            <w:r>
+              <w:t>Jugador =</w:t>
+            </w:r>
+          </w:p>
+          <w:p>
+            <w:proofErr w:type="spellStart"/>
+            <w:r>
+              <w:t>Nickname</w:t>
+            </w:r>
+            <w:proofErr w:type="spellEnd"/>
+            <w:r>
+              <w:t>: “Joan”</w:t>
+            </w:r>
+          </w:p>
+          <w:p>
+            <w:r>
+              <w:t>Puntos: 100</w:t>
+            </w:r>
+          </w:p>
+          <w:p>
+            <w:r>
+              <w:t>Nivel: 1</w:t>
+            </w:r>
+          </w:p>
+        </w:tc>
+        <w:tc>
+          <w:tcPr>
+            <w:tcW w:w="2005" w:type="dxa"/>
+          </w:tcPr>
+          <w:p>
+            <w:r>
+              <w:t>Ninguna</w:t>
+            </w:r>
+          </w:p>
+        </w:tc>
+        <w:tc>
+          <w:tcPr>
+            <w:tcW w:w="2606" w:type="dxa"/>
+          </w:tcPr>
+          <w:p>
+            <w:proofErr w:type="spellStart"/>
+            <w:r>
+              <w:t>Raizjugador</w:t>
+            </w:r>
+            <w:proofErr w:type="spellEnd"/>
+            <w:r>
+              <w:t xml:space="preserve"> es igual el jugador</w:t>
+            </w:r>
+          </w:p>
+        </w:tc>
+      </w:tr>
+      <w:tr>
+        <w:trPr>
+          <w:trHeight w:val="682"/>
+        </w:trPr>
+        <w:tc>
+          <w:tcPr>
+            <w:tcW w:w="986" w:type="dxa"/>
+          </w:tcPr>
+          <w:p>
+            <w:r>
+              <w:t>Juego</w:t>
+            </w:r>
+          </w:p>
+        </w:tc>
+        <w:tc>
+          <w:tcPr>
+            <w:tcW w:w="1832" w:type="dxa"/>
+          </w:tcPr>
+          <w:p>
+            <w:proofErr w:type="spellStart"/>
+            <w:proofErr w:type="gramStart"/>
+            <w:r>
+              <w:t>addJugador</w:t>
+            </w:r>
+            <w:proofErr w:type="spellEnd"/>
+            <w:r>
+              <w:t>(</w:t>
+            </w:r>
+            <w:proofErr w:type="gramEnd"/>
+            <w:r>
+              <w:t xml:space="preserve">): </w:t>
+            </w:r>
+            <w:proofErr w:type="spellStart"/>
+            <w:r>
+              <w:t>void</w:t>
+            </w:r>
+            <w:proofErr w:type="spellEnd"/>
+          </w:p>
+        </w:tc>
+        <w:tc>
+          <w:tcPr>
+            <w:tcW w:w="1997" w:type="dxa"/>
+          </w:tcPr>
+          <w:p>
+            <w:proofErr w:type="spellStart"/>
+            <w:r>
+              <w:t>Raizjugador</w:t>
+            </w:r>
+            <w:proofErr w:type="spellEnd"/>
+            <w:r>
+              <w:t xml:space="preserve">= Joan </w:t>
+            </w:r>
+          </w:p>
+          <w:p/>
+          <w:p>
+            <w:r>
+              <w:t>Jugador =</w:t>
+            </w:r>
+          </w:p>
+          <w:p>
+            <w:proofErr w:type="spellStart"/>
+            <w:r>
+              <w:t>Nickname</w:t>
+            </w:r>
+            <w:proofErr w:type="spellEnd"/>
+            <w:r>
+              <w:t>: “Camila”</w:t>
+            </w:r>
+          </w:p>
+          <w:p>
+            <w:r>
+              <w:t>Puntos: 50</w:t>
+            </w:r>
+          </w:p>
+          <w:p>
+            <w:r>
+              <w:t>Nivel: 1</w:t>
+            </w:r>
+          </w:p>
+        </w:tc>
+        <w:tc>
+          <w:tcPr>
+            <w:tcW w:w="2005" w:type="dxa"/>
+          </w:tcPr>
+          <w:p>
+            <w:r>
+              <w:t>Ninguna</w:t>
+            </w:r>
+          </w:p>
+        </w:tc>
+        <w:tc>
+          <w:tcPr>
+            <w:tcW w:w="2606" w:type="dxa"/>
+          </w:tcPr>
+          <w:p>
+            <w:r>
+              <w:t>Camila es el subárbol izquierdo de Joan</w:t>
+            </w:r>
+          </w:p>
+        </w:tc>
+      </w:tr>
+      <w:tr>
+        <w:trPr>
+          <w:trHeight w:val="705"/>
+        </w:trPr>
+        <w:tc>
+          <w:tcPr>
+            <w:tcW w:w="986" w:type="dxa"/>
+          </w:tcPr>
+          <w:p>
+            <w:r>
+              <w:t>Juego</w:t>
+            </w:r>
+          </w:p>
+        </w:tc>
+        <w:tc>
+          <w:tcPr>
+            <w:tcW w:w="1832" w:type="dxa"/>
+          </w:tcPr>
+          <w:p>
+            <w:proofErr w:type="spellStart"/>
+            <w:proofErr w:type="gramStart"/>
+            <w:r>
+              <w:t>addJugador</w:t>
+            </w:r>
+            <w:proofErr w:type="spellEnd"/>
+            <w:r>
+              <w:t>(</w:t>
+            </w:r>
+            <w:proofErr w:type="gramEnd"/>
+            <w:r>
+              <w:t xml:space="preserve">): </w:t>
+            </w:r>
+            <w:proofErr w:type="spellStart"/>
+            <w:r>
+              <w:t>void</w:t>
+            </w:r>
+            <w:proofErr w:type="spellEnd"/>
+          </w:p>
+        </w:tc>
+        <w:tc>
+          <w:tcPr>
+            <w:tcW w:w="1997" w:type="dxa"/>
+          </w:tcPr>
+          <w:p>
+            <w:proofErr w:type="spellStart"/>
+            <w:r>
+              <w:t>Raizjugador</w:t>
+            </w:r>
+            <w:proofErr w:type="spellEnd"/>
+            <w:r>
+              <w:t xml:space="preserve">= Joan </w:t>
+            </w:r>
+          </w:p>
+          <w:p/>
+          <w:p>
+            <w:r>
               <w:lastRenderedPageBreak/>
-              <w:t>Clase</w:t>
-            </w:r>
-          </w:p>
-        </w:tc>
-        <w:tc>
-          <w:tcPr>
-            <w:tcW w:w="1832" w:type="dxa"/>
-          </w:tcPr>
-          <w:p>
-            <w:r>
-              <w:t>Método</w:t>
-            </w:r>
-          </w:p>
-        </w:tc>
-        <w:tc>
-          <w:tcPr>
-            <w:tcW w:w="1997" w:type="dxa"/>
-          </w:tcPr>
-          <w:p>
-            <w:r>
-              <w:t>Escenario</w:t>
+              <w:t>Jugador =</w:t>
+            </w:r>
+          </w:p>
+          <w:p>
+            <w:proofErr w:type="spellStart"/>
+            <w:r>
+              <w:t>Nickname</w:t>
+            </w:r>
+            <w:proofErr w:type="spellEnd"/>
+            <w:r>
+              <w:t>: “</w:t>
+            </w:r>
+            <w:proofErr w:type="spellStart"/>
+            <w:r>
+              <w:t>Sariana</w:t>
+            </w:r>
+            <w:proofErr w:type="spellEnd"/>
+            <w:r>
+              <w:t>”</w:t>
+            </w:r>
+          </w:p>
+          <w:p>
+            <w:r>
+              <w:t>Puntos: 500</w:t>
+            </w:r>
+          </w:p>
+          <w:p>
+            <w:r>
+              <w:t>Nivel: 4</w:t>
             </w:r>
           </w:p>
         </w:tc>
@@ -887,327 +1808,7 @@
           </w:tcPr>
           <w:p>
             <w:r>
-              <w:t>Valores de entrada</w:t>
-            </w:r>
-          </w:p>
-        </w:tc>
-        <w:tc>
-          <w:tcPr>
-            <w:tcW w:w="2606" w:type="dxa"/>
-          </w:tcPr>
-          <w:p>
-            <w:r>
-              <w:t>Resultado</w:t>
-            </w:r>
-          </w:p>
-        </w:tc>
-      </w:tr>
-      <w:tr>
-        <w:trPr>
-          <w:trHeight w:val="672"/>
-        </w:trPr>
-        <w:tc>
-          <w:tcPr>
-            <w:tcW w:w="986" w:type="dxa"/>
-          </w:tcPr>
-          <w:p>
-            <w:r>
-              <w:t>Juego</w:t>
-            </w:r>
-          </w:p>
-        </w:tc>
-        <w:tc>
-          <w:tcPr>
-            <w:tcW w:w="1832" w:type="dxa"/>
-          </w:tcPr>
-          <w:p>
-            <w:proofErr w:type="spellStart"/>
-            <w:proofErr w:type="gramStart"/>
-            <w:r>
-              <w:t>addJugador</w:t>
-            </w:r>
-            <w:proofErr w:type="spellEnd"/>
-            <w:r>
-              <w:t>(</w:t>
-            </w:r>
-            <w:proofErr w:type="gramEnd"/>
-            <w:r>
-              <w:t xml:space="preserve">): </w:t>
-            </w:r>
-            <w:proofErr w:type="spellStart"/>
-            <w:r>
-              <w:t>void</w:t>
-            </w:r>
-            <w:proofErr w:type="spellEnd"/>
-          </w:p>
-        </w:tc>
-        <w:tc>
-          <w:tcPr>
-            <w:tcW w:w="1997" w:type="dxa"/>
-          </w:tcPr>
-          <w:p>
-            <w:proofErr w:type="spellStart"/>
-            <w:r>
-              <w:t>Raizjugador</w:t>
-            </w:r>
-            <w:proofErr w:type="spellEnd"/>
-            <w:r>
-              <w:t xml:space="preserve"> = </w:t>
-            </w:r>
-            <w:proofErr w:type="spellStart"/>
-            <w:r>
-              <w:t>null</w:t>
-            </w:r>
-            <w:proofErr w:type="spellEnd"/>
-          </w:p>
-          <w:p/>
-          <w:p>
-            <w:r>
-              <w:t>Jugador =</w:t>
-            </w:r>
-          </w:p>
-          <w:p>
-            <w:proofErr w:type="spellStart"/>
-            <w:r>
-              <w:t>Nickname</w:t>
-            </w:r>
-            <w:proofErr w:type="spellEnd"/>
-            <w:r>
-              <w:t>: “Joan”</w:t>
-            </w:r>
-          </w:p>
-          <w:p>
-            <w:r>
-              <w:t>Puntos: 100</w:t>
-            </w:r>
-          </w:p>
-          <w:p>
-            <w:r>
-              <w:t>Nivel: 1</w:t>
-            </w:r>
-          </w:p>
-        </w:tc>
-        <w:tc>
-          <w:tcPr>
-            <w:tcW w:w="2005" w:type="dxa"/>
-          </w:tcPr>
-          <w:p>
-            <w:r>
-              <w:t>Ninguna</w:t>
-            </w:r>
-          </w:p>
-        </w:tc>
-        <w:tc>
-          <w:tcPr>
-            <w:tcW w:w="2606" w:type="dxa"/>
-          </w:tcPr>
-          <w:p>
-            <w:proofErr w:type="spellStart"/>
-            <w:r>
-              <w:t>Raizjugador</w:t>
-            </w:r>
-            <w:proofErr w:type="spellEnd"/>
-            <w:r>
-              <w:t xml:space="preserve"> es igual el jugador</w:t>
-            </w:r>
-          </w:p>
-        </w:tc>
-      </w:tr>
-      <w:tr>
-        <w:trPr>
-          <w:trHeight w:val="682"/>
-        </w:trPr>
-        <w:tc>
-          <w:tcPr>
-            <w:tcW w:w="986" w:type="dxa"/>
-          </w:tcPr>
-          <w:p>
-            <w:r>
-              <w:t>Juego</w:t>
-            </w:r>
-          </w:p>
-        </w:tc>
-        <w:tc>
-          <w:tcPr>
-            <w:tcW w:w="1832" w:type="dxa"/>
-          </w:tcPr>
-          <w:p>
-            <w:proofErr w:type="spellStart"/>
-            <w:proofErr w:type="gramStart"/>
-            <w:r>
-              <w:t>addJugador</w:t>
-            </w:r>
-            <w:proofErr w:type="spellEnd"/>
-            <w:r>
-              <w:t>(</w:t>
-            </w:r>
-            <w:proofErr w:type="gramEnd"/>
-            <w:r>
-              <w:t xml:space="preserve">): </w:t>
-            </w:r>
-            <w:proofErr w:type="spellStart"/>
-            <w:r>
-              <w:t>void</w:t>
-            </w:r>
-            <w:proofErr w:type="spellEnd"/>
-          </w:p>
-        </w:tc>
-        <w:tc>
-          <w:tcPr>
-            <w:tcW w:w="1997" w:type="dxa"/>
-          </w:tcPr>
-          <w:p>
-            <w:proofErr w:type="spellStart"/>
-            <w:r>
-              <w:t>Raizjugador</w:t>
-            </w:r>
-            <w:proofErr w:type="spellEnd"/>
-            <w:r>
-              <w:t xml:space="preserve">= Joan </w:t>
-            </w:r>
-          </w:p>
-          <w:p/>
-          <w:p>
-            <w:r>
-              <w:t>Jugador =</w:t>
-            </w:r>
-          </w:p>
-          <w:p>
-            <w:proofErr w:type="spellStart"/>
-            <w:r>
-              <w:t>Nickname</w:t>
-            </w:r>
-            <w:proofErr w:type="spellEnd"/>
-            <w:r>
-              <w:t>: “Camila”</w:t>
-            </w:r>
-          </w:p>
-          <w:p>
-            <w:r>
-              <w:t>Puntos: 50</w:t>
-            </w:r>
-          </w:p>
-          <w:p>
-            <w:r>
-              <w:t>Nivel: 1</w:t>
-            </w:r>
-          </w:p>
-        </w:tc>
-        <w:tc>
-          <w:tcPr>
-            <w:tcW w:w="2005" w:type="dxa"/>
-          </w:tcPr>
-          <w:p>
-            <w:r>
-              <w:t>Ninguna</w:t>
-            </w:r>
-          </w:p>
-        </w:tc>
-        <w:tc>
-          <w:tcPr>
-            <w:tcW w:w="2606" w:type="dxa"/>
-          </w:tcPr>
-          <w:p>
-            <w:r>
-              <w:t>Camila es el subárbol izquierdo de Joan</w:t>
-            </w:r>
-          </w:p>
-        </w:tc>
-      </w:tr>
-      <w:tr>
-        <w:trPr>
-          <w:trHeight w:val="705"/>
-        </w:trPr>
-        <w:tc>
-          <w:tcPr>
-            <w:tcW w:w="986" w:type="dxa"/>
-          </w:tcPr>
-          <w:p>
-            <w:r>
-              <w:t>Juego</w:t>
-            </w:r>
-          </w:p>
-        </w:tc>
-        <w:tc>
-          <w:tcPr>
-            <w:tcW w:w="1832" w:type="dxa"/>
-          </w:tcPr>
-          <w:p>
-            <w:proofErr w:type="spellStart"/>
-            <w:proofErr w:type="gramStart"/>
-            <w:r>
-              <w:t>addJugador</w:t>
-            </w:r>
-            <w:proofErr w:type="spellEnd"/>
-            <w:r>
-              <w:t>(</w:t>
-            </w:r>
-            <w:proofErr w:type="gramEnd"/>
-            <w:r>
-              <w:t xml:space="preserve">): </w:t>
-            </w:r>
-            <w:proofErr w:type="spellStart"/>
-            <w:r>
-              <w:t>void</w:t>
-            </w:r>
-            <w:proofErr w:type="spellEnd"/>
-          </w:p>
-        </w:tc>
-        <w:tc>
-          <w:tcPr>
-            <w:tcW w:w="1997" w:type="dxa"/>
-          </w:tcPr>
-          <w:p>
-            <w:proofErr w:type="spellStart"/>
-            <w:r>
-              <w:t>Raizjugador</w:t>
-            </w:r>
-            <w:proofErr w:type="spellEnd"/>
-            <w:r>
-              <w:t xml:space="preserve">= Joan </w:t>
-            </w:r>
-          </w:p>
-          <w:p/>
-          <w:p>
-            <w:r>
-              <w:t>Jugador =</w:t>
-            </w:r>
-          </w:p>
-          <w:p>
-            <w:proofErr w:type="spellStart"/>
-            <w:r>
-              <w:t>Nickname</w:t>
-            </w:r>
-            <w:proofErr w:type="spellEnd"/>
-            <w:r>
-              <w:t>: “</w:t>
-            </w:r>
-            <w:proofErr w:type="spellStart"/>
-            <w:r>
-              <w:t>Sariana</w:t>
-            </w:r>
-            <w:proofErr w:type="spellEnd"/>
-            <w:r>
-              <w:t>”</w:t>
-            </w:r>
-          </w:p>
-          <w:p>
-            <w:r>
-              <w:t>Puntos: 500</w:t>
-            </w:r>
-          </w:p>
-          <w:p>
-            <w:r>
-              <w:t>Nivel: 4</w:t>
-            </w:r>
-          </w:p>
-        </w:tc>
-        <w:tc>
-          <w:tcPr>
-            <w:tcW w:w="2005" w:type="dxa"/>
-          </w:tcPr>
-          <w:p>
-            <w:r>
+              <w:lastRenderedPageBreak/>
               <w:t>Ninguna</w:t>
             </w:r>
           </w:p>
@@ -1547,7 +2148,6 @@
           <w:p>
             <w:proofErr w:type="spellStart"/>
             <w:r>
-              <w:lastRenderedPageBreak/>
               <w:t>Nickname</w:t>
             </w:r>
             <w:proofErr w:type="spellEnd"/>
@@ -1636,7 +2236,6 @@
           </w:tcPr>
           <w:p>
             <w:r>
-              <w:lastRenderedPageBreak/>
               <w:t>Ninguna</w:t>
             </w:r>
           </w:p>
@@ -1812,6 +2411,7 @@
           </w:tcPr>
           <w:p>
             <w:r>
+              <w:lastRenderedPageBreak/>
               <w:t xml:space="preserve">Prueba: Verifica que el método de mostrar la lista ordenada por nombre de manera ascendente y descendente funciona bien. </w:t>
             </w:r>
           </w:p>
@@ -2723,6 +3323,7 @@
           </w:tcPr>
           <w:p>
             <w:r>
+              <w:lastRenderedPageBreak/>
               <w:t>Juego</w:t>
             </w:r>
           </w:p>
@@ -2926,6 +3527,1630 @@
         </w:rPr>
         <w:t xml:space="preserve">Clase Proyectil </w:t>
       </w:r>
+    </w:p>
+    <w:p>
+      <w:pPr>
+        <w:rPr>
+          <w:b/>
+          <w:sz w:val="28"/>
+        </w:rPr>
+      </w:pPr>
+    </w:p>
+    <w:p>
+      <w:pPr>
+        <w:rPr>
+          <w:b/>
+          <w:sz w:val="28"/>
+        </w:rPr>
+      </w:pPr>
+      <w:r>
+        <w:rPr>
+          <w:b/>
+          <w:sz w:val="28"/>
+        </w:rPr>
+        <w:t>Clase Pelota</w:t>
+      </w:r>
+    </w:p>
+    <w:tbl>
+      <w:tblPr>
+        <w:tblStyle w:val="Tablaconcuadrcula"/>
+        <w:tblW w:w="9426" w:type="dxa"/>
+        <w:tblLook w:val="04A0" w:firstRow="1" w:lastRow="0" w:firstColumn="1" w:lastColumn="0" w:noHBand="0" w:noVBand="1"/>
+      </w:tblPr>
+      <w:tblGrid>
+        <w:gridCol w:w="969"/>
+        <w:gridCol w:w="2839"/>
+        <w:gridCol w:w="1892"/>
+        <w:gridCol w:w="1117"/>
+        <w:gridCol w:w="2609"/>
+      </w:tblGrid>
+      <w:tr>
+        <w:trPr>
+          <w:trHeight w:val="364"/>
+        </w:trPr>
+        <w:tc>
+          <w:tcPr>
+            <w:tcW w:w="9426" w:type="dxa"/>
+            <w:gridSpan w:val="5"/>
+          </w:tcPr>
+          <w:p>
+            <w:r>
+              <w:t>Prueba: Verifica que el método de</w:t>
+            </w:r>
+            <w:r>
+              <w:t xml:space="preserve"> </w:t>
+            </w:r>
+            <w:proofErr w:type="spellStart"/>
+            <w:r>
+              <w:t>hayColision</w:t>
+            </w:r>
+            <w:proofErr w:type="spellEnd"/>
+            <w:r>
+              <w:t xml:space="preserve"> retorna efectivamente si existe o no </w:t>
+            </w:r>
+            <w:proofErr w:type="spellStart"/>
+            <w:r>
+              <w:t>Colision</w:t>
+            </w:r>
+            <w:proofErr w:type="spellEnd"/>
+            <w:r>
+              <w:t xml:space="preserve"> </w:t>
+            </w:r>
+          </w:p>
+        </w:tc>
+      </w:tr>
+      <w:tr>
+        <w:trPr>
+          <w:trHeight w:val="343"/>
+        </w:trPr>
+        <w:tc>
+          <w:tcPr>
+            <w:tcW w:w="969" w:type="dxa"/>
+          </w:tcPr>
+          <w:p>
+            <w:r>
+              <w:t>Clase</w:t>
+            </w:r>
+          </w:p>
+        </w:tc>
+        <w:tc>
+          <w:tcPr>
+            <w:tcW w:w="2839" w:type="dxa"/>
+          </w:tcPr>
+          <w:p>
+            <w:r>
+              <w:t>Método</w:t>
+            </w:r>
+          </w:p>
+        </w:tc>
+        <w:tc>
+          <w:tcPr>
+            <w:tcW w:w="1892" w:type="dxa"/>
+          </w:tcPr>
+          <w:p>
+            <w:r>
+              <w:t>Escenario</w:t>
+            </w:r>
+          </w:p>
+        </w:tc>
+        <w:tc>
+          <w:tcPr>
+            <w:tcW w:w="1117" w:type="dxa"/>
+          </w:tcPr>
+          <w:p>
+            <w:r>
+              <w:t>Valores de entrada</w:t>
+            </w:r>
+          </w:p>
+        </w:tc>
+        <w:tc>
+          <w:tcPr>
+            <w:tcW w:w="2609" w:type="dxa"/>
+          </w:tcPr>
+          <w:p>
+            <w:r>
+              <w:t>Resultado</w:t>
+            </w:r>
+          </w:p>
+        </w:tc>
+      </w:tr>
+      <w:tr>
+        <w:trPr>
+          <w:trHeight w:val="672"/>
+        </w:trPr>
+        <w:tc>
+          <w:tcPr>
+            <w:tcW w:w="969" w:type="dxa"/>
+          </w:tcPr>
+          <w:p>
+            <w:r>
+              <w:t>Juego</w:t>
+            </w:r>
+          </w:p>
+        </w:tc>
+        <w:tc>
+          <w:tcPr>
+            <w:tcW w:w="2839" w:type="dxa"/>
+          </w:tcPr>
+          <w:p>
+            <w:proofErr w:type="spellStart"/>
+            <w:r>
+              <w:t>hayColision</w:t>
+            </w:r>
+            <w:proofErr w:type="spellEnd"/>
+            <w:r>
+              <w:t>(</w:t>
+            </w:r>
+            <w:proofErr w:type="spellStart"/>
+            <w:r>
+              <w:t>Colisionable</w:t>
+            </w:r>
+            <w:proofErr w:type="spellEnd"/>
+            <w:r>
+              <w:t xml:space="preserve">): </w:t>
+            </w:r>
+            <w:proofErr w:type="spellStart"/>
+            <w:r>
+              <w:t>boolean</w:t>
+            </w:r>
+            <w:proofErr w:type="spellEnd"/>
+          </w:p>
+        </w:tc>
+        <w:tc>
+          <w:tcPr>
+            <w:tcW w:w="1892" w:type="dxa"/>
+          </w:tcPr>
+          <w:p>
+            <w:r>
+              <w:t>Hay una pelota con ubicación (50.,50)</w:t>
+            </w:r>
+          </w:p>
+        </w:tc>
+        <w:tc>
+          <w:tcPr>
+            <w:tcW w:w="1117" w:type="dxa"/>
+          </w:tcPr>
+          <w:p>
+            <w:r>
+              <w:t>Un Proyectil con x=50 y=50</w:t>
+            </w:r>
+          </w:p>
+        </w:tc>
+        <w:tc>
+          <w:tcPr>
+            <w:tcW w:w="2609" w:type="dxa"/>
+          </w:tcPr>
+          <w:p>
+            <w:r>
+              <w:t>True</w:t>
+            </w:r>
+          </w:p>
+        </w:tc>
+      </w:tr>
+      <w:tr>
+        <w:trPr>
+          <w:trHeight w:val="682"/>
+        </w:trPr>
+        <w:tc>
+          <w:tcPr>
+            <w:tcW w:w="969" w:type="dxa"/>
+          </w:tcPr>
+          <w:p>
+            <w:r>
+              <w:t>Juego</w:t>
+            </w:r>
+          </w:p>
+        </w:tc>
+        <w:tc>
+          <w:tcPr>
+            <w:tcW w:w="2839" w:type="dxa"/>
+          </w:tcPr>
+          <w:p>
+            <w:proofErr w:type="spellStart"/>
+            <w:r>
+              <w:t>hayColision</w:t>
+            </w:r>
+            <w:proofErr w:type="spellEnd"/>
+            <w:r>
+              <w:t>(</w:t>
+            </w:r>
+            <w:proofErr w:type="spellStart"/>
+            <w:r>
+              <w:t>Colisionable</w:t>
+            </w:r>
+            <w:proofErr w:type="spellEnd"/>
+            <w:r>
+              <w:t>):</w:t>
+            </w:r>
+          </w:p>
+          <w:p>
+            <w:proofErr w:type="spellStart"/>
+            <w:r>
+              <w:t>boolean</w:t>
+            </w:r>
+            <w:proofErr w:type="spellEnd"/>
+          </w:p>
+        </w:tc>
+        <w:tc>
+          <w:tcPr>
+            <w:tcW w:w="1892" w:type="dxa"/>
+          </w:tcPr>
+          <w:p>
+            <w:r>
+              <w:t>Hay una pelota con ubicación (50.,50)</w:t>
+            </w:r>
+          </w:p>
+        </w:tc>
+        <w:tc>
+          <w:tcPr>
+            <w:tcW w:w="1117" w:type="dxa"/>
+          </w:tcPr>
+          <w:p>
+            <w:r>
+              <w:t>Un Proyectil con x=</w:t>
+            </w:r>
+            <w:r>
+              <w:t>100</w:t>
+            </w:r>
+            <w:r>
+              <w:t xml:space="preserve"> y=</w:t>
+            </w:r>
+            <w:r>
+              <w:t>100</w:t>
+            </w:r>
+          </w:p>
+        </w:tc>
+        <w:tc>
+          <w:tcPr>
+            <w:tcW w:w="2609" w:type="dxa"/>
+          </w:tcPr>
+          <w:p>
+            <w:r>
+              <w:t>False</w:t>
+            </w:r>
+          </w:p>
+        </w:tc>
+      </w:tr>
+    </w:tbl>
+    <w:p>
+      <w:pPr>
+        <w:rPr>
+          <w:b/>
+          <w:sz w:val="28"/>
+        </w:rPr>
+      </w:pPr>
+    </w:p>
+    <w:tbl>
+      <w:tblPr>
+        <w:tblStyle w:val="Tablaconcuadrcula"/>
+        <w:tblW w:w="9426" w:type="dxa"/>
+        <w:tblLook w:val="04A0" w:firstRow="1" w:lastRow="0" w:firstColumn="1" w:lastColumn="0" w:noHBand="0" w:noVBand="1"/>
+      </w:tblPr>
+      <w:tblGrid>
+        <w:gridCol w:w="969"/>
+        <w:gridCol w:w="2839"/>
+        <w:gridCol w:w="1892"/>
+        <w:gridCol w:w="1117"/>
+        <w:gridCol w:w="2609"/>
+      </w:tblGrid>
+      <w:tr>
+        <w:trPr>
+          <w:trHeight w:val="364"/>
+        </w:trPr>
+        <w:tc>
+          <w:tcPr>
+            <w:tcW w:w="9426" w:type="dxa"/>
+            <w:gridSpan w:val="5"/>
+          </w:tcPr>
+          <w:p>
+            <w:r>
+              <w:t xml:space="preserve">Prueba: Verifica que el método de </w:t>
+            </w:r>
+            <w:proofErr w:type="spellStart"/>
+            <w:r>
+              <w:t>colisionaCon</w:t>
+            </w:r>
+            <w:proofErr w:type="spellEnd"/>
+            <w:r>
+              <w:t xml:space="preserve"> </w:t>
+            </w:r>
+            <w:r>
+              <w:t xml:space="preserve">realiza su respectiva acción dependiendo del objeto </w:t>
+            </w:r>
+            <w:proofErr w:type="spellStart"/>
+            <w:r>
+              <w:t>Colisionable</w:t>
+            </w:r>
+            <w:proofErr w:type="spellEnd"/>
+            <w:r>
+              <w:t xml:space="preserve"> recibido</w:t>
+            </w:r>
+          </w:p>
+        </w:tc>
+      </w:tr>
+      <w:tr>
+        <w:trPr>
+          <w:trHeight w:val="343"/>
+        </w:trPr>
+        <w:tc>
+          <w:tcPr>
+            <w:tcW w:w="969" w:type="dxa"/>
+          </w:tcPr>
+          <w:p>
+            <w:r>
+              <w:t>Clase</w:t>
+            </w:r>
+          </w:p>
+        </w:tc>
+        <w:tc>
+          <w:tcPr>
+            <w:tcW w:w="2839" w:type="dxa"/>
+          </w:tcPr>
+          <w:p>
+            <w:r>
+              <w:t>Método</w:t>
+            </w:r>
+          </w:p>
+        </w:tc>
+        <w:tc>
+          <w:tcPr>
+            <w:tcW w:w="1892" w:type="dxa"/>
+          </w:tcPr>
+          <w:p>
+            <w:r>
+              <w:t>Escenario</w:t>
+            </w:r>
+          </w:p>
+        </w:tc>
+        <w:tc>
+          <w:tcPr>
+            <w:tcW w:w="1117" w:type="dxa"/>
+          </w:tcPr>
+          <w:p>
+            <w:r>
+              <w:t>Valores de entrada</w:t>
+            </w:r>
+          </w:p>
+        </w:tc>
+        <w:tc>
+          <w:tcPr>
+            <w:tcW w:w="2609" w:type="dxa"/>
+          </w:tcPr>
+          <w:p>
+            <w:r>
+              <w:t>Resultado</w:t>
+            </w:r>
+          </w:p>
+        </w:tc>
+      </w:tr>
+      <w:tr>
+        <w:trPr>
+          <w:trHeight w:val="672"/>
+        </w:trPr>
+        <w:tc>
+          <w:tcPr>
+            <w:tcW w:w="969" w:type="dxa"/>
+          </w:tcPr>
+          <w:p>
+            <w:r>
+              <w:t>Juego</w:t>
+            </w:r>
+          </w:p>
+        </w:tc>
+        <w:tc>
+          <w:tcPr>
+            <w:tcW w:w="2839" w:type="dxa"/>
+          </w:tcPr>
+          <w:p>
+            <w:proofErr w:type="spellStart"/>
+            <w:r>
+              <w:t>colisionaCon</w:t>
+            </w:r>
+            <w:proofErr w:type="spellEnd"/>
+            <w:r>
+              <w:t>(</w:t>
+            </w:r>
+            <w:proofErr w:type="spellStart"/>
+            <w:r>
+              <w:t>Colisionable</w:t>
+            </w:r>
+            <w:proofErr w:type="spellEnd"/>
+            <w:r>
+              <w:t xml:space="preserve">): </w:t>
+            </w:r>
+            <w:proofErr w:type="spellStart"/>
+            <w:r>
+              <w:t>void</w:t>
+            </w:r>
+            <w:proofErr w:type="spellEnd"/>
+          </w:p>
+        </w:tc>
+        <w:tc>
+          <w:tcPr>
+            <w:tcW w:w="1892" w:type="dxa"/>
+          </w:tcPr>
+          <w:p>
+            <w:r>
+              <w:t xml:space="preserve">Hay una pelota </w:t>
+            </w:r>
+          </w:p>
+        </w:tc>
+        <w:tc>
+          <w:tcPr>
+            <w:tcW w:w="1117" w:type="dxa"/>
+          </w:tcPr>
+          <w:p>
+            <w:r>
+              <w:t>Un Proyectil</w:t>
+            </w:r>
+            <w:r>
+              <w:t xml:space="preserve"> Normal</w:t>
+            </w:r>
+            <w:r>
+              <w:t xml:space="preserve"> </w:t>
+            </w:r>
+          </w:p>
+        </w:tc>
+        <w:tc>
+          <w:tcPr>
+            <w:tcW w:w="2609" w:type="dxa"/>
+          </w:tcPr>
+          <w:p>
+            <w:r>
+              <w:t>Vida = 2</w:t>
+            </w:r>
+          </w:p>
+        </w:tc>
+      </w:tr>
+      <w:tr>
+        <w:trPr>
+          <w:trHeight w:val="682"/>
+        </w:trPr>
+        <w:tc>
+          <w:tcPr>
+            <w:tcW w:w="969" w:type="dxa"/>
+          </w:tcPr>
+          <w:p>
+            <w:r>
+              <w:t>Juego</w:t>
+            </w:r>
+          </w:p>
+        </w:tc>
+        <w:tc>
+          <w:tcPr>
+            <w:tcW w:w="2839" w:type="dxa"/>
+          </w:tcPr>
+          <w:p>
+            <w:proofErr w:type="spellStart"/>
+            <w:r>
+              <w:t>colisionaCon</w:t>
+            </w:r>
+            <w:proofErr w:type="spellEnd"/>
+            <w:r>
+              <w:t>(</w:t>
+            </w:r>
+            <w:proofErr w:type="spellStart"/>
+            <w:r>
+              <w:t>Colisionable</w:t>
+            </w:r>
+            <w:proofErr w:type="spellEnd"/>
+            <w:r>
+              <w:t xml:space="preserve">): </w:t>
+            </w:r>
+            <w:proofErr w:type="spellStart"/>
+            <w:r>
+              <w:t>void</w:t>
+            </w:r>
+            <w:proofErr w:type="spellEnd"/>
+          </w:p>
+        </w:tc>
+        <w:tc>
+          <w:tcPr>
+            <w:tcW w:w="1892" w:type="dxa"/>
+          </w:tcPr>
+          <w:p>
+            <w:r>
+              <w:t xml:space="preserve">Hay una pelota </w:t>
+            </w:r>
+          </w:p>
+        </w:tc>
+        <w:tc>
+          <w:tcPr>
+            <w:tcW w:w="1117" w:type="dxa"/>
+          </w:tcPr>
+          <w:p>
+            <w:r>
+              <w:t xml:space="preserve">Un Proyectil </w:t>
+            </w:r>
+            <w:r>
+              <w:t>Rápido</w:t>
+            </w:r>
+          </w:p>
+        </w:tc>
+        <w:tc>
+          <w:tcPr>
+            <w:tcW w:w="2609" w:type="dxa"/>
+          </w:tcPr>
+          <w:p>
+            <w:r>
+              <w:t>Vida = 3</w:t>
+            </w:r>
+          </w:p>
+        </w:tc>
+      </w:tr>
+      <w:tr>
+        <w:trPr>
+          <w:trHeight w:val="682"/>
+        </w:trPr>
+        <w:tc>
+          <w:tcPr>
+            <w:tcW w:w="969" w:type="dxa"/>
+          </w:tcPr>
+          <w:p>
+            <w:r>
+              <w:t>Juego</w:t>
+            </w:r>
+          </w:p>
+        </w:tc>
+        <w:tc>
+          <w:tcPr>
+            <w:tcW w:w="2839" w:type="dxa"/>
+          </w:tcPr>
+          <w:p>
+            <w:proofErr w:type="spellStart"/>
+            <w:r>
+              <w:t>colisionaCon</w:t>
+            </w:r>
+            <w:proofErr w:type="spellEnd"/>
+            <w:r>
+              <w:t>(</w:t>
+            </w:r>
+            <w:proofErr w:type="spellStart"/>
+            <w:r>
+              <w:t>Colisionable</w:t>
+            </w:r>
+            <w:proofErr w:type="spellEnd"/>
+            <w:r>
+              <w:t xml:space="preserve">): </w:t>
+            </w:r>
+            <w:proofErr w:type="spellStart"/>
+            <w:r>
+              <w:t>void</w:t>
+            </w:r>
+            <w:proofErr w:type="spellEnd"/>
+          </w:p>
+        </w:tc>
+        <w:tc>
+          <w:tcPr>
+            <w:tcW w:w="1892" w:type="dxa"/>
+          </w:tcPr>
+          <w:p>
+            <w:r>
+              <w:t xml:space="preserve">Hay una pelota </w:t>
+            </w:r>
+          </w:p>
+        </w:tc>
+        <w:tc>
+          <w:tcPr>
+            <w:tcW w:w="1117" w:type="dxa"/>
+          </w:tcPr>
+          <w:p>
+            <w:r>
+              <w:t xml:space="preserve">Un Proyectil </w:t>
+            </w:r>
+            <w:r>
+              <w:t>Fuerte</w:t>
+            </w:r>
+          </w:p>
+        </w:tc>
+        <w:tc>
+          <w:tcPr>
+            <w:tcW w:w="2609" w:type="dxa"/>
+          </w:tcPr>
+          <w:p>
+            <w:r>
+              <w:t xml:space="preserve">Vida = </w:t>
+            </w:r>
+            <w:r>
+              <w:t>0</w:t>
+            </w:r>
+          </w:p>
+          <w:p>
+            <w:r>
+              <w:t>Visible = false</w:t>
+            </w:r>
+          </w:p>
+        </w:tc>
+      </w:tr>
+      <w:tr>
+        <w:trPr>
+          <w:trHeight w:val="682"/>
+        </w:trPr>
+        <w:tc>
+          <w:tcPr>
+            <w:tcW w:w="969" w:type="dxa"/>
+          </w:tcPr>
+          <w:p>
+            <w:r>
+              <w:lastRenderedPageBreak/>
+              <w:t>Juego</w:t>
+            </w:r>
+          </w:p>
+        </w:tc>
+        <w:tc>
+          <w:tcPr>
+            <w:tcW w:w="2839" w:type="dxa"/>
+          </w:tcPr>
+          <w:p>
+            <w:proofErr w:type="spellStart"/>
+            <w:r>
+              <w:t>colisionaCon</w:t>
+            </w:r>
+            <w:proofErr w:type="spellEnd"/>
+            <w:r>
+              <w:t>(</w:t>
+            </w:r>
+            <w:proofErr w:type="spellStart"/>
+            <w:r>
+              <w:t>Colisionable</w:t>
+            </w:r>
+            <w:proofErr w:type="spellEnd"/>
+            <w:r>
+              <w:t xml:space="preserve">): </w:t>
+            </w:r>
+            <w:proofErr w:type="spellStart"/>
+            <w:r>
+              <w:t>void</w:t>
+            </w:r>
+            <w:proofErr w:type="spellEnd"/>
+          </w:p>
+        </w:tc>
+        <w:tc>
+          <w:tcPr>
+            <w:tcW w:w="1892" w:type="dxa"/>
+          </w:tcPr>
+          <w:p>
+            <w:r>
+              <w:t xml:space="preserve">Hay una pelota </w:t>
+            </w:r>
+          </w:p>
+        </w:tc>
+        <w:tc>
+          <w:tcPr>
+            <w:tcW w:w="1117" w:type="dxa"/>
+          </w:tcPr>
+          <w:p>
+            <w:r>
+              <w:t>Un</w:t>
+            </w:r>
+            <w:r>
+              <w:t>a nave</w:t>
+            </w:r>
+          </w:p>
+        </w:tc>
+        <w:tc>
+          <w:tcPr>
+            <w:tcW w:w="2609" w:type="dxa"/>
+          </w:tcPr>
+          <w:p>
+            <w:r>
+              <w:t xml:space="preserve">Vida = </w:t>
+            </w:r>
+            <w:r>
+              <w:t>5</w:t>
+            </w:r>
+          </w:p>
+        </w:tc>
+      </w:tr>
+    </w:tbl>
+    <w:p>
+      <w:pPr>
+        <w:rPr>
+          <w:b/>
+          <w:sz w:val="28"/>
+        </w:rPr>
+      </w:pPr>
+    </w:p>
+    <w:tbl>
+      <w:tblPr>
+        <w:tblStyle w:val="Tablaconcuadrcula"/>
+        <w:tblW w:w="9426" w:type="dxa"/>
+        <w:tblLook w:val="04A0" w:firstRow="1" w:lastRow="0" w:firstColumn="1" w:lastColumn="0" w:noHBand="0" w:noVBand="1"/>
+      </w:tblPr>
+      <w:tblGrid>
+        <w:gridCol w:w="955"/>
+        <w:gridCol w:w="2980"/>
+        <w:gridCol w:w="1848"/>
+        <w:gridCol w:w="1115"/>
+        <w:gridCol w:w="2528"/>
+      </w:tblGrid>
+      <w:tr>
+        <w:trPr>
+          <w:trHeight w:val="364"/>
+        </w:trPr>
+        <w:tc>
+          <w:tcPr>
+            <w:tcW w:w="9426" w:type="dxa"/>
+            <w:gridSpan w:val="5"/>
+          </w:tcPr>
+          <w:p>
+            <w:r>
+              <w:t xml:space="preserve">Prueba: Verifica que el método de </w:t>
+            </w:r>
+            <w:proofErr w:type="spellStart"/>
+            <w:r>
+              <w:t>existenColisiones</w:t>
+            </w:r>
+            <w:proofErr w:type="spellEnd"/>
+            <w:r>
+              <w:t xml:space="preserve"> </w:t>
+            </w:r>
+            <w:r>
+              <w:t xml:space="preserve">verifica exitosamente si existe alguna colisión </w:t>
+            </w:r>
+          </w:p>
+        </w:tc>
+      </w:tr>
+      <w:tr>
+        <w:trPr>
+          <w:trHeight w:val="343"/>
+        </w:trPr>
+        <w:tc>
+          <w:tcPr>
+            <w:tcW w:w="969" w:type="dxa"/>
+          </w:tcPr>
+          <w:p>
+            <w:r>
+              <w:t>Clase</w:t>
+            </w:r>
+          </w:p>
+        </w:tc>
+        <w:tc>
+          <w:tcPr>
+            <w:tcW w:w="2839" w:type="dxa"/>
+          </w:tcPr>
+          <w:p>
+            <w:r>
+              <w:t>Método</w:t>
+            </w:r>
+          </w:p>
+        </w:tc>
+        <w:tc>
+          <w:tcPr>
+            <w:tcW w:w="1892" w:type="dxa"/>
+          </w:tcPr>
+          <w:p>
+            <w:r>
+              <w:t>Escenario</w:t>
+            </w:r>
+          </w:p>
+        </w:tc>
+        <w:tc>
+          <w:tcPr>
+            <w:tcW w:w="1117" w:type="dxa"/>
+          </w:tcPr>
+          <w:p>
+            <w:r>
+              <w:t>Valores de entrada</w:t>
+            </w:r>
+          </w:p>
+        </w:tc>
+        <w:tc>
+          <w:tcPr>
+            <w:tcW w:w="2609" w:type="dxa"/>
+          </w:tcPr>
+          <w:p>
+            <w:r>
+              <w:t>Resultado</w:t>
+            </w:r>
+          </w:p>
+        </w:tc>
+      </w:tr>
+      <w:tr>
+        <w:trPr>
+          <w:trHeight w:val="672"/>
+        </w:trPr>
+        <w:tc>
+          <w:tcPr>
+            <w:tcW w:w="969" w:type="dxa"/>
+          </w:tcPr>
+          <w:p>
+            <w:r>
+              <w:t>Juego</w:t>
+            </w:r>
+          </w:p>
+        </w:tc>
+        <w:tc>
+          <w:tcPr>
+            <w:tcW w:w="2839" w:type="dxa"/>
+          </w:tcPr>
+          <w:p>
+            <w:proofErr w:type="spellStart"/>
+            <w:r>
+              <w:t>existenColisiones</w:t>
+            </w:r>
+            <w:proofErr w:type="spellEnd"/>
+            <w:r>
+              <w:t>(</w:t>
+            </w:r>
+            <w:proofErr w:type="spellStart"/>
+            <w:r>
+              <w:t>Colsionable</w:t>
+            </w:r>
+            <w:proofErr w:type="spellEnd"/>
+            <w:r>
+              <w:t xml:space="preserve">): </w:t>
+            </w:r>
+            <w:proofErr w:type="spellStart"/>
+            <w:r>
+              <w:t>boolean</w:t>
+            </w:r>
+            <w:proofErr w:type="spellEnd"/>
+          </w:p>
+        </w:tc>
+        <w:tc>
+          <w:tcPr>
+            <w:tcW w:w="1892" w:type="dxa"/>
+          </w:tcPr>
+          <w:p>
+            <w:r>
+              <w:t xml:space="preserve">El árbol de pelotas tiene 3 pelotas ubicadas en </w:t>
+            </w:r>
+          </w:p>
+          <w:p/>
+          <w:p>
+            <w:r>
+              <w:t>Pelota 1: (50,50)</w:t>
+            </w:r>
+          </w:p>
+          <w:p>
+            <w:r>
+              <w:t>Pelota 2: (100,100)</w:t>
+            </w:r>
+          </w:p>
+          <w:p>
+            <w:r>
+              <w:t>Pelota 3: (40,100)</w:t>
+            </w:r>
+          </w:p>
+        </w:tc>
+        <w:tc>
+          <w:tcPr>
+            <w:tcW w:w="1117" w:type="dxa"/>
+          </w:tcPr>
+          <w:p>
+            <w:r>
+              <w:t xml:space="preserve">Un Proyectil Normal </w:t>
+            </w:r>
+            <w:r>
+              <w:t>ubicado en (50,50)</w:t>
+            </w:r>
+          </w:p>
+        </w:tc>
+        <w:tc>
+          <w:tcPr>
+            <w:tcW w:w="2609" w:type="dxa"/>
+          </w:tcPr>
+          <w:p>
+            <w:r>
+              <w:t>true</w:t>
+            </w:r>
+          </w:p>
+        </w:tc>
+      </w:tr>
+      <w:tr>
+        <w:trPr>
+          <w:trHeight w:val="682"/>
+        </w:trPr>
+        <w:tc>
+          <w:tcPr>
+            <w:tcW w:w="969" w:type="dxa"/>
+          </w:tcPr>
+          <w:p>
+            <w:r>
+              <w:t>Juego</w:t>
+            </w:r>
+          </w:p>
+        </w:tc>
+        <w:tc>
+          <w:tcPr>
+            <w:tcW w:w="2839" w:type="dxa"/>
+          </w:tcPr>
+          <w:p>
+            <w:proofErr w:type="spellStart"/>
+            <w:r>
+              <w:t>existenColisiones</w:t>
+            </w:r>
+            <w:proofErr w:type="spellEnd"/>
+            <w:r>
+              <w:t>(</w:t>
+            </w:r>
+            <w:proofErr w:type="spellStart"/>
+            <w:r>
+              <w:t>Colsionable</w:t>
+            </w:r>
+            <w:proofErr w:type="spellEnd"/>
+            <w:r>
+              <w:t xml:space="preserve">): </w:t>
+            </w:r>
+            <w:proofErr w:type="spellStart"/>
+            <w:r>
+              <w:t>boolean</w:t>
+            </w:r>
+            <w:proofErr w:type="spellEnd"/>
+          </w:p>
+        </w:tc>
+        <w:tc>
+          <w:tcPr>
+            <w:tcW w:w="1892" w:type="dxa"/>
+          </w:tcPr>
+          <w:p>
+            <w:r>
+              <w:t>El mismo anterior</w:t>
+            </w:r>
+            <w:r>
+              <w:t xml:space="preserve"> </w:t>
+            </w:r>
+          </w:p>
+        </w:tc>
+        <w:tc>
+          <w:tcPr>
+            <w:tcW w:w="1117" w:type="dxa"/>
+          </w:tcPr>
+          <w:p>
+            <w:r>
+              <w:t xml:space="preserve">Un Proyectil </w:t>
+            </w:r>
+            <w:r>
+              <w:t>Normal ubicado en (100,100)</w:t>
+            </w:r>
+          </w:p>
+        </w:tc>
+        <w:tc>
+          <w:tcPr>
+            <w:tcW w:w="2609" w:type="dxa"/>
+          </w:tcPr>
+          <w:p>
+            <w:r>
+              <w:t>true</w:t>
+            </w:r>
+          </w:p>
+        </w:tc>
+      </w:tr>
+      <w:tr>
+        <w:trPr>
+          <w:trHeight w:val="682"/>
+        </w:trPr>
+        <w:tc>
+          <w:tcPr>
+            <w:tcW w:w="969" w:type="dxa"/>
+          </w:tcPr>
+          <w:p>
+            <w:r>
+              <w:t>Juego</w:t>
+            </w:r>
+          </w:p>
+        </w:tc>
+        <w:tc>
+          <w:tcPr>
+            <w:tcW w:w="2839" w:type="dxa"/>
+          </w:tcPr>
+          <w:p>
+            <w:proofErr w:type="spellStart"/>
+            <w:r>
+              <w:t>existenColisiones</w:t>
+            </w:r>
+            <w:proofErr w:type="spellEnd"/>
+            <w:r>
+              <w:t>(</w:t>
+            </w:r>
+            <w:proofErr w:type="spellStart"/>
+            <w:r>
+              <w:t>Colsionable</w:t>
+            </w:r>
+            <w:proofErr w:type="spellEnd"/>
+            <w:r>
+              <w:t xml:space="preserve">): </w:t>
+            </w:r>
+            <w:proofErr w:type="spellStart"/>
+            <w:r>
+              <w:t>boolean</w:t>
+            </w:r>
+            <w:proofErr w:type="spellEnd"/>
+          </w:p>
+        </w:tc>
+        <w:tc>
+          <w:tcPr>
+            <w:tcW w:w="1892" w:type="dxa"/>
+          </w:tcPr>
+          <w:p>
+            <w:r>
+              <w:t>El mismo anterior</w:t>
+            </w:r>
+          </w:p>
+        </w:tc>
+        <w:tc>
+          <w:tcPr>
+            <w:tcW w:w="1117" w:type="dxa"/>
+          </w:tcPr>
+          <w:p>
+            <w:r>
+              <w:t xml:space="preserve">Un Proyectil </w:t>
+            </w:r>
+            <w:r>
+              <w:t>Normal ubicado en (40,100)</w:t>
+            </w:r>
+          </w:p>
+        </w:tc>
+        <w:tc>
+          <w:tcPr>
+            <w:tcW w:w="2609" w:type="dxa"/>
+          </w:tcPr>
+          <w:p>
+            <w:r>
+              <w:t>true</w:t>
+            </w:r>
+          </w:p>
+        </w:tc>
+      </w:tr>
+      <w:tr>
+        <w:trPr>
+          <w:trHeight w:val="682"/>
+        </w:trPr>
+        <w:tc>
+          <w:tcPr>
+            <w:tcW w:w="969" w:type="dxa"/>
+          </w:tcPr>
+          <w:p>
+            <w:r>
+              <w:t>Juego</w:t>
+            </w:r>
+          </w:p>
+        </w:tc>
+        <w:tc>
+          <w:tcPr>
+            <w:tcW w:w="2839" w:type="dxa"/>
+          </w:tcPr>
+          <w:p>
+            <w:proofErr w:type="spellStart"/>
+            <w:r>
+              <w:t>existenColisiones</w:t>
+            </w:r>
+            <w:proofErr w:type="spellEnd"/>
+            <w:r>
+              <w:t>(</w:t>
+            </w:r>
+            <w:proofErr w:type="spellStart"/>
+            <w:r>
+              <w:t>Colsionable</w:t>
+            </w:r>
+            <w:proofErr w:type="spellEnd"/>
+            <w:r>
+              <w:t xml:space="preserve">): </w:t>
+            </w:r>
+            <w:proofErr w:type="spellStart"/>
+            <w:r>
+              <w:t>boolean</w:t>
+            </w:r>
+            <w:proofErr w:type="spellEnd"/>
+          </w:p>
+        </w:tc>
+        <w:tc>
+          <w:tcPr>
+            <w:tcW w:w="1892" w:type="dxa"/>
+          </w:tcPr>
+          <w:p>
+            <w:r>
+              <w:t>El mismo anterior</w:t>
+            </w:r>
+          </w:p>
+        </w:tc>
+        <w:tc>
+          <w:tcPr>
+            <w:tcW w:w="1117" w:type="dxa"/>
+          </w:tcPr>
+          <w:p>
+            <w:r>
+              <w:t>U</w:t>
+            </w:r>
+            <w:r>
+              <w:t>n proyectil normal ubicado en (10,20)</w:t>
+            </w:r>
+          </w:p>
+        </w:tc>
+        <w:tc>
+          <w:tcPr>
+            <w:tcW w:w="2609" w:type="dxa"/>
+          </w:tcPr>
+          <w:p>
+            <w:r>
+              <w:t>false</w:t>
+            </w:r>
+          </w:p>
+        </w:tc>
+      </w:tr>
+    </w:tbl>
+    <w:p>
+      <w:pPr>
+        <w:rPr>
+          <w:b/>
+          <w:sz w:val="28"/>
+        </w:rPr>
+      </w:pPr>
+    </w:p>
+    <w:tbl>
+      <w:tblPr>
+        <w:tblStyle w:val="Tablaconcuadrcula"/>
+        <w:tblW w:w="9426" w:type="dxa"/>
+        <w:tblLook w:val="04A0" w:firstRow="1" w:lastRow="0" w:firstColumn="1" w:lastColumn="0" w:noHBand="0" w:noVBand="1"/>
+      </w:tblPr>
+      <w:tblGrid>
+        <w:gridCol w:w="969"/>
+        <w:gridCol w:w="2839"/>
+        <w:gridCol w:w="1892"/>
+        <w:gridCol w:w="1117"/>
+        <w:gridCol w:w="2609"/>
+      </w:tblGrid>
+      <w:tr>
+        <w:trPr>
+          <w:trHeight w:val="364"/>
+        </w:trPr>
+        <w:tc>
+          <w:tcPr>
+            <w:tcW w:w="9426" w:type="dxa"/>
+            <w:gridSpan w:val="5"/>
+          </w:tcPr>
+          <w:p>
+            <w:r>
+              <w:t xml:space="preserve">Prueba: Verifica que el método de </w:t>
+            </w:r>
+            <w:proofErr w:type="spellStart"/>
+            <w:r>
+              <w:t>hayVivas</w:t>
+            </w:r>
+            <w:proofErr w:type="spellEnd"/>
+            <w:r>
+              <w:t xml:space="preserve"> verifica exitosamente si existe alguna </w:t>
+            </w:r>
+            <w:r>
+              <w:t>Pelota viva</w:t>
+            </w:r>
+            <w:r>
+              <w:t xml:space="preserve"> </w:t>
+            </w:r>
+          </w:p>
+        </w:tc>
+      </w:tr>
+      <w:tr>
+        <w:trPr>
+          <w:trHeight w:val="343"/>
+        </w:trPr>
+        <w:tc>
+          <w:tcPr>
+            <w:tcW w:w="969" w:type="dxa"/>
+          </w:tcPr>
+          <w:p>
+            <w:r>
+              <w:t>Clase</w:t>
+            </w:r>
+          </w:p>
+        </w:tc>
+        <w:tc>
+          <w:tcPr>
+            <w:tcW w:w="2839" w:type="dxa"/>
+          </w:tcPr>
+          <w:p>
+            <w:r>
+              <w:t>Método</w:t>
+            </w:r>
+          </w:p>
+        </w:tc>
+        <w:tc>
+          <w:tcPr>
+            <w:tcW w:w="1892" w:type="dxa"/>
+          </w:tcPr>
+          <w:p>
+            <w:r>
+              <w:t>Escenario</w:t>
+            </w:r>
+          </w:p>
+        </w:tc>
+        <w:tc>
+          <w:tcPr>
+            <w:tcW w:w="1117" w:type="dxa"/>
+          </w:tcPr>
+          <w:p>
+            <w:r>
+              <w:t>Valores de entrada</w:t>
+            </w:r>
+          </w:p>
+        </w:tc>
+        <w:tc>
+          <w:tcPr>
+            <w:tcW w:w="2609" w:type="dxa"/>
+          </w:tcPr>
+          <w:p>
+            <w:r>
+              <w:t>Resultado</w:t>
+            </w:r>
+          </w:p>
+        </w:tc>
+      </w:tr>
+      <w:tr>
+        <w:trPr>
+          <w:trHeight w:val="672"/>
+        </w:trPr>
+        <w:tc>
+          <w:tcPr>
+            <w:tcW w:w="969" w:type="dxa"/>
+          </w:tcPr>
+          <w:p>
+            <w:r>
+              <w:t>Juego</w:t>
+            </w:r>
+          </w:p>
+        </w:tc>
+        <w:tc>
+          <w:tcPr>
+            <w:tcW w:w="2839" w:type="dxa"/>
+          </w:tcPr>
+          <w:p>
+            <w:proofErr w:type="spellStart"/>
+            <w:proofErr w:type="gramStart"/>
+            <w:r>
+              <w:t>hayVivas</w:t>
+            </w:r>
+            <w:proofErr w:type="spellEnd"/>
+            <w:r>
+              <w:t>(</w:t>
+            </w:r>
+            <w:proofErr w:type="gramEnd"/>
+            <w:r>
+              <w:t xml:space="preserve">): </w:t>
+            </w:r>
+            <w:proofErr w:type="spellStart"/>
+            <w:r>
+              <w:t>boolean</w:t>
+            </w:r>
+            <w:proofErr w:type="spellEnd"/>
+          </w:p>
+        </w:tc>
+        <w:tc>
+          <w:tcPr>
+            <w:tcW w:w="1892" w:type="dxa"/>
+          </w:tcPr>
+          <w:p>
+            <w:r>
+              <w:t xml:space="preserve">El árbol de pelotas tiene 3 pelotas </w:t>
+            </w:r>
+            <w:bookmarkStart w:id="0" w:name="_GoBack"/>
+            <w:bookmarkEnd w:id="0"/>
+          </w:p>
+          <w:p>
+            <w:r>
+              <w:t xml:space="preserve">Pelota 1: </w:t>
+            </w:r>
+            <w:r>
+              <w:t>visible</w:t>
+            </w:r>
+          </w:p>
+          <w:p>
+            <w:r>
+              <w:t xml:space="preserve">Pelota 2: </w:t>
+            </w:r>
+            <w:r>
+              <w:t>visible</w:t>
+            </w:r>
+          </w:p>
+          <w:p>
+            <w:r>
+              <w:t xml:space="preserve">Pelota 3: </w:t>
+            </w:r>
+            <w:r>
+              <w:t>visible</w:t>
+            </w:r>
+          </w:p>
+        </w:tc>
+        <w:tc>
+          <w:tcPr>
+            <w:tcW w:w="1117" w:type="dxa"/>
+          </w:tcPr>
+          <w:p>
+            <w:r>
+              <w:t>Ninguno</w:t>
+            </w:r>
+          </w:p>
+        </w:tc>
+        <w:tc>
+          <w:tcPr>
+            <w:tcW w:w="2609" w:type="dxa"/>
+          </w:tcPr>
+          <w:p>
+            <w:r>
+              <w:t>true</w:t>
+            </w:r>
+          </w:p>
+        </w:tc>
+      </w:tr>
+      <w:tr>
+        <w:trPr>
+          <w:trHeight w:val="682"/>
+        </w:trPr>
+        <w:tc>
+          <w:tcPr>
+            <w:tcW w:w="969" w:type="dxa"/>
+          </w:tcPr>
+          <w:p>
+            <w:r>
+              <w:lastRenderedPageBreak/>
+              <w:t>Juego</w:t>
+            </w:r>
+          </w:p>
+        </w:tc>
+        <w:tc>
+          <w:tcPr>
+            <w:tcW w:w="2839" w:type="dxa"/>
+          </w:tcPr>
+          <w:p>
+            <w:proofErr w:type="spellStart"/>
+            <w:proofErr w:type="gramStart"/>
+            <w:r>
+              <w:t>hayVivas</w:t>
+            </w:r>
+            <w:proofErr w:type="spellEnd"/>
+            <w:r>
+              <w:t>(</w:t>
+            </w:r>
+            <w:proofErr w:type="gramEnd"/>
+            <w:r>
+              <w:t xml:space="preserve">): </w:t>
+            </w:r>
+            <w:proofErr w:type="spellStart"/>
+            <w:r>
+              <w:t>boolean</w:t>
+            </w:r>
+            <w:proofErr w:type="spellEnd"/>
+          </w:p>
+        </w:tc>
+        <w:tc>
+          <w:tcPr>
+            <w:tcW w:w="1892" w:type="dxa"/>
+          </w:tcPr>
+          <w:p>
+            <w:r>
+              <w:t xml:space="preserve">El árbol de pelotas tiene 3 pelotas </w:t>
+            </w:r>
+          </w:p>
+          <w:p>
+            <w:r>
+              <w:t>Pelota 1: visible</w:t>
+            </w:r>
+          </w:p>
+          <w:p>
+            <w:r>
+              <w:t xml:space="preserve">Pelota 2: </w:t>
+            </w:r>
+            <w:r>
+              <w:t>invisible</w:t>
+            </w:r>
+          </w:p>
+          <w:p>
+            <w:r>
+              <w:t>Pelota 3: visible</w:t>
+            </w:r>
+          </w:p>
+        </w:tc>
+        <w:tc>
+          <w:tcPr>
+            <w:tcW w:w="1117" w:type="dxa"/>
+          </w:tcPr>
+          <w:p>
+            <w:r>
+              <w:t>Ninguno</w:t>
+            </w:r>
+          </w:p>
+        </w:tc>
+        <w:tc>
+          <w:tcPr>
+            <w:tcW w:w="2609" w:type="dxa"/>
+          </w:tcPr>
+          <w:p>
+            <w:r>
+              <w:t>true</w:t>
+            </w:r>
+          </w:p>
+        </w:tc>
+      </w:tr>
+      <w:tr>
+        <w:trPr>
+          <w:trHeight w:val="682"/>
+        </w:trPr>
+        <w:tc>
+          <w:tcPr>
+            <w:tcW w:w="969" w:type="dxa"/>
+          </w:tcPr>
+          <w:p>
+            <w:r>
+              <w:t>Juego</w:t>
+            </w:r>
+          </w:p>
+        </w:tc>
+        <w:tc>
+          <w:tcPr>
+            <w:tcW w:w="2839" w:type="dxa"/>
+          </w:tcPr>
+          <w:p>
+            <w:proofErr w:type="spellStart"/>
+            <w:proofErr w:type="gramStart"/>
+            <w:r>
+              <w:t>hayVivas</w:t>
+            </w:r>
+            <w:proofErr w:type="spellEnd"/>
+            <w:r>
+              <w:t>(</w:t>
+            </w:r>
+            <w:proofErr w:type="gramEnd"/>
+            <w:r>
+              <w:t xml:space="preserve">): </w:t>
+            </w:r>
+            <w:proofErr w:type="spellStart"/>
+            <w:r>
+              <w:t>boolean</w:t>
+            </w:r>
+            <w:proofErr w:type="spellEnd"/>
+          </w:p>
+        </w:tc>
+        <w:tc>
+          <w:tcPr>
+            <w:tcW w:w="1892" w:type="dxa"/>
+          </w:tcPr>
+          <w:p>
+            <w:r>
+              <w:t xml:space="preserve">El árbol de pelotas tiene 3 pelotas </w:t>
+            </w:r>
+          </w:p>
+          <w:p>
+            <w:r>
+              <w:t>Pelota 1: visible</w:t>
+            </w:r>
+          </w:p>
+          <w:p>
+            <w:r>
+              <w:t>Pelota 2: visible</w:t>
+            </w:r>
+          </w:p>
+          <w:p>
+            <w:r>
+              <w:t xml:space="preserve">Pelota 3: </w:t>
+            </w:r>
+            <w:r>
+              <w:t>invisible</w:t>
+            </w:r>
+          </w:p>
+        </w:tc>
+        <w:tc>
+          <w:tcPr>
+            <w:tcW w:w="1117" w:type="dxa"/>
+          </w:tcPr>
+          <w:p>
+            <w:r>
+              <w:t>Ninguno</w:t>
+            </w:r>
+          </w:p>
+        </w:tc>
+        <w:tc>
+          <w:tcPr>
+            <w:tcW w:w="2609" w:type="dxa"/>
+          </w:tcPr>
+          <w:p>
+            <w:r>
+              <w:t>true</w:t>
+            </w:r>
+          </w:p>
+        </w:tc>
+      </w:tr>
+      <w:tr>
+        <w:trPr>
+          <w:trHeight w:val="682"/>
+        </w:trPr>
+        <w:tc>
+          <w:tcPr>
+            <w:tcW w:w="969" w:type="dxa"/>
+          </w:tcPr>
+          <w:p>
+            <w:r>
+              <w:t>Juego</w:t>
+            </w:r>
+          </w:p>
+        </w:tc>
+        <w:tc>
+          <w:tcPr>
+            <w:tcW w:w="2839" w:type="dxa"/>
+          </w:tcPr>
+          <w:p>
+            <w:proofErr w:type="spellStart"/>
+            <w:proofErr w:type="gramStart"/>
+            <w:r>
+              <w:t>hayVivas</w:t>
+            </w:r>
+            <w:proofErr w:type="spellEnd"/>
+            <w:r>
+              <w:t>(</w:t>
+            </w:r>
+            <w:proofErr w:type="gramEnd"/>
+            <w:r>
+              <w:t xml:space="preserve">): </w:t>
+            </w:r>
+            <w:proofErr w:type="spellStart"/>
+            <w:r>
+              <w:t>boolean</w:t>
+            </w:r>
+            <w:proofErr w:type="spellEnd"/>
+          </w:p>
+        </w:tc>
+        <w:tc>
+          <w:tcPr>
+            <w:tcW w:w="1892" w:type="dxa"/>
+          </w:tcPr>
+          <w:p>
+            <w:r>
+              <w:t>El árbol de pelotas tiene 3 pelotas</w:t>
+            </w:r>
+          </w:p>
+          <w:p>
+            <w:r>
+              <w:t xml:space="preserve">Pelota 1: </w:t>
+            </w:r>
+            <w:r>
+              <w:t>invisible</w:t>
+            </w:r>
+          </w:p>
+          <w:p>
+            <w:r>
+              <w:t xml:space="preserve">Pelota 2: </w:t>
+            </w:r>
+            <w:r>
+              <w:t>invisible</w:t>
+            </w:r>
+          </w:p>
+          <w:p>
+            <w:r>
+              <w:t xml:space="preserve">Pelota 3: </w:t>
+            </w:r>
+            <w:r>
+              <w:t>invisible</w:t>
+            </w:r>
+          </w:p>
+        </w:tc>
+        <w:tc>
+          <w:tcPr>
+            <w:tcW w:w="1117" w:type="dxa"/>
+          </w:tcPr>
+          <w:p>
+            <w:r>
+              <w:t>Ninguno</w:t>
+            </w:r>
+          </w:p>
+        </w:tc>
+        <w:tc>
+          <w:tcPr>
+            <w:tcW w:w="2609" w:type="dxa"/>
+          </w:tcPr>
+          <w:p>
+            <w:r>
+              <w:t>false</w:t>
+            </w:r>
+          </w:p>
+        </w:tc>
+      </w:tr>
+    </w:tbl>
+    <w:p>
+      <w:pPr>
+        <w:rPr>
+          <w:b/>
+          <w:sz w:val="28"/>
+        </w:rPr>
+      </w:pPr>
     </w:p>
     <w:sectPr>
       <w:pgSz w:w="12240" w:h="15840"/>

</xml_diff>